<commit_message>
keep this version of the script for now
</commit_message>
<xml_diff>
--- a/misc/manuscript/measures.docx
+++ b/misc/manuscript/measures.docx
@@ -4,13 +4,107 @@
   <w:body>
     <w:p>
       <w:r>
-        <w:t>Basic Psychological Need Satisfaction and Frustration Scale</w:t>
+        <w:t xml:space="preserve">Please indicate to what extent you agree with the following statements. </w:t>
+      </w:r>
+    </w:p>
+    <w:p/>
+    <w:p>
+      <w:pPr>
+        <w:rPr>
+          <w:color w:val="000000"/>
+        </w:rPr>
+      </w:pPr>
+      <w:r>
+        <w:rPr>
+          <w:color w:val="000000"/>
+        </w:rPr>
+        <w:t>Right now, at work</w:t>
+      </w:r>
+      <w:r>
+        <w:rPr>
+          <w:color w:val="000000"/>
+        </w:rPr>
+        <w:t xml:space="preserve">, </w:t>
+      </w:r>
+    </w:p>
+    <w:p>
+      <w:pPr>
+        <w:rPr>
+          <w:color w:val="000000"/>
+        </w:rPr>
+      </w:pPr>
+      <w:r>
+        <w:rPr>
+          <w:color w:val="000000"/>
+        </w:rPr>
+        <w:t>So far today at work</w:t>
+      </w:r>
+      <w:r>
+        <w:rPr>
+          <w:color w:val="000000"/>
+        </w:rPr>
+        <w:t xml:space="preserve">, </w:t>
+      </w:r>
+    </w:p>
+    <w:p>
+      <w:pPr>
+        <w:rPr>
+          <w:color w:val="000000"/>
+        </w:rPr>
+      </w:pPr>
+      <w:r>
+        <w:rPr>
+          <w:color w:val="000000"/>
+        </w:rPr>
+        <w:t>I</w:t>
+      </w:r>
+      <w:r>
+        <w:rPr>
+          <w:color w:val="000000"/>
+        </w:rPr>
+        <w:t>n the past few hours</w:t>
+      </w:r>
+      <w:r>
+        <w:rPr>
+          <w:color w:val="000000"/>
+        </w:rPr>
+        <w:t xml:space="preserve"> at work</w:t>
+      </w:r>
+      <w:r>
+        <w:rPr>
+          <w:color w:val="000000"/>
+        </w:rPr>
+        <w:t xml:space="preserve">, </w:t>
+      </w:r>
+    </w:p>
+    <w:p>
+      <w:r>
+        <w:rPr>
+          <w:color w:val="000000"/>
+        </w:rPr>
+        <w:t>Since your last survey point</w:t>
+      </w:r>
+      <w:r>
+        <w:rPr>
+          <w:color w:val="000000"/>
+        </w:rPr>
+        <w:t xml:space="preserve"> at work,</w:t>
+      </w:r>
+    </w:p>
+    <w:p/>
+    <w:p/>
+    <w:p>
+      <w:r>
+        <w:t>Basic Psychological Need Satisfaction and Scale</w:t>
       </w:r>
       <w:r>
         <w:t xml:space="preserve"> </w:t>
       </w:r>
       <w:sdt>
         <w:sdtPr>
+          <w:rPr>
+            <w:color w:val="000000"/>
+          </w:rPr>
           <w:tag w:val="MENDELEY_CITATION_v3_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"/>
           <w:id w:val="1630973685"/>
           <w:placeholder>
@@ -22,21 +116,272 @@
             <w:rPr>
               <w:color w:val="000000"/>
             </w:rPr>
-            <w:t>(</w:t>
+            <w:t>(Olafsen et al., 2021)</w:t>
           </w:r>
-          <w:proofErr w:type="spellStart"/>
+        </w:sdtContent>
+      </w:sdt>
+    </w:p>
+    <w:p>
+      <w:pPr>
+        <w:pStyle w:val="ListParagraph"/>
+        <w:numPr>
+          <w:ilvl w:val="0"/>
+          <w:numId w:val="2"/>
+        </w:numPr>
+      </w:pPr>
+      <w:r>
+        <w:rPr>
+          <w:color w:val="000000"/>
+        </w:rPr>
+        <w:t xml:space="preserve">Competency </w:t>
+      </w:r>
+      <w:r>
+        <w:rPr>
+          <w:color w:val="000000"/>
+        </w:rPr>
+        <w:t>Satisfaction</w:t>
+      </w:r>
+      <w:r>
+        <w:rPr>
+          <w:color w:val="000000"/>
+        </w:rPr>
+        <w:t xml:space="preserve">: </w:t>
+      </w:r>
+    </w:p>
+    <w:p>
+      <w:pPr>
+        <w:pStyle w:val="ListParagraph"/>
+        <w:numPr>
+          <w:ilvl w:val="1"/>
+          <w:numId w:val="3"/>
+        </w:numPr>
+      </w:pPr>
+      <w:r>
+        <w:t xml:space="preserve">I seriously doubt whether I can do things </w:t>
+      </w:r>
+      <w:r>
+        <w:t>well.</w:t>
+      </w:r>
+    </w:p>
+    <w:p>
+      <w:pPr>
+        <w:pStyle w:val="ListParagraph"/>
+        <w:numPr>
+          <w:ilvl w:val="1"/>
+          <w:numId w:val="3"/>
+        </w:numPr>
+      </w:pPr>
+      <w:r>
+        <w:t xml:space="preserve">I feel disappointed by many of my </w:t>
+      </w:r>
+      <w:r>
+        <w:t>achievements.</w:t>
+      </w:r>
+    </w:p>
+    <w:p>
+      <w:pPr>
+        <w:pStyle w:val="ListParagraph"/>
+        <w:numPr>
+          <w:ilvl w:val="1"/>
+          <w:numId w:val="3"/>
+        </w:numPr>
+      </w:pPr>
+      <w:r>
+        <w:t>I feel insecure about my abilities</w:t>
+      </w:r>
+      <w:r>
+        <w:t>.</w:t>
+      </w:r>
+    </w:p>
+    <w:p>
+      <w:pPr>
+        <w:pStyle w:val="ListParagraph"/>
+        <w:numPr>
+          <w:ilvl w:val="1"/>
+          <w:numId w:val="3"/>
+        </w:numPr>
+      </w:pPr>
+      <w:r>
+        <w:t>I feel like a failure because of the mistakes I make</w:t>
+      </w:r>
+      <w:r>
+        <w:t>.</w:t>
+      </w:r>
+    </w:p>
+    <w:p>
+      <w:pPr>
+        <w:pStyle w:val="ListParagraph"/>
+        <w:numPr>
+          <w:ilvl w:val="0"/>
+          <w:numId w:val="2"/>
+        </w:numPr>
+      </w:pPr>
+      <w:r>
+        <w:t xml:space="preserve">Autonomy </w:t>
+      </w:r>
+      <w:r>
+        <w:t>Satisfaction</w:t>
+      </w:r>
+    </w:p>
+    <w:p>
+      <w:pPr>
+        <w:pStyle w:val="ListParagraph"/>
+        <w:numPr>
+          <w:ilvl w:val="1"/>
+          <w:numId w:val="4"/>
+        </w:numPr>
+      </w:pPr>
+      <w:r>
+        <w:t>Most things I do, I do because I feel that I must</w:t>
+      </w:r>
+      <w:r>
+        <w:t>.</w:t>
+      </w:r>
+    </w:p>
+    <w:p>
+      <w:pPr>
+        <w:pStyle w:val="ListParagraph"/>
+        <w:numPr>
+          <w:ilvl w:val="1"/>
+          <w:numId w:val="4"/>
+        </w:numPr>
+      </w:pPr>
+      <w:r>
+        <w:t>I feel forced to do many things that I would not have chosen to do</w:t>
+      </w:r>
+      <w:r>
+        <w:t>.</w:t>
+      </w:r>
+    </w:p>
+    <w:p>
+      <w:pPr>
+        <w:pStyle w:val="ListParagraph"/>
+        <w:numPr>
+          <w:ilvl w:val="1"/>
+          <w:numId w:val="4"/>
+        </w:numPr>
+      </w:pPr>
+      <w:r>
+        <w:t>I feel pressured to do many of the things I do</w:t>
+      </w:r>
+      <w:r>
+        <w:t>.</w:t>
+      </w:r>
+    </w:p>
+    <w:p>
+      <w:pPr>
+        <w:pStyle w:val="ListParagraph"/>
+        <w:numPr>
+          <w:ilvl w:val="1"/>
+          <w:numId w:val="4"/>
+        </w:numPr>
+      </w:pPr>
+      <w:r>
+        <w:t>My activities feel like a continuous line of duties</w:t>
+      </w:r>
+      <w:r>
+        <w:t>.</w:t>
+      </w:r>
+    </w:p>
+    <w:p>
+      <w:pPr>
+        <w:pStyle w:val="ListParagraph"/>
+        <w:numPr>
+          <w:ilvl w:val="0"/>
+          <w:numId w:val="2"/>
+        </w:numPr>
+      </w:pPr>
+      <w:r>
+        <w:t xml:space="preserve">Relatedness </w:t>
+      </w:r>
+      <w:r>
+        <w:t>Satisfaction</w:t>
+      </w:r>
+    </w:p>
+    <w:p>
+      <w:pPr>
+        <w:pStyle w:val="ListParagraph"/>
+        <w:numPr>
+          <w:ilvl w:val="1"/>
+          <w:numId w:val="5"/>
+        </w:numPr>
+      </w:pPr>
+      <w:r>
+        <w:t xml:space="preserve">I feel excluded from the group that I want to be a part of </w:t>
+      </w:r>
+    </w:p>
+    <w:p>
+      <w:pPr>
+        <w:pStyle w:val="ListParagraph"/>
+        <w:numPr>
+          <w:ilvl w:val="1"/>
+          <w:numId w:val="5"/>
+        </w:numPr>
+      </w:pPr>
+      <w:r>
+        <w:t>I feel that the people that are important to me are cold and distant towards me</w:t>
+      </w:r>
+      <w:r>
+        <w:t>.</w:t>
+      </w:r>
+    </w:p>
+    <w:p>
+      <w:pPr>
+        <w:pStyle w:val="ListParagraph"/>
+        <w:numPr>
+          <w:ilvl w:val="1"/>
+          <w:numId w:val="5"/>
+        </w:numPr>
+      </w:pPr>
+      <w:r>
+        <w:t>I have the impression that people that I spend time with dislike me</w:t>
+      </w:r>
+      <w:r>
+        <w:t>.</w:t>
+      </w:r>
+    </w:p>
+    <w:p>
+      <w:pPr>
+        <w:pStyle w:val="ListParagraph"/>
+        <w:numPr>
+          <w:ilvl w:val="1"/>
+          <w:numId w:val="5"/>
+        </w:numPr>
+      </w:pPr>
+      <w:r>
+        <w:t>I feel that the relations I have are only superficial</w:t>
+      </w:r>
+      <w:r>
+        <w:t>.</w:t>
+      </w:r>
+    </w:p>
+    <w:p/>
+    <w:p>
+      <w:pPr>
+        <w:rPr>
+          <w:color w:val="000000"/>
+        </w:rPr>
+      </w:pPr>
+      <w:r>
+        <w:t>Psychological Need Thwarting (</w:t>
+      </w:r>
+      <w:sdt>
+        <w:sdtPr>
+          <w:rPr>
+            <w:color w:val="000000"/>
+          </w:rPr>
+          <w:tag w:val="MENDELEY_CITATION_v3_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"/>
+          <w:id w:val="-1508907225"/>
+          <w:placeholder>
+            <w:docPart w:val="DefaultPlaceholder_-1854013440"/>
+          </w:placeholder>
+        </w:sdtPr>
+        <w:sdtContent>
           <w:r>
             <w:rPr>
               <w:color w:val="000000"/>
             </w:rPr>
-            <w:t>Olafsen</w:t>
-          </w:r>
-          <w:proofErr w:type="spellEnd"/>
-          <w:r>
-            <w:rPr>
-              <w:color w:val="000000"/>
-            </w:rPr>
-            <w:t xml:space="preserve"> et al., 2021)</w:t>
+            <w:t>Bartholomew et al., 2011)</w:t>
           </w:r>
         </w:sdtContent>
       </w:sdt>
@@ -50,96 +395,10 @@
         </w:numPr>
       </w:pPr>
       <w:r>
-        <w:rPr>
-          <w:color w:val="000000"/>
-        </w:rPr>
-        <w:t xml:space="preserve">Please indicate to what extent you agree with the following statements </w:t>
-      </w:r>
-      <w:r>
-        <w:rPr>
-          <w:color w:val="000000"/>
-        </w:rPr>
-        <w:t>concern</w:t>
-      </w:r>
-      <w:r>
-        <w:rPr>
-          <w:color w:val="000000"/>
-        </w:rPr>
-        <w:t>ing</w:t>
-      </w:r>
-      <w:r>
-        <w:rPr>
-          <w:color w:val="000000"/>
-        </w:rPr>
-        <w:t xml:space="preserve"> your personal experiences at work (</w:t>
-      </w:r>
-      <w:r>
-        <w:rPr>
-          <w:color w:val="000000"/>
-        </w:rPr>
-        <w:t>[</w:t>
-      </w:r>
-      <w:r>
-        <w:rPr>
-          <w:i/>
-          <w:iCs/>
-          <w:color w:val="000000"/>
-        </w:rPr>
-        <w:t>right now</w:t>
-      </w:r>
-      <w:r>
-        <w:rPr>
-          <w:color w:val="000000"/>
-        </w:rPr>
-        <w:t>], [</w:t>
-      </w:r>
-      <w:r>
-        <w:rPr>
-          <w:i/>
-          <w:iCs/>
-          <w:color w:val="000000"/>
-        </w:rPr>
-        <w:t>so far today</w:t>
-      </w:r>
-      <w:r>
-        <w:rPr>
-          <w:color w:val="000000"/>
-        </w:rPr>
-        <w:t>], [</w:t>
-      </w:r>
-      <w:r>
-        <w:rPr>
-          <w:i/>
-          <w:iCs/>
-          <w:color w:val="000000"/>
-        </w:rPr>
-        <w:t>in the past few hours</w:t>
-      </w:r>
-      <w:r>
-        <w:rPr>
-          <w:color w:val="000000"/>
-        </w:rPr>
-        <w:t>], [</w:t>
-      </w:r>
-      <w:r>
-        <w:rPr>
-          <w:i/>
-          <w:iCs/>
-          <w:color w:val="000000"/>
-        </w:rPr>
-        <w:t>since your last survey point</w:t>
-      </w:r>
-      <w:r>
-        <w:rPr>
-          <w:color w:val="000000"/>
-        </w:rPr>
-        <w:t>]</w:t>
-      </w:r>
-      <w:r>
-        <w:rPr>
-          <w:color w:val="000000"/>
-        </w:rPr>
-        <w:t>):</w:t>
+        <w:t>Compet</w:t>
+      </w:r>
+      <w:r>
+        <w:t>ency Thwarting:</w:t>
       </w:r>
     </w:p>
     <w:p>
@@ -147,62 +406,59 @@
         <w:pStyle w:val="ListParagraph"/>
         <w:numPr>
           <w:ilvl w:val="1"/>
+          <w:numId w:val="6"/>
+        </w:numPr>
+      </w:pPr>
+      <w:r>
+        <w:t>There are occasions where I feel incompetent because others impose unrealistic expectations upon me.</w:t>
+      </w:r>
+    </w:p>
+    <w:p>
+      <w:pPr>
+        <w:pStyle w:val="ListParagraph"/>
+        <w:numPr>
+          <w:ilvl w:val="1"/>
+          <w:numId w:val="6"/>
+        </w:numPr>
+      </w:pPr>
+      <w:r>
+        <w:t>There are times when I am told things that make me feel incompetent.</w:t>
+      </w:r>
+    </w:p>
+    <w:p>
+      <w:pPr>
+        <w:pStyle w:val="ListParagraph"/>
+        <w:numPr>
+          <w:ilvl w:val="1"/>
+          <w:numId w:val="6"/>
+        </w:numPr>
+      </w:pPr>
+      <w:r>
+        <w:t>There are situations where I am made to feel inadequate.</w:t>
+      </w:r>
+    </w:p>
+    <w:p>
+      <w:pPr>
+        <w:pStyle w:val="ListParagraph"/>
+        <w:numPr>
+          <w:ilvl w:val="1"/>
+          <w:numId w:val="6"/>
+        </w:numPr>
+      </w:pPr>
+      <w:r>
+        <w:t>I feel inadequate because I am not given opportunities to fulfill my potential.</w:t>
+      </w:r>
+    </w:p>
+    <w:p>
+      <w:pPr>
+        <w:pStyle w:val="ListParagraph"/>
+        <w:numPr>
+          <w:ilvl w:val="0"/>
           <w:numId w:val="2"/>
         </w:numPr>
       </w:pPr>
       <w:r>
-        <w:rPr>
-          <w:color w:val="000000"/>
-        </w:rPr>
-        <w:t xml:space="preserve">Competency Frustration: </w:t>
-      </w:r>
-    </w:p>
-    <w:p>
-      <w:pPr>
-        <w:pStyle w:val="ListParagraph"/>
-        <w:numPr>
-          <w:ilvl w:val="2"/>
-          <w:numId w:val="2"/>
-        </w:numPr>
-      </w:pPr>
-      <w:r>
-        <w:t>I seriously doubt whether I can do things well</w:t>
-      </w:r>
-    </w:p>
-    <w:p>
-      <w:pPr>
-        <w:pStyle w:val="ListParagraph"/>
-        <w:numPr>
-          <w:ilvl w:val="2"/>
-          <w:numId w:val="2"/>
-        </w:numPr>
-      </w:pPr>
-      <w:r>
-        <w:t>I feel disappointed by many of my achievements</w:t>
-      </w:r>
-    </w:p>
-    <w:p>
-      <w:pPr>
-        <w:pStyle w:val="ListParagraph"/>
-        <w:numPr>
-          <w:ilvl w:val="2"/>
-          <w:numId w:val="2"/>
-        </w:numPr>
-      </w:pPr>
-      <w:r>
-        <w:t>I feel insecure about my abilities</w:t>
-      </w:r>
-    </w:p>
-    <w:p>
-      <w:pPr>
-        <w:pStyle w:val="ListParagraph"/>
-        <w:numPr>
-          <w:ilvl w:val="2"/>
-          <w:numId w:val="2"/>
-        </w:numPr>
-      </w:pPr>
-      <w:r>
-        <w:t>I feel like a failure because of the mistakes I make</w:t>
+        <w:t>Autonomy Thwarting:</w:t>
       </w:r>
     </w:p>
     <w:p>
@@ -210,59 +466,11 @@
         <w:pStyle w:val="ListParagraph"/>
         <w:numPr>
           <w:ilvl w:val="1"/>
-          <w:numId w:val="2"/>
-        </w:numPr>
-      </w:pPr>
-      <w:r>
-        <w:t>Autonomy Frustration</w:t>
-      </w:r>
-    </w:p>
-    <w:p>
-      <w:pPr>
-        <w:pStyle w:val="ListParagraph"/>
-        <w:numPr>
-          <w:ilvl w:val="2"/>
-          <w:numId w:val="2"/>
-        </w:numPr>
-      </w:pPr>
-      <w:r>
-        <w:t>Most things I do, I do because I feel that I must</w:t>
-      </w:r>
-    </w:p>
-    <w:p>
-      <w:pPr>
-        <w:pStyle w:val="ListParagraph"/>
-        <w:numPr>
-          <w:ilvl w:val="2"/>
-          <w:numId w:val="2"/>
-        </w:numPr>
-      </w:pPr>
-      <w:r>
-        <w:t>I feel forced to do many things that I would not have chosen to do</w:t>
-      </w:r>
-    </w:p>
-    <w:p>
-      <w:pPr>
-        <w:pStyle w:val="ListParagraph"/>
-        <w:numPr>
-          <w:ilvl w:val="2"/>
-          <w:numId w:val="2"/>
-        </w:numPr>
-      </w:pPr>
-      <w:r>
-        <w:t>I feel pressured to do many of the things I do</w:t>
-      </w:r>
-    </w:p>
-    <w:p>
-      <w:pPr>
-        <w:pStyle w:val="ListParagraph"/>
-        <w:numPr>
-          <w:ilvl w:val="2"/>
-          <w:numId w:val="2"/>
-        </w:numPr>
-      </w:pPr>
-      <w:r>
-        <w:t>My activities feel like a continuous line of duties</w:t>
+          <w:numId w:val="7"/>
+        </w:numPr>
+      </w:pPr>
+      <w:r>
+        <w:t>I feel prevented from making choices regarding the way I train.</w:t>
       </w:r>
     </w:p>
     <w:p>
@@ -270,62 +478,97 @@
         <w:pStyle w:val="ListParagraph"/>
         <w:numPr>
           <w:ilvl w:val="1"/>
-          <w:numId w:val="2"/>
-        </w:numPr>
-      </w:pPr>
-      <w:r>
-        <w:t>Relatedness Frustration</w:t>
-      </w:r>
-    </w:p>
-    <w:p>
-      <w:pPr>
-        <w:pStyle w:val="ListParagraph"/>
-        <w:numPr>
-          <w:ilvl w:val="2"/>
-          <w:numId w:val="2"/>
-        </w:numPr>
-      </w:pPr>
-      <w:r>
-        <w:t xml:space="preserve">I feel excluded from the group that I want to be a part of </w:t>
-      </w:r>
-    </w:p>
-    <w:p>
-      <w:pPr>
-        <w:pStyle w:val="ListParagraph"/>
-        <w:numPr>
-          <w:ilvl w:val="2"/>
-          <w:numId w:val="2"/>
-        </w:numPr>
-      </w:pPr>
-      <w:r>
-        <w:t>I feel that the people that are important to me are cold and distant towards me</w:t>
-      </w:r>
-    </w:p>
-    <w:p>
-      <w:pPr>
-        <w:pStyle w:val="ListParagraph"/>
-        <w:numPr>
-          <w:ilvl w:val="2"/>
-          <w:numId w:val="2"/>
-        </w:numPr>
-      </w:pPr>
-      <w:r>
-        <w:t>I have the impression that people that I spend time with dislike me</w:t>
-      </w:r>
-    </w:p>
-    <w:p>
-      <w:pPr>
-        <w:pStyle w:val="ListParagraph"/>
-        <w:numPr>
-          <w:ilvl w:val="2"/>
-          <w:numId w:val="2"/>
-        </w:numPr>
-      </w:pPr>
-      <w:r>
-        <w:t>I feel that the relations I have are only superficial</w:t>
-      </w:r>
-    </w:p>
-    <w:p/>
+          <w:numId w:val="7"/>
+        </w:numPr>
+      </w:pPr>
+      <w:r>
+        <w:t>I feel pushed to behave in certain ways.</w:t>
+      </w:r>
+    </w:p>
+    <w:p>
+      <w:pPr>
+        <w:pStyle w:val="ListParagraph"/>
+        <w:numPr>
+          <w:ilvl w:val="1"/>
+          <w:numId w:val="7"/>
+        </w:numPr>
+      </w:pPr>
+      <w:r>
+        <w:t>I feel obliged to follow training decisions made for me.</w:t>
+      </w:r>
+    </w:p>
+    <w:p>
+      <w:pPr>
+        <w:pStyle w:val="ListParagraph"/>
+        <w:numPr>
+          <w:ilvl w:val="1"/>
+          <w:numId w:val="7"/>
+        </w:numPr>
+      </w:pPr>
+      <w:r>
+        <w:t>I feel under pressure to agree with the training regimen I am provided.</w:t>
+      </w:r>
+    </w:p>
+    <w:p>
+      <w:pPr>
+        <w:pStyle w:val="ListParagraph"/>
+        <w:numPr>
+          <w:ilvl w:val="0"/>
+          <w:numId w:val="7"/>
+        </w:numPr>
+      </w:pPr>
+      <w:r>
+        <w:t>Relatedness Thwarting</w:t>
+      </w:r>
+    </w:p>
+    <w:p>
+      <w:pPr>
+        <w:pStyle w:val="ListParagraph"/>
+        <w:numPr>
+          <w:ilvl w:val="1"/>
+          <w:numId w:val="7"/>
+        </w:numPr>
+      </w:pPr>
+      <w:r>
+        <w:t>I feel I am rejected by those around me.</w:t>
+      </w:r>
+    </w:p>
+    <w:p>
+      <w:pPr>
+        <w:pStyle w:val="ListParagraph"/>
+        <w:numPr>
+          <w:ilvl w:val="1"/>
+          <w:numId w:val="7"/>
+        </w:numPr>
+      </w:pPr>
+      <w:r>
+        <w:t xml:space="preserve">I feel others can be dismissive of me. </w:t>
+      </w:r>
+    </w:p>
+    <w:p>
+      <w:pPr>
+        <w:pStyle w:val="ListParagraph"/>
+        <w:numPr>
+          <w:ilvl w:val="1"/>
+          <w:numId w:val="7"/>
+        </w:numPr>
+      </w:pPr>
+      <w:r>
+        <w:t xml:space="preserve">I feel other people dislike me. </w:t>
+      </w:r>
+    </w:p>
+    <w:p>
+      <w:pPr>
+        <w:pStyle w:val="ListParagraph"/>
+        <w:numPr>
+          <w:ilvl w:val="1"/>
+          <w:numId w:val="7"/>
+        </w:numPr>
+      </w:pPr>
+      <w:r>
+        <w:t>I feel some of the coworkers around me are envious when I achieve success.</w:t>
+      </w:r>
+    </w:p>
     <w:p/>
     <w:sectPr>
       <w:pgSz w:w="11906" w:h="16838"/>
@@ -452,6 +695,224 @@
     </w:lvl>
   </w:abstractNum>
   <w:abstractNum w:abstractNumId="1" w15:restartNumberingAfterBreak="0">
+    <w:nsid w:val="1C192D40"/>
+    <w:multiLevelType w:val="hybridMultilevel"/>
+    <w:tmpl w:val="C994A65E"/>
+    <w:lvl w:ilvl="0" w:tplc="FFFFFFFF">
+      <w:numFmt w:val="bullet"/>
+      <w:lvlText w:val="-"/>
+      <w:lvlJc w:val="left"/>
+      <w:pPr>
+        <w:ind w:left="720" w:hanging="360"/>
+      </w:pPr>
+      <w:rPr>
+        <w:rFonts w:ascii="Calibri" w:eastAsiaTheme="minorHAnsi" w:hAnsi="Calibri" w:cs="Calibri" w:hint="default"/>
+      </w:rPr>
+    </w:lvl>
+    <w:lvl w:ilvl="1" w:tplc="0809000F">
+      <w:start w:val="1"/>
+      <w:numFmt w:val="decimal"/>
+      <w:lvlText w:val="%2."/>
+      <w:lvlJc w:val="left"/>
+      <w:pPr>
+        <w:ind w:left="1440" w:hanging="360"/>
+      </w:pPr>
+    </w:lvl>
+    <w:lvl w:ilvl="2" w:tplc="FFFFFFFF">
+      <w:start w:val="1"/>
+      <w:numFmt w:val="bullet"/>
+      <w:lvlText w:val=""/>
+      <w:lvlJc w:val="left"/>
+      <w:pPr>
+        <w:ind w:left="2160" w:hanging="360"/>
+      </w:pPr>
+      <w:rPr>
+        <w:rFonts w:ascii="Wingdings" w:hAnsi="Wingdings" w:hint="default"/>
+      </w:rPr>
+    </w:lvl>
+    <w:lvl w:ilvl="3" w:tplc="FFFFFFFF" w:tentative="1">
+      <w:start w:val="1"/>
+      <w:numFmt w:val="bullet"/>
+      <w:lvlText w:val=""/>
+      <w:lvlJc w:val="left"/>
+      <w:pPr>
+        <w:ind w:left="2880" w:hanging="360"/>
+      </w:pPr>
+      <w:rPr>
+        <w:rFonts w:ascii="Symbol" w:hAnsi="Symbol" w:hint="default"/>
+      </w:rPr>
+    </w:lvl>
+    <w:lvl w:ilvl="4" w:tplc="FFFFFFFF" w:tentative="1">
+      <w:start w:val="1"/>
+      <w:numFmt w:val="bullet"/>
+      <w:lvlText w:val="o"/>
+      <w:lvlJc w:val="left"/>
+      <w:pPr>
+        <w:ind w:left="3600" w:hanging="360"/>
+      </w:pPr>
+      <w:rPr>
+        <w:rFonts w:ascii="Courier New" w:hAnsi="Courier New" w:cs="Courier New" w:hint="default"/>
+      </w:rPr>
+    </w:lvl>
+    <w:lvl w:ilvl="5" w:tplc="FFFFFFFF" w:tentative="1">
+      <w:start w:val="1"/>
+      <w:numFmt w:val="bullet"/>
+      <w:lvlText w:val=""/>
+      <w:lvlJc w:val="left"/>
+      <w:pPr>
+        <w:ind w:left="4320" w:hanging="360"/>
+      </w:pPr>
+      <w:rPr>
+        <w:rFonts w:ascii="Wingdings" w:hAnsi="Wingdings" w:hint="default"/>
+      </w:rPr>
+    </w:lvl>
+    <w:lvl w:ilvl="6" w:tplc="FFFFFFFF" w:tentative="1">
+      <w:start w:val="1"/>
+      <w:numFmt w:val="bullet"/>
+      <w:lvlText w:val=""/>
+      <w:lvlJc w:val="left"/>
+      <w:pPr>
+        <w:ind w:left="5040" w:hanging="360"/>
+      </w:pPr>
+      <w:rPr>
+        <w:rFonts w:ascii="Symbol" w:hAnsi="Symbol" w:hint="default"/>
+      </w:rPr>
+    </w:lvl>
+    <w:lvl w:ilvl="7" w:tplc="FFFFFFFF" w:tentative="1">
+      <w:start w:val="1"/>
+      <w:numFmt w:val="bullet"/>
+      <w:lvlText w:val="o"/>
+      <w:lvlJc w:val="left"/>
+      <w:pPr>
+        <w:ind w:left="5760" w:hanging="360"/>
+      </w:pPr>
+      <w:rPr>
+        <w:rFonts w:ascii="Courier New" w:hAnsi="Courier New" w:cs="Courier New" w:hint="default"/>
+      </w:rPr>
+    </w:lvl>
+    <w:lvl w:ilvl="8" w:tplc="FFFFFFFF" w:tentative="1">
+      <w:start w:val="1"/>
+      <w:numFmt w:val="bullet"/>
+      <w:lvlText w:val=""/>
+      <w:lvlJc w:val="left"/>
+      <w:pPr>
+        <w:ind w:left="6480" w:hanging="360"/>
+      </w:pPr>
+      <w:rPr>
+        <w:rFonts w:ascii="Wingdings" w:hAnsi="Wingdings" w:hint="default"/>
+      </w:rPr>
+    </w:lvl>
+  </w:abstractNum>
+  <w:abstractNum w:abstractNumId="2" w15:restartNumberingAfterBreak="0">
+    <w:nsid w:val="4B442A1D"/>
+    <w:multiLevelType w:val="hybridMultilevel"/>
+    <w:tmpl w:val="0BFAEA2A"/>
+    <w:lvl w:ilvl="0" w:tplc="FFFFFFFF">
+      <w:numFmt w:val="bullet"/>
+      <w:lvlText w:val="-"/>
+      <w:lvlJc w:val="left"/>
+      <w:pPr>
+        <w:ind w:left="720" w:hanging="360"/>
+      </w:pPr>
+      <w:rPr>
+        <w:rFonts w:ascii="Calibri" w:eastAsiaTheme="minorHAnsi" w:hAnsi="Calibri" w:cs="Calibri" w:hint="default"/>
+      </w:rPr>
+    </w:lvl>
+    <w:lvl w:ilvl="1" w:tplc="0809000F">
+      <w:start w:val="1"/>
+      <w:numFmt w:val="decimal"/>
+      <w:lvlText w:val="%2."/>
+      <w:lvlJc w:val="left"/>
+      <w:pPr>
+        <w:ind w:left="1440" w:hanging="360"/>
+      </w:pPr>
+    </w:lvl>
+    <w:lvl w:ilvl="2" w:tplc="FFFFFFFF">
+      <w:start w:val="1"/>
+      <w:numFmt w:val="bullet"/>
+      <w:lvlText w:val=""/>
+      <w:lvlJc w:val="left"/>
+      <w:pPr>
+        <w:ind w:left="2160" w:hanging="360"/>
+      </w:pPr>
+      <w:rPr>
+        <w:rFonts w:ascii="Wingdings" w:hAnsi="Wingdings" w:hint="default"/>
+      </w:rPr>
+    </w:lvl>
+    <w:lvl w:ilvl="3" w:tplc="FFFFFFFF" w:tentative="1">
+      <w:start w:val="1"/>
+      <w:numFmt w:val="bullet"/>
+      <w:lvlText w:val=""/>
+      <w:lvlJc w:val="left"/>
+      <w:pPr>
+        <w:ind w:left="2880" w:hanging="360"/>
+      </w:pPr>
+      <w:rPr>
+        <w:rFonts w:ascii="Symbol" w:hAnsi="Symbol" w:hint="default"/>
+      </w:rPr>
+    </w:lvl>
+    <w:lvl w:ilvl="4" w:tplc="FFFFFFFF" w:tentative="1">
+      <w:start w:val="1"/>
+      <w:numFmt w:val="bullet"/>
+      <w:lvlText w:val="o"/>
+      <w:lvlJc w:val="left"/>
+      <w:pPr>
+        <w:ind w:left="3600" w:hanging="360"/>
+      </w:pPr>
+      <w:rPr>
+        <w:rFonts w:ascii="Courier New" w:hAnsi="Courier New" w:cs="Courier New" w:hint="default"/>
+      </w:rPr>
+    </w:lvl>
+    <w:lvl w:ilvl="5" w:tplc="FFFFFFFF" w:tentative="1">
+      <w:start w:val="1"/>
+      <w:numFmt w:val="bullet"/>
+      <w:lvlText w:val=""/>
+      <w:lvlJc w:val="left"/>
+      <w:pPr>
+        <w:ind w:left="4320" w:hanging="360"/>
+      </w:pPr>
+      <w:rPr>
+        <w:rFonts w:ascii="Wingdings" w:hAnsi="Wingdings" w:hint="default"/>
+      </w:rPr>
+    </w:lvl>
+    <w:lvl w:ilvl="6" w:tplc="FFFFFFFF" w:tentative="1">
+      <w:start w:val="1"/>
+      <w:numFmt w:val="bullet"/>
+      <w:lvlText w:val=""/>
+      <w:lvlJc w:val="left"/>
+      <w:pPr>
+        <w:ind w:left="5040" w:hanging="360"/>
+      </w:pPr>
+      <w:rPr>
+        <w:rFonts w:ascii="Symbol" w:hAnsi="Symbol" w:hint="default"/>
+      </w:rPr>
+    </w:lvl>
+    <w:lvl w:ilvl="7" w:tplc="FFFFFFFF" w:tentative="1">
+      <w:start w:val="1"/>
+      <w:numFmt w:val="bullet"/>
+      <w:lvlText w:val="o"/>
+      <w:lvlJc w:val="left"/>
+      <w:pPr>
+        <w:ind w:left="5760" w:hanging="360"/>
+      </w:pPr>
+      <w:rPr>
+        <w:rFonts w:ascii="Courier New" w:hAnsi="Courier New" w:cs="Courier New" w:hint="default"/>
+      </w:rPr>
+    </w:lvl>
+    <w:lvl w:ilvl="8" w:tplc="FFFFFFFF" w:tentative="1">
+      <w:start w:val="1"/>
+      <w:numFmt w:val="bullet"/>
+      <w:lvlText w:val=""/>
+      <w:lvlJc w:val="left"/>
+      <w:pPr>
+        <w:ind w:left="6480" w:hanging="360"/>
+      </w:pPr>
+      <w:rPr>
+        <w:rFonts w:ascii="Wingdings" w:hAnsi="Wingdings" w:hint="default"/>
+      </w:rPr>
+    </w:lvl>
+  </w:abstractNum>
+  <w:abstractNum w:abstractNumId="3" w15:restartNumberingAfterBreak="0">
     <w:nsid w:val="4C0B7E66"/>
     <w:multiLevelType w:val="hybridMultilevel"/>
     <w:tmpl w:val="0E3EB3B4"/>
@@ -563,11 +1024,353 @@
       </w:rPr>
     </w:lvl>
   </w:abstractNum>
+  <w:abstractNum w:abstractNumId="4" w15:restartNumberingAfterBreak="0">
+    <w:nsid w:val="61FA784F"/>
+    <w:multiLevelType w:val="hybridMultilevel"/>
+    <w:tmpl w:val="ADCCF17E"/>
+    <w:lvl w:ilvl="0" w:tplc="FFFFFFFF">
+      <w:numFmt w:val="bullet"/>
+      <w:lvlText w:val="-"/>
+      <w:lvlJc w:val="left"/>
+      <w:pPr>
+        <w:ind w:left="720" w:hanging="360"/>
+      </w:pPr>
+      <w:rPr>
+        <w:rFonts w:ascii="Calibri" w:eastAsiaTheme="minorHAnsi" w:hAnsi="Calibri" w:cs="Calibri" w:hint="default"/>
+      </w:rPr>
+    </w:lvl>
+    <w:lvl w:ilvl="1" w:tplc="0809000F">
+      <w:start w:val="1"/>
+      <w:numFmt w:val="decimal"/>
+      <w:lvlText w:val="%2."/>
+      <w:lvlJc w:val="left"/>
+      <w:pPr>
+        <w:ind w:left="1440" w:hanging="360"/>
+      </w:pPr>
+    </w:lvl>
+    <w:lvl w:ilvl="2" w:tplc="FFFFFFFF">
+      <w:start w:val="1"/>
+      <w:numFmt w:val="bullet"/>
+      <w:lvlText w:val=""/>
+      <w:lvlJc w:val="left"/>
+      <w:pPr>
+        <w:ind w:left="2160" w:hanging="360"/>
+      </w:pPr>
+      <w:rPr>
+        <w:rFonts w:ascii="Wingdings" w:hAnsi="Wingdings" w:hint="default"/>
+      </w:rPr>
+    </w:lvl>
+    <w:lvl w:ilvl="3" w:tplc="FFFFFFFF" w:tentative="1">
+      <w:start w:val="1"/>
+      <w:numFmt w:val="bullet"/>
+      <w:lvlText w:val=""/>
+      <w:lvlJc w:val="left"/>
+      <w:pPr>
+        <w:ind w:left="2880" w:hanging="360"/>
+      </w:pPr>
+      <w:rPr>
+        <w:rFonts w:ascii="Symbol" w:hAnsi="Symbol" w:hint="default"/>
+      </w:rPr>
+    </w:lvl>
+    <w:lvl w:ilvl="4" w:tplc="FFFFFFFF" w:tentative="1">
+      <w:start w:val="1"/>
+      <w:numFmt w:val="bullet"/>
+      <w:lvlText w:val="o"/>
+      <w:lvlJc w:val="left"/>
+      <w:pPr>
+        <w:ind w:left="3600" w:hanging="360"/>
+      </w:pPr>
+      <w:rPr>
+        <w:rFonts w:ascii="Courier New" w:hAnsi="Courier New" w:cs="Courier New" w:hint="default"/>
+      </w:rPr>
+    </w:lvl>
+    <w:lvl w:ilvl="5" w:tplc="FFFFFFFF" w:tentative="1">
+      <w:start w:val="1"/>
+      <w:numFmt w:val="bullet"/>
+      <w:lvlText w:val=""/>
+      <w:lvlJc w:val="left"/>
+      <w:pPr>
+        <w:ind w:left="4320" w:hanging="360"/>
+      </w:pPr>
+      <w:rPr>
+        <w:rFonts w:ascii="Wingdings" w:hAnsi="Wingdings" w:hint="default"/>
+      </w:rPr>
+    </w:lvl>
+    <w:lvl w:ilvl="6" w:tplc="FFFFFFFF" w:tentative="1">
+      <w:start w:val="1"/>
+      <w:numFmt w:val="bullet"/>
+      <w:lvlText w:val=""/>
+      <w:lvlJc w:val="left"/>
+      <w:pPr>
+        <w:ind w:left="5040" w:hanging="360"/>
+      </w:pPr>
+      <w:rPr>
+        <w:rFonts w:ascii="Symbol" w:hAnsi="Symbol" w:hint="default"/>
+      </w:rPr>
+    </w:lvl>
+    <w:lvl w:ilvl="7" w:tplc="FFFFFFFF" w:tentative="1">
+      <w:start w:val="1"/>
+      <w:numFmt w:val="bullet"/>
+      <w:lvlText w:val="o"/>
+      <w:lvlJc w:val="left"/>
+      <w:pPr>
+        <w:ind w:left="5760" w:hanging="360"/>
+      </w:pPr>
+      <w:rPr>
+        <w:rFonts w:ascii="Courier New" w:hAnsi="Courier New" w:cs="Courier New" w:hint="default"/>
+      </w:rPr>
+    </w:lvl>
+    <w:lvl w:ilvl="8" w:tplc="FFFFFFFF" w:tentative="1">
+      <w:start w:val="1"/>
+      <w:numFmt w:val="bullet"/>
+      <w:lvlText w:val=""/>
+      <w:lvlJc w:val="left"/>
+      <w:pPr>
+        <w:ind w:left="6480" w:hanging="360"/>
+      </w:pPr>
+      <w:rPr>
+        <w:rFonts w:ascii="Wingdings" w:hAnsi="Wingdings" w:hint="default"/>
+      </w:rPr>
+    </w:lvl>
+  </w:abstractNum>
+  <w:abstractNum w:abstractNumId="5" w15:restartNumberingAfterBreak="0">
+    <w:nsid w:val="7DCC3DE9"/>
+    <w:multiLevelType w:val="hybridMultilevel"/>
+    <w:tmpl w:val="70668BE0"/>
+    <w:lvl w:ilvl="0" w:tplc="FFFFFFFF">
+      <w:numFmt w:val="bullet"/>
+      <w:lvlText w:val="-"/>
+      <w:lvlJc w:val="left"/>
+      <w:pPr>
+        <w:ind w:left="720" w:hanging="360"/>
+      </w:pPr>
+      <w:rPr>
+        <w:rFonts w:ascii="Calibri" w:eastAsiaTheme="minorHAnsi" w:hAnsi="Calibri" w:cs="Calibri" w:hint="default"/>
+      </w:rPr>
+    </w:lvl>
+    <w:lvl w:ilvl="1" w:tplc="0809000F">
+      <w:start w:val="1"/>
+      <w:numFmt w:val="decimal"/>
+      <w:lvlText w:val="%2."/>
+      <w:lvlJc w:val="left"/>
+      <w:pPr>
+        <w:ind w:left="1440" w:hanging="360"/>
+      </w:pPr>
+    </w:lvl>
+    <w:lvl w:ilvl="2" w:tplc="FFFFFFFF">
+      <w:start w:val="1"/>
+      <w:numFmt w:val="bullet"/>
+      <w:lvlText w:val=""/>
+      <w:lvlJc w:val="left"/>
+      <w:pPr>
+        <w:ind w:left="2160" w:hanging="360"/>
+      </w:pPr>
+      <w:rPr>
+        <w:rFonts w:ascii="Wingdings" w:hAnsi="Wingdings" w:hint="default"/>
+      </w:rPr>
+    </w:lvl>
+    <w:lvl w:ilvl="3" w:tplc="FFFFFFFF" w:tentative="1">
+      <w:start w:val="1"/>
+      <w:numFmt w:val="bullet"/>
+      <w:lvlText w:val=""/>
+      <w:lvlJc w:val="left"/>
+      <w:pPr>
+        <w:ind w:left="2880" w:hanging="360"/>
+      </w:pPr>
+      <w:rPr>
+        <w:rFonts w:ascii="Symbol" w:hAnsi="Symbol" w:hint="default"/>
+      </w:rPr>
+    </w:lvl>
+    <w:lvl w:ilvl="4" w:tplc="FFFFFFFF" w:tentative="1">
+      <w:start w:val="1"/>
+      <w:numFmt w:val="bullet"/>
+      <w:lvlText w:val="o"/>
+      <w:lvlJc w:val="left"/>
+      <w:pPr>
+        <w:ind w:left="3600" w:hanging="360"/>
+      </w:pPr>
+      <w:rPr>
+        <w:rFonts w:ascii="Courier New" w:hAnsi="Courier New" w:cs="Courier New" w:hint="default"/>
+      </w:rPr>
+    </w:lvl>
+    <w:lvl w:ilvl="5" w:tplc="FFFFFFFF" w:tentative="1">
+      <w:start w:val="1"/>
+      <w:numFmt w:val="bullet"/>
+      <w:lvlText w:val=""/>
+      <w:lvlJc w:val="left"/>
+      <w:pPr>
+        <w:ind w:left="4320" w:hanging="360"/>
+      </w:pPr>
+      <w:rPr>
+        <w:rFonts w:ascii="Wingdings" w:hAnsi="Wingdings" w:hint="default"/>
+      </w:rPr>
+    </w:lvl>
+    <w:lvl w:ilvl="6" w:tplc="FFFFFFFF" w:tentative="1">
+      <w:start w:val="1"/>
+      <w:numFmt w:val="bullet"/>
+      <w:lvlText w:val=""/>
+      <w:lvlJc w:val="left"/>
+      <w:pPr>
+        <w:ind w:left="5040" w:hanging="360"/>
+      </w:pPr>
+      <w:rPr>
+        <w:rFonts w:ascii="Symbol" w:hAnsi="Symbol" w:hint="default"/>
+      </w:rPr>
+    </w:lvl>
+    <w:lvl w:ilvl="7" w:tplc="FFFFFFFF" w:tentative="1">
+      <w:start w:val="1"/>
+      <w:numFmt w:val="bullet"/>
+      <w:lvlText w:val="o"/>
+      <w:lvlJc w:val="left"/>
+      <w:pPr>
+        <w:ind w:left="5760" w:hanging="360"/>
+      </w:pPr>
+      <w:rPr>
+        <w:rFonts w:ascii="Courier New" w:hAnsi="Courier New" w:cs="Courier New" w:hint="default"/>
+      </w:rPr>
+    </w:lvl>
+    <w:lvl w:ilvl="8" w:tplc="FFFFFFFF" w:tentative="1">
+      <w:start w:val="1"/>
+      <w:numFmt w:val="bullet"/>
+      <w:lvlText w:val=""/>
+      <w:lvlJc w:val="left"/>
+      <w:pPr>
+        <w:ind w:left="6480" w:hanging="360"/>
+      </w:pPr>
+      <w:rPr>
+        <w:rFonts w:ascii="Wingdings" w:hAnsi="Wingdings" w:hint="default"/>
+      </w:rPr>
+    </w:lvl>
+  </w:abstractNum>
+  <w:abstractNum w:abstractNumId="6" w15:restartNumberingAfterBreak="0">
+    <w:nsid w:val="7E7802AF"/>
+    <w:multiLevelType w:val="hybridMultilevel"/>
+    <w:tmpl w:val="9B545E8C"/>
+    <w:lvl w:ilvl="0" w:tplc="FFFFFFFF">
+      <w:numFmt w:val="bullet"/>
+      <w:lvlText w:val="-"/>
+      <w:lvlJc w:val="left"/>
+      <w:pPr>
+        <w:ind w:left="720" w:hanging="360"/>
+      </w:pPr>
+      <w:rPr>
+        <w:rFonts w:ascii="Calibri" w:eastAsiaTheme="minorHAnsi" w:hAnsi="Calibri" w:cs="Calibri" w:hint="default"/>
+      </w:rPr>
+    </w:lvl>
+    <w:lvl w:ilvl="1" w:tplc="0809000F">
+      <w:start w:val="1"/>
+      <w:numFmt w:val="decimal"/>
+      <w:lvlText w:val="%2."/>
+      <w:lvlJc w:val="left"/>
+      <w:pPr>
+        <w:ind w:left="1440" w:hanging="360"/>
+      </w:pPr>
+    </w:lvl>
+    <w:lvl w:ilvl="2" w:tplc="FFFFFFFF">
+      <w:start w:val="1"/>
+      <w:numFmt w:val="bullet"/>
+      <w:lvlText w:val=""/>
+      <w:lvlJc w:val="left"/>
+      <w:pPr>
+        <w:ind w:left="2160" w:hanging="360"/>
+      </w:pPr>
+      <w:rPr>
+        <w:rFonts w:ascii="Wingdings" w:hAnsi="Wingdings" w:hint="default"/>
+      </w:rPr>
+    </w:lvl>
+    <w:lvl w:ilvl="3" w:tplc="FFFFFFFF" w:tentative="1">
+      <w:start w:val="1"/>
+      <w:numFmt w:val="bullet"/>
+      <w:lvlText w:val=""/>
+      <w:lvlJc w:val="left"/>
+      <w:pPr>
+        <w:ind w:left="2880" w:hanging="360"/>
+      </w:pPr>
+      <w:rPr>
+        <w:rFonts w:ascii="Symbol" w:hAnsi="Symbol" w:hint="default"/>
+      </w:rPr>
+    </w:lvl>
+    <w:lvl w:ilvl="4" w:tplc="FFFFFFFF" w:tentative="1">
+      <w:start w:val="1"/>
+      <w:numFmt w:val="bullet"/>
+      <w:lvlText w:val="o"/>
+      <w:lvlJc w:val="left"/>
+      <w:pPr>
+        <w:ind w:left="3600" w:hanging="360"/>
+      </w:pPr>
+      <w:rPr>
+        <w:rFonts w:ascii="Courier New" w:hAnsi="Courier New" w:cs="Courier New" w:hint="default"/>
+      </w:rPr>
+    </w:lvl>
+    <w:lvl w:ilvl="5" w:tplc="FFFFFFFF" w:tentative="1">
+      <w:start w:val="1"/>
+      <w:numFmt w:val="bullet"/>
+      <w:lvlText w:val=""/>
+      <w:lvlJc w:val="left"/>
+      <w:pPr>
+        <w:ind w:left="4320" w:hanging="360"/>
+      </w:pPr>
+      <w:rPr>
+        <w:rFonts w:ascii="Wingdings" w:hAnsi="Wingdings" w:hint="default"/>
+      </w:rPr>
+    </w:lvl>
+    <w:lvl w:ilvl="6" w:tplc="FFFFFFFF" w:tentative="1">
+      <w:start w:val="1"/>
+      <w:numFmt w:val="bullet"/>
+      <w:lvlText w:val=""/>
+      <w:lvlJc w:val="left"/>
+      <w:pPr>
+        <w:ind w:left="5040" w:hanging="360"/>
+      </w:pPr>
+      <w:rPr>
+        <w:rFonts w:ascii="Symbol" w:hAnsi="Symbol" w:hint="default"/>
+      </w:rPr>
+    </w:lvl>
+    <w:lvl w:ilvl="7" w:tplc="FFFFFFFF" w:tentative="1">
+      <w:start w:val="1"/>
+      <w:numFmt w:val="bullet"/>
+      <w:lvlText w:val="o"/>
+      <w:lvlJc w:val="left"/>
+      <w:pPr>
+        <w:ind w:left="5760" w:hanging="360"/>
+      </w:pPr>
+      <w:rPr>
+        <w:rFonts w:ascii="Courier New" w:hAnsi="Courier New" w:cs="Courier New" w:hint="default"/>
+      </w:rPr>
+    </w:lvl>
+    <w:lvl w:ilvl="8" w:tplc="FFFFFFFF" w:tentative="1">
+      <w:start w:val="1"/>
+      <w:numFmt w:val="bullet"/>
+      <w:lvlText w:val=""/>
+      <w:lvlJc w:val="left"/>
+      <w:pPr>
+        <w:ind w:left="6480" w:hanging="360"/>
+      </w:pPr>
+      <w:rPr>
+        <w:rFonts w:ascii="Wingdings" w:hAnsi="Wingdings" w:hint="default"/>
+      </w:rPr>
+    </w:lvl>
+  </w:abstractNum>
   <w:num w:numId="1" w16cid:durableId="1244727745">
-    <w:abstractNumId w:val="1"/>
+    <w:abstractNumId w:val="3"/>
   </w:num>
   <w:num w:numId="2" w16cid:durableId="2021346976">
     <w:abstractNumId w:val="0"/>
+  </w:num>
+  <w:num w:numId="3" w16cid:durableId="1492523754">
+    <w:abstractNumId w:val="5"/>
+  </w:num>
+  <w:num w:numId="4" w16cid:durableId="541207446">
+    <w:abstractNumId w:val="6"/>
+  </w:num>
+  <w:num w:numId="5" w16cid:durableId="896009871">
+    <w:abstractNumId w:val="4"/>
+  </w:num>
+  <w:num w:numId="6" w16cid:durableId="776874369">
+    <w:abstractNumId w:val="1"/>
+  </w:num>
+  <w:num w:numId="7" w16cid:durableId="1136337071">
+    <w:abstractNumId w:val="2"/>
   </w:num>
 </w:numbering>
 </file>
@@ -1095,6 +1898,20 @@
     <w:pitch w:val="variable"/>
     <w:sig w:usb0="E0002AFF" w:usb1="C000247B" w:usb2="00000009" w:usb3="00000000" w:csb0="000001FF" w:csb1="00000000"/>
   </w:font>
+  <w:font w:name="Aptos">
+    <w:panose1 w:val="020B0004020202020204"/>
+    <w:charset w:val="00"/>
+    <w:family w:val="swiss"/>
+    <w:pitch w:val="variable"/>
+    <w:sig w:usb0="20000287" w:usb1="00000003" w:usb2="00000000" w:usb3="00000000" w:csb0="0000019F" w:csb1="00000000"/>
+  </w:font>
+  <w:font w:name="Aptos Display">
+    <w:panose1 w:val="020B0004020202020204"/>
+    <w:charset w:val="00"/>
+    <w:family w:val="roman"/>
+    <w:notTrueType/>
+    <w:pitch w:val="default"/>
+  </w:font>
 </w:fonts>
 </file>
 
@@ -1117,6 +1934,7 @@
     <w:rsid w:val="001300B7"/>
     <w:rsid w:val="00284DE3"/>
     <w:rsid w:val="003A4C6E"/>
+    <w:rsid w:val="009952EF"/>
     <w:rsid w:val="00B20DFC"/>
   </w:rsids>
   <m:mathPr>
@@ -1892,7 +2710,7 @@
     <we:reference id="wa104382081" version="1.46.0.0" store="" storeType="OMEX"/>
   </we:alternateReferences>
   <we:properties>
-    <we:property name="MENDELEY_CITATIONS" value="[{&quot;citationID&quot;:&quot;MENDELEY_CITATION_c831b7b7-1575-4e0a-9a56-a68963b86514&quot;,&quot;properties&quot;:{&quot;noteIndex&quot;:0},&quot;isEdited&quot;:false,&quot;manualOverride&quot;:{&quot;isManuallyOverridden&quot;:false,&quot;citeprocText&quot;:&quot;(Olafsen et al., 2021)&quot;,&quot;manualOverrideText&quot;:&quot;&quot;},&quot;citationTag&quot;:&quot;MENDELEY_CITATION_v3_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&quot;,&quot;citationItems&quot;:[{&quot;id&quot;:&quot;cc0fe627-9f16-3f5a-9188-14a651a10fbd&quot;,&quot;itemData&quot;:{&quot;type&quot;:&quot;article-journal&quot;,&quot;id&quot;:&quot;cc0fe627-9f16-3f5a-9188-14a651a10fbd&quot;,&quot;title&quot;:&quot;The basic psychological need satisfaction and need frustration at work scale: A validation study&quot;,&quot;author&quot;:[{&quot;family&quot;:&quot;Olafsen&quot;,&quot;given&quot;:&quot;Anja H.&quot;,&quot;parse-names&quot;:false,&quot;dropping-particle&quot;:&quot;&quot;,&quot;non-dropping-particle&quot;:&quot;&quot;},{&quot;family&quot;:&quot;Halvari&quot;,&quot;given&quot;:&quot;Hallgeir&quot;,&quot;parse-names&quot;:false,&quot;dropping-particle&quot;:&quot;&quot;,&quot;non-dropping-particle&quot;:&quot;&quot;},{&quot;family&quot;:&quot;Frølund&quot;,&quot;given&quot;:&quot;Claus Wiemann&quot;,&quot;parse-names&quot;:false,&quot;dropping-particle&quot;:&quot;&quot;,&quot;non-dropping-particle&quot;:&quot;&quot;}],&quot;container-title&quot;:&quot;Frontiers in Psychology&quot;,&quot;container-title-short&quot;:&quot;Front Psychol&quot;,&quot;DOI&quot;:&quot;10.3389/fpsyg.2021.697306&quot;,&quot;ISSN&quot;:&quot;16641078&quot;,&quot;issued&quot;:{&quot;date-parts&quot;:[[2021]]},&quot;page&quot;:&quot;1-12&quot;,&quot;abstract&quot;:&quot;The aim of the present study was to adapt and validate the Basic Psychological Need Satisfaction and Frustration Scale within self-determination theory (SDT) within the work domain. Confirmatory factor analyses of three Norwegian samples and one English sample as well as multi-group analyses to examine measurement invariance were performed. The results showed that the adapted work-related scale with its six-factor structure fitted the data well in all four samples, and partial measurement invariance was obtained across samples and languages. Furthermore, internal consistencies for the subscales were acceptable and the subscales predicted work-related correlates as expected, demonstrating the criterion validity of the scale. The current study contributes to a unifying measurement for future research on one of the central underpinnings of SDT within the work domain.&quot;,&quot;issue&quot;:&quot;July&quot;,&quot;volume&quot;:&quot;12&quot;},&quot;isTemporary&quot;:false}]}]"/>
+    <we:property name="MENDELEY_CITATIONS" value="[{&quot;citationID&quot;:&quot;MENDELEY_CITATION_c831b7b7-1575-4e0a-9a56-a68963b86514&quot;,&quot;properties&quot;:{&quot;noteIndex&quot;:0},&quot;isEdited&quot;:false,&quot;manualOverride&quot;:{&quot;isManuallyOverridden&quot;:false,&quot;citeprocText&quot;:&quot;(Olafsen et al., 2021)&quot;,&quot;manualOverrideText&quot;:&quot;&quot;},&quot;citationTag&quot;:&quot;MENDELEY_CITATION_v3_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&quot;,&quot;citationItems&quot;:[{&quot;id&quot;:&quot;cc0fe627-9f16-3f5a-9188-14a651a10fbd&quot;,&quot;itemData&quot;:{&quot;type&quot;:&quot;article-journal&quot;,&quot;id&quot;:&quot;cc0fe627-9f16-3f5a-9188-14a651a10fbd&quot;,&quot;title&quot;:&quot;The basic psychological need satisfaction and need frustration at work scale: A validation study&quot;,&quot;author&quot;:[{&quot;family&quot;:&quot;Olafsen&quot;,&quot;given&quot;:&quot;Anja H.&quot;,&quot;parse-names&quot;:false,&quot;dropping-particle&quot;:&quot;&quot;,&quot;non-dropping-particle&quot;:&quot;&quot;},{&quot;family&quot;:&quot;Halvari&quot;,&quot;given&quot;:&quot;Hallgeir&quot;,&quot;parse-names&quot;:false,&quot;dropping-particle&quot;:&quot;&quot;,&quot;non-dropping-particle&quot;:&quot;&quot;},{&quot;family&quot;:&quot;Frølund&quot;,&quot;given&quot;:&quot;Claus Wiemann&quot;,&quot;parse-names&quot;:false,&quot;dropping-particle&quot;:&quot;&quot;,&quot;non-dropping-particle&quot;:&quot;&quot;}],&quot;container-title&quot;:&quot;Frontiers in Psychology&quot;,&quot;container-title-short&quot;:&quot;Front Psychol&quot;,&quot;DOI&quot;:&quot;10.3389/fpsyg.2021.697306&quot;,&quot;ISSN&quot;:&quot;16641078&quot;,&quot;issued&quot;:{&quot;date-parts&quot;:[[2021]]},&quot;page&quot;:&quot;1-12&quot;,&quot;abstract&quot;:&quot;The aim of the present study was to adapt and validate the Basic Psychological Need Satisfaction and Frustration Scale within self-determination theory (SDT) within the work domain. Confirmatory factor analyses of three Norwegian samples and one English sample as well as multi-group analyses to examine measurement invariance were performed. The results showed that the adapted work-related scale with its six-factor structure fitted the data well in all four samples, and partial measurement invariance was obtained across samples and languages. Furthermore, internal consistencies for the subscales were acceptable and the subscales predicted work-related correlates as expected, demonstrating the criterion validity of the scale. The current study contributes to a unifying measurement for future research on one of the central underpinnings of SDT within the work domain.&quot;,&quot;issue&quot;:&quot;July&quot;,&quot;volume&quot;:&quot;12&quot;},&quot;isTemporary&quot;:false}]},{&quot;citationID&quot;:&quot;MENDELEY_CITATION_d6a34195-bb0c-46c1-9506-f7391086a51f&quot;,&quot;properties&quot;:{&quot;noteIndex&quot;:0},&quot;isEdited&quot;:false,&quot;manualOverride&quot;:{&quot;isManuallyOverridden&quot;:false,&quot;citeprocText&quot;:&quot;(Bartholomew et al., 2011)&quot;,&quot;manualOverrideText&quot;:&quot;&quot;},&quot;citationTag&quot;:&quot;MENDELEY_CITATION_v3_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&quot;,&quot;citationItems&quot;:[{&quot;id&quot;:&quot;9d58587a-86c2-3366-9e1b-84bbdff321f8&quot;,&quot;itemData&quot;:{&quot;type&quot;:&quot;article-journal&quot;,&quot;id&quot;:&quot;9d58587a-86c2-3366-9e1b-84bbdff321f8&quot;,&quot;title&quot;:&quot;Psychological need thwarting in the sport context: Assessing the darker side of athletic experience&quot;,&quot;author&quot;:[{&quot;family&quot;:&quot;Bartholomew&quot;,&quot;given&quot;:&quot;Kimberley J.&quot;,&quot;parse-names&quot;:false,&quot;dropping-particle&quot;:&quot;&quot;,&quot;non-dropping-particle&quot;:&quot;&quot;},{&quot;family&quot;:&quot;Ntoumanis&quot;,&quot;given&quot;:&quot;Nikos&quot;,&quot;parse-names&quot;:false,&quot;dropping-particle&quot;:&quot;&quot;,&quot;non-dropping-particle&quot;:&quot;&quot;},{&quot;family&quot;:&quot;Ryan&quot;,&quot;given&quot;:&quot;Richard M.&quot;,&quot;parse-names&quot;:false,&quot;dropping-particle&quot;:&quot;&quot;,&quot;non-dropping-particle&quot;:&quot;&quot;},{&quot;family&quot;:&quot;Thøgersen-Ntoumani&quot;,&quot;given&quot;:&quot;Cecilie&quot;,&quot;parse-names&quot;:false,&quot;dropping-particle&quot;:&quot;&quot;,&quot;non-dropping-particle&quot;:&quot;&quot;}],&quot;container-title&quot;:&quot;Journal of Sport and Exercise Psychology&quot;,&quot;container-title-short&quot;:&quot;J Sport Exerc Psychol&quot;,&quot;DOI&quot;:&quot;10.1123/jsep.33.1.75&quot;,&quot;ISSN&quot;:&quot;15432904&quot;,&quot;PMID&quot;:&quot;21451172&quot;,&quot;issued&quot;:{&quot;date-parts&quot;:[[2011]]},&quot;page&quot;:&quot;75-102&quot;,&quot;abstract&quot;:&quot;Research in self-determination theory (Ryan &amp; Deci, 2002) has shown that satisfaction of autonomy, competence, and relatedness needs in sport contexts is associated with enhanced engagement, performance, and well-being. This article outlines the initial development of a multidimensional measure designed to assess psychological need thwarting, an under-studied area of conceptual and practical importance. Study 1 generated a pool of items designed to tap the negative experiential state that occurs when athletes perceive their needs for autonomy, competence, and relatedness to be actively undermined. Study 2 tested the factorial structure of the questionnaire using confirmatory factor analysis. The supported model comprised 3 factors, which represented the hypothesized interrelated dimensions of need thwarting. The model was refined and cross-validated using an independent sample in Study 3. Overall, the psychological need thwarting scale (PNTS) demonstrated good content, factorial, and predictive validity, as well as internal consistency and invariance across gender, sport type, competitive level, and competitive experience. The conceptualization of psychological need thwarting is discussed, and suggestions are made regarding the use of the PNTS in research pertaining to the darker side of sport participation. © 2011 Human Kinetics, Inc.&quot;,&quot;issue&quot;:&quot;1&quot;,&quot;volume&quot;:&quot;33&quot;},&quot;isTemporary&quot;:false,&quot;suppress-author&quot;:false,&quot;composite&quot;:false,&quot;author-only&quot;:false}]}]"/>
     <we:property name="MENDELEY_CITATIONS_STYLE" value="{&quot;id&quot;:&quot;https://www.zotero.org/styles/apa&quot;,&quot;title&quot;:&quot;American Psychological Association 7th edition&quot;,&quot;format&quot;:&quot;author-date&quot;,&quot;defaultLocale&quot;:null,&quot;isLocaleCodeValid&quot;:true}"/>
   </we:properties>
   <we:bindings/>

</xml_diff>

<commit_message>
within-person cors, means, sds, and more have been replicated
</commit_message>
<xml_diff>
--- a/misc/manuscript/measures.docx
+++ b/misc/manuscript/measures.docx
@@ -3,110 +3,854 @@
 <w:document xmlns:wpc="http://schemas.microsoft.com/office/word/2010/wordprocessingCanvas" xmlns:cx="http://schemas.microsoft.com/office/drawing/2014/chartex" xmlns:cx1="http://schemas.microsoft.com/office/drawing/2015/9/8/chartex" xmlns:cx2="http://schemas.microsoft.com/office/drawing/2015/10/21/chartex" xmlns:cx3="http://schemas.microsoft.com/office/drawing/2016/5/9/chartex" xmlns:cx4="http://schemas.microsoft.com/office/drawing/2016/5/10/chartex" xmlns:cx5="http://schemas.microsoft.com/office/drawing/2016/5/11/chartex" xmlns:cx6="http://schemas.microsoft.com/office/drawing/2016/5/12/chartex" xmlns:cx7="http://schemas.microsoft.com/office/drawing/2016/5/13/chartex" xmlns:cx8="http://schemas.microsoft.com/office/drawing/2016/5/14/chartex" xmlns:mc="http://schemas.openxmlformats.org/markup-compatibility/2006" xmlns:aink="http://schemas.microsoft.com/office/drawing/2016/ink" xmlns:am3d="http://schemas.microsoft.com/office/drawing/2017/model3d" xmlns:o="urn:schemas-microsoft-com:office:office" xmlns:oel="http://schemas.microsoft.com/office/2019/extlst" xmlns:r="http://schemas.openxmlformats.org/officeDocument/2006/relationships" xmlns:m="http://schemas.openxmlformats.org/officeDocument/2006/math" xmlns:v="urn:schemas-microsoft-com:vml" xmlns:wp14="http://schemas.microsoft.com/office/word/2010/wordprocessingDrawing" xmlns:wp="http://schemas.openxmlformats.org/drawingml/2006/wordprocessingDrawing" xmlns:w10="urn:schemas-microsoft-com:office:word" xmlns:w="http://schemas.openxmlformats.org/wordprocessingml/2006/main" xmlns:w14="http://schemas.microsoft.com/office/word/2010/wordml" xmlns:w15="http://schemas.microsoft.com/office/word/2012/wordml" xmlns:w16cex="http://schemas.microsoft.com/office/word/2018/wordml/cex" xmlns:w16cid="http://schemas.microsoft.com/office/word/2016/wordml/cid" xmlns:w16="http://schemas.microsoft.com/office/word/2018/wordml" xmlns:w16sdtdh="http://schemas.microsoft.com/office/word/2020/wordml/sdtdatahash" xmlns:w16se="http://schemas.microsoft.com/office/word/2015/wordml/symex" xmlns:wpg="http://schemas.microsoft.com/office/word/2010/wordprocessingGroup" xmlns:wpi="http://schemas.microsoft.com/office/word/2010/wordprocessingInk" xmlns:wne="http://schemas.microsoft.com/office/word/2006/wordml" xmlns:wps="http://schemas.microsoft.com/office/word/2010/wordprocessingShape" mc:Ignorable="w14 w15 w16se w16cid w16 w16cex w16sdtdh wp14">
   <w:body>
     <w:p>
-      <w:r>
-        <w:t xml:space="preserve">Please indicate to what extent you agree with the following statements. </w:t>
+      <w:pPr>
+        <w:jc w:val="center"/>
+        <w:rPr>
+          <w:b/>
+          <w:bCs/>
+          <w:sz w:val="36"/>
+          <w:szCs w:val="36"/>
+        </w:rPr>
+      </w:pPr>
+      <w:r>
+        <w:rPr>
+          <w:b/>
+          <w:bCs/>
+          <w:sz w:val="36"/>
+          <w:szCs w:val="36"/>
+        </w:rPr>
+        <w:t>Time Invariant</w:t>
       </w:r>
     </w:p>
     <w:p/>
     <w:p>
       <w:pPr>
         <w:rPr>
-          <w:color w:val="000000"/>
-        </w:rPr>
-      </w:pPr>
-      <w:r>
-        <w:rPr>
-          <w:color w:val="000000"/>
-        </w:rPr>
-        <w:t>Right now, at work</w:t>
-      </w:r>
-      <w:r>
-        <w:rPr>
-          <w:color w:val="000000"/>
-        </w:rPr>
-        <w:t xml:space="preserve">, </w:t>
-      </w:r>
-    </w:p>
-    <w:p>
-      <w:pPr>
-        <w:rPr>
-          <w:color w:val="000000"/>
-        </w:rPr>
-      </w:pPr>
-      <w:r>
-        <w:rPr>
-          <w:color w:val="000000"/>
-        </w:rPr>
-        <w:t>So far today at work</w:t>
-      </w:r>
-      <w:r>
-        <w:rPr>
-          <w:color w:val="000000"/>
-        </w:rPr>
-        <w:t xml:space="preserve">, </w:t>
-      </w:r>
-    </w:p>
-    <w:p>
-      <w:pPr>
-        <w:rPr>
-          <w:color w:val="000000"/>
-        </w:rPr>
-      </w:pPr>
-      <w:r>
-        <w:rPr>
-          <w:color w:val="000000"/>
-        </w:rPr>
-        <w:t>I</w:t>
-      </w:r>
-      <w:r>
-        <w:rPr>
-          <w:color w:val="000000"/>
-        </w:rPr>
-        <w:t>n the past few hours</w:t>
-      </w:r>
-      <w:r>
-        <w:rPr>
-          <w:color w:val="000000"/>
-        </w:rPr>
-        <w:t xml:space="preserve"> at work</w:t>
-      </w:r>
-      <w:r>
-        <w:rPr>
-          <w:color w:val="000000"/>
-        </w:rPr>
-        <w:t xml:space="preserve">, </w:t>
-      </w:r>
-    </w:p>
-    <w:p>
-      <w:r>
-        <w:rPr>
-          <w:color w:val="000000"/>
-        </w:rPr>
-        <w:t>Since your last survey point</w:t>
-      </w:r>
-      <w:r>
-        <w:rPr>
-          <w:color w:val="000000"/>
-        </w:rPr>
-        <w:t xml:space="preserve"> at work,</w:t>
+          <w:b/>
+          <w:bCs/>
+          <w:u w:val="single"/>
+        </w:rPr>
+      </w:pPr>
+      <w:r>
+        <w:rPr>
+          <w:b/>
+          <w:bCs/>
+          <w:u w:val="single"/>
+        </w:rPr>
+        <w:t>Demographics</w:t>
+      </w:r>
+      <w:r>
+        <w:rPr>
+          <w:b/>
+          <w:bCs/>
+          <w:u w:val="single"/>
+        </w:rPr>
+        <w:t xml:space="preserve"> &amp; Controls</w:t>
       </w:r>
     </w:p>
     <w:p/>
+    <w:p>
+      <w:pPr>
+        <w:pStyle w:val="ListParagraph"/>
+        <w:numPr>
+          <w:ilvl w:val="0"/>
+          <w:numId w:val="18"/>
+        </w:numPr>
+      </w:pPr>
+      <w:r>
+        <w:rPr>
+          <w:i/>
+          <w:iCs/>
+        </w:rPr>
+        <w:t>Age</w:t>
+      </w:r>
+      <w:r>
+        <w:t xml:space="preserve"> (What is your age?)</w:t>
+      </w:r>
+    </w:p>
+    <w:p>
+      <w:pPr>
+        <w:pStyle w:val="ListParagraph"/>
+        <w:numPr>
+          <w:ilvl w:val="1"/>
+          <w:numId w:val="18"/>
+        </w:numPr>
+      </w:pPr>
+      <w:r>
+        <w:t>Integer</w:t>
+      </w:r>
+    </w:p>
+    <w:p>
+      <w:pPr>
+        <w:pStyle w:val="ListParagraph"/>
+        <w:ind w:left="1440"/>
+      </w:pPr>
+    </w:p>
+    <w:p>
+      <w:pPr>
+        <w:pStyle w:val="ListParagraph"/>
+        <w:numPr>
+          <w:ilvl w:val="0"/>
+          <w:numId w:val="18"/>
+        </w:numPr>
+      </w:pPr>
+      <w:r>
+        <w:rPr>
+          <w:i/>
+          <w:iCs/>
+        </w:rPr>
+        <w:t>Ethnicity</w:t>
+      </w:r>
+      <w:r>
+        <w:t xml:space="preserve"> (What best describes your ethnic background?)</w:t>
+      </w:r>
+    </w:p>
+    <w:p>
+      <w:pPr>
+        <w:pStyle w:val="ListParagraph"/>
+        <w:numPr>
+          <w:ilvl w:val="1"/>
+          <w:numId w:val="18"/>
+        </w:numPr>
+      </w:pPr>
+      <w:r>
+        <w:t>American Indian or Alaska Native</w:t>
+      </w:r>
+    </w:p>
+    <w:p>
+      <w:pPr>
+        <w:pStyle w:val="ListParagraph"/>
+        <w:numPr>
+          <w:ilvl w:val="1"/>
+          <w:numId w:val="18"/>
+        </w:numPr>
+      </w:pPr>
+      <w:r>
+        <w:t>Asian</w:t>
+      </w:r>
+    </w:p>
+    <w:p>
+      <w:pPr>
+        <w:pStyle w:val="ListParagraph"/>
+        <w:numPr>
+          <w:ilvl w:val="1"/>
+          <w:numId w:val="18"/>
+        </w:numPr>
+      </w:pPr>
+      <w:r>
+        <w:t>Black or African American</w:t>
+      </w:r>
+    </w:p>
+    <w:p>
+      <w:pPr>
+        <w:pStyle w:val="ListParagraph"/>
+        <w:numPr>
+          <w:ilvl w:val="1"/>
+          <w:numId w:val="18"/>
+        </w:numPr>
+      </w:pPr>
+      <w:r>
+        <w:t>Hispanic or Latino</w:t>
+      </w:r>
+    </w:p>
+    <w:p>
+      <w:pPr>
+        <w:pStyle w:val="ListParagraph"/>
+        <w:numPr>
+          <w:ilvl w:val="1"/>
+          <w:numId w:val="18"/>
+        </w:numPr>
+      </w:pPr>
+      <w:r>
+        <w:t>Native Hawaiian or Other Pacific Islander</w:t>
+      </w:r>
+    </w:p>
+    <w:p>
+      <w:pPr>
+        <w:pStyle w:val="ListParagraph"/>
+        <w:numPr>
+          <w:ilvl w:val="1"/>
+          <w:numId w:val="18"/>
+        </w:numPr>
+      </w:pPr>
+      <w:r>
+        <w:t>Two or more races</w:t>
+      </w:r>
+    </w:p>
+    <w:p>
+      <w:pPr>
+        <w:pStyle w:val="ListParagraph"/>
+        <w:numPr>
+          <w:ilvl w:val="1"/>
+          <w:numId w:val="18"/>
+        </w:numPr>
+      </w:pPr>
+      <w:r>
+        <w:t>White/Caucasian</w:t>
+      </w:r>
+    </w:p>
+    <w:p>
+      <w:pPr>
+        <w:pStyle w:val="ListParagraph"/>
+        <w:numPr>
+          <w:ilvl w:val="1"/>
+          <w:numId w:val="18"/>
+        </w:numPr>
+      </w:pPr>
+      <w:r>
+        <w:t>Prefer not to say</w:t>
+      </w:r>
+    </w:p>
+    <w:p>
+      <w:pPr>
+        <w:pStyle w:val="ListParagraph"/>
+        <w:ind w:left="1440"/>
+      </w:pPr>
+    </w:p>
+    <w:p>
+      <w:pPr>
+        <w:pStyle w:val="ListParagraph"/>
+        <w:numPr>
+          <w:ilvl w:val="0"/>
+          <w:numId w:val="18"/>
+        </w:numPr>
+      </w:pPr>
+      <w:r>
+        <w:rPr>
+          <w:i/>
+          <w:iCs/>
+        </w:rPr>
+        <w:t>Gender</w:t>
+      </w:r>
+      <w:r>
+        <w:t xml:space="preserve"> (What best describes your gender identity?)</w:t>
+      </w:r>
+    </w:p>
+    <w:p>
+      <w:pPr>
+        <w:pStyle w:val="ListParagraph"/>
+        <w:numPr>
+          <w:ilvl w:val="1"/>
+          <w:numId w:val="18"/>
+        </w:numPr>
+      </w:pPr>
+      <w:r>
+        <w:t>Woman</w:t>
+      </w:r>
+    </w:p>
+    <w:p>
+      <w:pPr>
+        <w:pStyle w:val="ListParagraph"/>
+        <w:numPr>
+          <w:ilvl w:val="1"/>
+          <w:numId w:val="18"/>
+        </w:numPr>
+      </w:pPr>
+      <w:r>
+        <w:t>Man</w:t>
+      </w:r>
+    </w:p>
+    <w:p>
+      <w:pPr>
+        <w:pStyle w:val="ListParagraph"/>
+        <w:numPr>
+          <w:ilvl w:val="1"/>
+          <w:numId w:val="18"/>
+        </w:numPr>
+      </w:pPr>
+      <w:r>
+        <w:t>Nonbinary</w:t>
+      </w:r>
+    </w:p>
+    <w:p>
+      <w:pPr>
+        <w:pStyle w:val="ListParagraph"/>
+        <w:numPr>
+          <w:ilvl w:val="1"/>
+          <w:numId w:val="18"/>
+        </w:numPr>
+      </w:pPr>
+      <w:r>
+        <w:t>Other</w:t>
+      </w:r>
+    </w:p>
+    <w:p>
+      <w:pPr>
+        <w:pStyle w:val="ListParagraph"/>
+        <w:numPr>
+          <w:ilvl w:val="1"/>
+          <w:numId w:val="18"/>
+        </w:numPr>
+      </w:pPr>
+      <w:r>
+        <w:t>Prefer not to say</w:t>
+      </w:r>
+    </w:p>
+    <w:p>
+      <w:pPr>
+        <w:pStyle w:val="ListParagraph"/>
+        <w:ind w:left="1440"/>
+      </w:pPr>
+    </w:p>
+    <w:p>
+      <w:pPr>
+        <w:pStyle w:val="ListParagraph"/>
+        <w:numPr>
+          <w:ilvl w:val="0"/>
+          <w:numId w:val="18"/>
+        </w:numPr>
+      </w:pPr>
+      <w:r>
+        <w:rPr>
+          <w:i/>
+          <w:iCs/>
+        </w:rPr>
+        <w:t>Time in Role</w:t>
+      </w:r>
+      <w:r>
+        <w:rPr>
+          <w:i/>
+          <w:iCs/>
+        </w:rPr>
+        <w:t>/Tenure</w:t>
+      </w:r>
+      <w:r>
+        <w:t xml:space="preserve"> (How long have you been in your current role?)</w:t>
+      </w:r>
+    </w:p>
+    <w:p>
+      <w:pPr>
+        <w:pStyle w:val="ListParagraph"/>
+        <w:numPr>
+          <w:ilvl w:val="1"/>
+          <w:numId w:val="18"/>
+        </w:numPr>
+      </w:pPr>
+      <w:r>
+        <w:t>Less than a year</w:t>
+      </w:r>
+    </w:p>
+    <w:p>
+      <w:pPr>
+        <w:pStyle w:val="ListParagraph"/>
+        <w:numPr>
+          <w:ilvl w:val="1"/>
+          <w:numId w:val="18"/>
+        </w:numPr>
+      </w:pPr>
+      <w:r>
+        <w:t>1 to 3 years</w:t>
+      </w:r>
+    </w:p>
+    <w:p>
+      <w:pPr>
+        <w:pStyle w:val="ListParagraph"/>
+        <w:numPr>
+          <w:ilvl w:val="1"/>
+          <w:numId w:val="18"/>
+        </w:numPr>
+      </w:pPr>
+      <w:r>
+        <w:t>3 to 5 years</w:t>
+      </w:r>
+    </w:p>
+    <w:p>
+      <w:pPr>
+        <w:pStyle w:val="ListParagraph"/>
+        <w:numPr>
+          <w:ilvl w:val="1"/>
+          <w:numId w:val="18"/>
+        </w:numPr>
+      </w:pPr>
+      <w:r>
+        <w:t>More than 5 years</w:t>
+      </w:r>
+    </w:p>
+    <w:p>
+      <w:pPr>
+        <w:pStyle w:val="ListParagraph"/>
+        <w:ind w:left="1440"/>
+      </w:pPr>
+    </w:p>
+    <w:p>
+      <w:pPr>
+        <w:pStyle w:val="ListParagraph"/>
+        <w:numPr>
+          <w:ilvl w:val="0"/>
+          <w:numId w:val="18"/>
+        </w:numPr>
+      </w:pPr>
+      <w:r>
+        <w:rPr>
+          <w:i/>
+          <w:iCs/>
+        </w:rPr>
+        <w:t>Education Level</w:t>
+      </w:r>
+      <w:r>
+        <w:t xml:space="preserve"> (What is the highest degree or level of school you have </w:t>
+      </w:r>
+      <w:r>
+        <w:rPr>
+          <w:b/>
+          <w:bCs/>
+          <w:u w:val="single"/>
+        </w:rPr>
+        <w:t>completed</w:t>
+      </w:r>
+      <w:r>
+        <w:t>?)</w:t>
+      </w:r>
+    </w:p>
+    <w:p>
+      <w:pPr>
+        <w:pStyle w:val="ListParagraph"/>
+        <w:numPr>
+          <w:ilvl w:val="1"/>
+          <w:numId w:val="18"/>
+        </w:numPr>
+      </w:pPr>
+      <w:r>
+        <w:t>Some high school, no diploma</w:t>
+      </w:r>
+    </w:p>
+    <w:p>
+      <w:pPr>
+        <w:pStyle w:val="ListParagraph"/>
+        <w:numPr>
+          <w:ilvl w:val="1"/>
+          <w:numId w:val="18"/>
+        </w:numPr>
+      </w:pPr>
+      <w:r>
+        <w:t>High school diploma or the equivalent (e.g., GED)</w:t>
+      </w:r>
+    </w:p>
+    <w:p>
+      <w:pPr>
+        <w:pStyle w:val="ListParagraph"/>
+        <w:numPr>
+          <w:ilvl w:val="1"/>
+          <w:numId w:val="18"/>
+        </w:numPr>
+      </w:pPr>
+      <w:r>
+        <w:t>Some college, no degree</w:t>
+      </w:r>
+    </w:p>
+    <w:p>
+      <w:pPr>
+        <w:pStyle w:val="ListParagraph"/>
+        <w:numPr>
+          <w:ilvl w:val="1"/>
+          <w:numId w:val="18"/>
+        </w:numPr>
+      </w:pPr>
+      <w:r>
+        <w:t xml:space="preserve">Vocational training </w:t>
+      </w:r>
+    </w:p>
+    <w:p>
+      <w:pPr>
+        <w:pStyle w:val="ListParagraph"/>
+        <w:numPr>
+          <w:ilvl w:val="1"/>
+          <w:numId w:val="18"/>
+        </w:numPr>
+      </w:pPr>
+      <w:r>
+        <w:t>Associate degree</w:t>
+      </w:r>
+    </w:p>
+    <w:p>
+      <w:pPr>
+        <w:pStyle w:val="ListParagraph"/>
+        <w:numPr>
+          <w:ilvl w:val="1"/>
+          <w:numId w:val="18"/>
+        </w:numPr>
+      </w:pPr>
+      <w:r>
+        <w:t>Bachelor’s degree</w:t>
+      </w:r>
+    </w:p>
+    <w:p>
+      <w:pPr>
+        <w:pStyle w:val="ListParagraph"/>
+        <w:numPr>
+          <w:ilvl w:val="1"/>
+          <w:numId w:val="18"/>
+        </w:numPr>
+      </w:pPr>
+      <w:r>
+        <w:t>Master’s degree</w:t>
+      </w:r>
+    </w:p>
+    <w:p>
+      <w:pPr>
+        <w:pStyle w:val="ListParagraph"/>
+        <w:numPr>
+          <w:ilvl w:val="1"/>
+          <w:numId w:val="18"/>
+        </w:numPr>
+      </w:pPr>
+      <w:r>
+        <w:t>Professional or Doctorate degree</w:t>
+      </w:r>
+    </w:p>
+    <w:p>
+      <w:pPr>
+        <w:pStyle w:val="ListParagraph"/>
+        <w:ind w:left="1440"/>
+      </w:pPr>
+    </w:p>
+    <w:p>
+      <w:pPr>
+        <w:pStyle w:val="ListParagraph"/>
+        <w:numPr>
+          <w:ilvl w:val="0"/>
+          <w:numId w:val="18"/>
+        </w:numPr>
+      </w:pPr>
+      <w:r>
+        <w:rPr>
+          <w:i/>
+          <w:iCs/>
+        </w:rPr>
+        <w:t>Employment Status</w:t>
+      </w:r>
+      <w:r>
+        <w:t xml:space="preserve"> (Are you </w:t>
+      </w:r>
+      <w:r>
+        <w:t xml:space="preserve">currently </w:t>
+      </w:r>
+      <w:r>
+        <w:t xml:space="preserve">employed </w:t>
+      </w:r>
+      <w:r>
+        <w:t xml:space="preserve">for </w:t>
+      </w:r>
+      <w:r>
+        <w:t>at least 30 hours of service per week)?</w:t>
+      </w:r>
+    </w:p>
+    <w:p>
+      <w:pPr>
+        <w:pStyle w:val="ListParagraph"/>
+        <w:numPr>
+          <w:ilvl w:val="1"/>
+          <w:numId w:val="18"/>
+        </w:numPr>
+      </w:pPr>
+      <w:r>
+        <w:t>Binary</w:t>
+      </w:r>
+    </w:p>
+    <w:p>
+      <w:pPr>
+        <w:pStyle w:val="ListParagraph"/>
+        <w:numPr>
+          <w:ilvl w:val="2"/>
+          <w:numId w:val="18"/>
+        </w:numPr>
+      </w:pPr>
+      <w:r>
+        <w:t>True</w:t>
+      </w:r>
+    </w:p>
+    <w:p>
+      <w:pPr>
+        <w:pStyle w:val="ListParagraph"/>
+        <w:numPr>
+          <w:ilvl w:val="2"/>
+          <w:numId w:val="18"/>
+        </w:numPr>
+      </w:pPr>
+      <w:r>
+        <w:t>False</w:t>
+      </w:r>
+    </w:p>
     <w:p/>
     <w:p>
-      <w:r>
-        <w:t>Basic Psychological Need Satisfaction and Scale</w:t>
-      </w:r>
-      <w:r>
-        <w:t xml:space="preserve"> </w:t>
+      <w:pPr>
+        <w:pStyle w:val="ListParagraph"/>
+        <w:numPr>
+          <w:ilvl w:val="0"/>
+          <w:numId w:val="18"/>
+        </w:numPr>
+      </w:pPr>
+      <w:r>
+        <w:rPr>
+          <w:i/>
+          <w:iCs/>
+        </w:rPr>
+        <w:lastRenderedPageBreak/>
+        <w:t>Remote Flag</w:t>
+      </w:r>
+      <w:r>
+        <w:t xml:space="preserve"> (Are you working remotely today </w:t>
+      </w:r>
+      <w:r>
+        <w:t>for the duration of the survey</w:t>
+      </w:r>
+      <w:r>
+        <w:t>?)</w:t>
+      </w:r>
+    </w:p>
+    <w:p>
+      <w:pPr>
+        <w:pStyle w:val="ListParagraph"/>
+        <w:numPr>
+          <w:ilvl w:val="1"/>
+          <w:numId w:val="18"/>
+        </w:numPr>
+      </w:pPr>
+      <w:r>
+        <w:t>Binary</w:t>
+      </w:r>
+    </w:p>
+    <w:p>
+      <w:pPr>
+        <w:pStyle w:val="ListParagraph"/>
+        <w:numPr>
+          <w:ilvl w:val="2"/>
+          <w:numId w:val="18"/>
+        </w:numPr>
+      </w:pPr>
+      <w:r>
+        <w:t>True</w:t>
+      </w:r>
+    </w:p>
+    <w:p>
+      <w:pPr>
+        <w:pStyle w:val="ListParagraph"/>
+        <w:numPr>
+          <w:ilvl w:val="2"/>
+          <w:numId w:val="18"/>
+        </w:numPr>
+      </w:pPr>
+      <w:r>
+        <w:t>False</w:t>
+      </w:r>
+    </w:p>
+    <w:p/>
+    <w:p>
+      <w:pPr>
+        <w:rPr>
+          <w:b/>
+          <w:bCs/>
+          <w:u w:val="single"/>
+        </w:rPr>
+      </w:pPr>
+      <w:r>
+        <w:rPr>
+          <w:b/>
+          <w:bCs/>
+          <w:u w:val="single"/>
+        </w:rPr>
+        <w:t>The Human-Machine Trust and Liking Scale (HMTLS; Merritt, 2011)</w:t>
+      </w:r>
+    </w:p>
+    <w:p>
+      <w:pPr>
+        <w:pStyle w:val="ListParagraph"/>
+        <w:numPr>
+          <w:ilvl w:val="0"/>
+          <w:numId w:val="18"/>
+        </w:numPr>
+        <w:rPr>
+          <w:i/>
+          <w:iCs/>
+        </w:rPr>
+      </w:pPr>
+      <w:r>
+        <w:rPr>
+          <w:i/>
+          <w:iCs/>
+        </w:rPr>
+        <w:t>Trust</w:t>
+      </w:r>
+    </w:p>
+    <w:p>
+      <w:pPr>
+        <w:pStyle w:val="ListParagraph"/>
+        <w:numPr>
+          <w:ilvl w:val="1"/>
+          <w:numId w:val="18"/>
+        </w:numPr>
+      </w:pPr>
+      <w:r>
+        <w:t>I believe ChatGPT is a competent performer</w:t>
+      </w:r>
+    </w:p>
+    <w:p>
+      <w:pPr>
+        <w:pStyle w:val="ListParagraph"/>
+        <w:numPr>
+          <w:ilvl w:val="1"/>
+          <w:numId w:val="18"/>
+        </w:numPr>
+      </w:pPr>
+      <w:r>
+        <w:t>I trust ChatGPT</w:t>
+      </w:r>
+    </w:p>
+    <w:p>
+      <w:pPr>
+        <w:pStyle w:val="ListParagraph"/>
+        <w:numPr>
+          <w:ilvl w:val="1"/>
+          <w:numId w:val="18"/>
+        </w:numPr>
+      </w:pPr>
+      <w:r>
+        <w:t>I have confidence in the advice given by ChatGPT</w:t>
+      </w:r>
+    </w:p>
+    <w:p>
+      <w:pPr>
+        <w:pStyle w:val="ListParagraph"/>
+        <w:numPr>
+          <w:ilvl w:val="1"/>
+          <w:numId w:val="18"/>
+        </w:numPr>
+      </w:pPr>
+      <w:r>
+        <w:t>I can depend on ChatGPT</w:t>
+      </w:r>
+    </w:p>
+    <w:p>
+      <w:pPr>
+        <w:pStyle w:val="ListParagraph"/>
+        <w:numPr>
+          <w:ilvl w:val="1"/>
+          <w:numId w:val="18"/>
+        </w:numPr>
+      </w:pPr>
+      <w:r>
+        <w:t>I can rely on ChatGPT to behave in consistent ways</w:t>
+      </w:r>
+    </w:p>
+    <w:p>
+      <w:pPr>
+        <w:pStyle w:val="ListParagraph"/>
+        <w:numPr>
+          <w:ilvl w:val="1"/>
+          <w:numId w:val="18"/>
+        </w:numPr>
+      </w:pPr>
+      <w:r>
+        <w:t>I can rely on ChatGPT to do its best every time I take its advice</w:t>
+      </w:r>
+    </w:p>
+    <w:p>
+      <w:pPr>
+        <w:pStyle w:val="ListParagraph"/>
+        <w:numPr>
+          <w:ilvl w:val="0"/>
+          <w:numId w:val="18"/>
+        </w:numPr>
+        <w:rPr>
+          <w:i/>
+          <w:iCs/>
+        </w:rPr>
+      </w:pPr>
+      <w:r>
+        <w:rPr>
+          <w:i/>
+          <w:iCs/>
+        </w:rPr>
+        <w:t>Liking</w:t>
+      </w:r>
+    </w:p>
+    <w:p>
+      <w:pPr>
+        <w:pStyle w:val="ListParagraph"/>
+        <w:numPr>
+          <w:ilvl w:val="1"/>
+          <w:numId w:val="18"/>
+        </w:numPr>
+      </w:pPr>
+      <w:r>
+        <w:t>I like working with ChatGPT</w:t>
+      </w:r>
+    </w:p>
+    <w:p>
+      <w:pPr>
+        <w:pStyle w:val="ListParagraph"/>
+        <w:numPr>
+          <w:ilvl w:val="1"/>
+          <w:numId w:val="18"/>
+        </w:numPr>
+      </w:pPr>
+      <w:r>
+        <w:t>I wish ChatGPT weren’t around (R)</w:t>
+      </w:r>
+    </w:p>
+    <w:p>
+      <w:pPr>
+        <w:pStyle w:val="ListParagraph"/>
+        <w:numPr>
+          <w:ilvl w:val="1"/>
+          <w:numId w:val="18"/>
+        </w:numPr>
+      </w:pPr>
+      <w:r>
+        <w:t>I dislike ChatGPT (R)</w:t>
+      </w:r>
+    </w:p>
+    <w:p>
+      <w:pPr>
+        <w:pStyle w:val="ListParagraph"/>
+        <w:numPr>
+          <w:ilvl w:val="1"/>
+          <w:numId w:val="18"/>
+        </w:numPr>
+      </w:pPr>
+      <w:r>
+        <w:t>I’m glad I have the option of using ChatGPT</w:t>
+      </w:r>
+    </w:p>
+    <w:p>
+      <w:pPr>
+        <w:pStyle w:val="ListParagraph"/>
+        <w:numPr>
+          <w:ilvl w:val="1"/>
+          <w:numId w:val="18"/>
+        </w:numPr>
+      </w:pPr>
+      <w:r>
+        <w:t>Overall, I feel positively toward ChatGPT</w:t>
+      </w:r>
+    </w:p>
+    <w:p/>
+    <w:p>
+      <w:pPr>
+        <w:rPr>
+          <w:b/>
+          <w:bCs/>
+          <w:u w:val="single"/>
+        </w:rPr>
+      </w:pPr>
+      <w:r>
+        <w:rPr>
+          <w:b/>
+          <w:bCs/>
+          <w:u w:val="single"/>
+        </w:rPr>
+        <w:t xml:space="preserve">Attitudes Towards AI at Work (AAAW; </w:t>
       </w:r>
       <w:sdt>
         <w:sdtPr>
           <w:rPr>
+            <w:b/>
+            <w:bCs/>
             <w:color w:val="000000"/>
+            <w:u w:val="single"/>
           </w:rPr>
-          <w:tag w:val="MENDELEY_CITATION_v3_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"/>
-          <w:id w:val="1630973685"/>
+          <w:tag w:val="MENDELEY_CITATION_v3_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"/>
+          <w:id w:val="-878542955"/>
           <w:placeholder>
             <w:docPart w:val="DefaultPlaceholder_-1854013440"/>
           </w:placeholder>
@@ -114,98 +858,109 @@
         <w:sdtContent>
           <w:r>
             <w:rPr>
+              <w:b/>
+              <w:bCs/>
               <w:color w:val="000000"/>
+              <w:u w:val="single"/>
             </w:rPr>
-            <w:t>(Olafsen et al., 2021)</w:t>
+            <w:t>Park et al., 2024</w:t>
           </w:r>
         </w:sdtContent>
       </w:sdt>
+      <w:r>
+        <w:rPr>
+          <w:b/>
+          <w:bCs/>
+          <w:u w:val="single"/>
+        </w:rPr>
+        <w:t>)</w:t>
+      </w:r>
     </w:p>
     <w:p>
       <w:pPr>
         <w:pStyle w:val="ListParagraph"/>
         <w:numPr>
           <w:ilvl w:val="0"/>
-          <w:numId w:val="2"/>
-        </w:numPr>
-      </w:pPr>
-      <w:r>
-        <w:rPr>
-          <w:color w:val="000000"/>
-        </w:rPr>
-        <w:t xml:space="preserve">Competency </w:t>
-      </w:r>
-      <w:r>
-        <w:rPr>
-          <w:color w:val="000000"/>
-        </w:rPr>
-        <w:t>Satisfaction</w:t>
-      </w:r>
-      <w:r>
-        <w:rPr>
-          <w:color w:val="000000"/>
-        </w:rPr>
-        <w:t xml:space="preserve">: </w:t>
-      </w:r>
-    </w:p>
-    <w:p>
-      <w:pPr>
-        <w:pStyle w:val="ListParagraph"/>
-        <w:numPr>
-          <w:ilvl w:val="1"/>
-          <w:numId w:val="3"/>
-        </w:numPr>
-      </w:pPr>
-      <w:r>
-        <w:t xml:space="preserve">I seriously doubt whether I can do things </w:t>
-      </w:r>
-      <w:r>
-        <w:t>well.</w:t>
-      </w:r>
-    </w:p>
-    <w:p>
-      <w:pPr>
-        <w:pStyle w:val="ListParagraph"/>
-        <w:numPr>
-          <w:ilvl w:val="1"/>
-          <w:numId w:val="3"/>
-        </w:numPr>
-      </w:pPr>
-      <w:r>
-        <w:t xml:space="preserve">I feel disappointed by many of my </w:t>
-      </w:r>
-      <w:r>
-        <w:t>achievements.</w:t>
-      </w:r>
-    </w:p>
-    <w:p>
-      <w:pPr>
-        <w:pStyle w:val="ListParagraph"/>
-        <w:numPr>
-          <w:ilvl w:val="1"/>
-          <w:numId w:val="3"/>
-        </w:numPr>
-      </w:pPr>
-      <w:r>
-        <w:t>I feel insecure about my abilities</w:t>
-      </w:r>
-      <w:r>
-        <w:t>.</w:t>
-      </w:r>
-    </w:p>
-    <w:p>
-      <w:pPr>
-        <w:pStyle w:val="ListParagraph"/>
-        <w:numPr>
-          <w:ilvl w:val="1"/>
-          <w:numId w:val="3"/>
-        </w:numPr>
-      </w:pPr>
-      <w:r>
-        <w:t>I feel like a failure because of the mistakes I make</w:t>
-      </w:r>
-      <w:r>
-        <w:t>.</w:t>
+          <w:numId w:val="20"/>
+        </w:numPr>
+        <w:rPr>
+          <w:i/>
+          <w:iCs/>
+        </w:rPr>
+      </w:pPr>
+      <w:r>
+        <w:rPr>
+          <w:i/>
+          <w:iCs/>
+        </w:rPr>
+        <w:t xml:space="preserve">Perceived </w:t>
+      </w:r>
+      <w:proofErr w:type="spellStart"/>
+      <w:r>
+        <w:rPr>
+          <w:i/>
+          <w:iCs/>
+        </w:rPr>
+        <w:t>Humanlikeness</w:t>
+      </w:r>
+      <w:proofErr w:type="spellEnd"/>
+      <w:r>
+        <w:rPr>
+          <w:i/>
+          <w:iCs/>
+        </w:rPr>
+        <w:t xml:space="preserve"> of AI</w:t>
+      </w:r>
+    </w:p>
+    <w:p>
+      <w:pPr>
+        <w:pStyle w:val="ListParagraph"/>
+        <w:numPr>
+          <w:ilvl w:val="1"/>
+          <w:numId w:val="20"/>
+        </w:numPr>
+      </w:pPr>
+      <w:r>
+        <w:t>ChatGPT has desires</w:t>
+      </w:r>
+    </w:p>
+    <w:p>
+      <w:pPr>
+        <w:pStyle w:val="ListParagraph"/>
+        <w:numPr>
+          <w:ilvl w:val="1"/>
+          <w:numId w:val="20"/>
+        </w:numPr>
+      </w:pPr>
+      <w:r>
+        <w:t>ChatGPT has beliefs</w:t>
+      </w:r>
+    </w:p>
+    <w:p>
+      <w:pPr>
+        <w:pStyle w:val="ListParagraph"/>
+        <w:numPr>
+          <w:ilvl w:val="1"/>
+          <w:numId w:val="20"/>
+        </w:numPr>
+      </w:pPr>
+      <w:r>
+        <w:t>ChatGPT has ability to experience emotion</w:t>
+      </w:r>
+    </w:p>
+    <w:p>
+      <w:pPr>
+        <w:pStyle w:val="ListParagraph"/>
+        <w:numPr>
+          <w:ilvl w:val="1"/>
+          <w:numId w:val="20"/>
+        </w:numPr>
+      </w:pPr>
+      <w:r>
+        <w:t>ChatGPT</w:t>
+      </w:r>
+      <w:r>
+        <w:t xml:space="preserve"> has free will </w:t>
       </w:r>
     </w:p>
     <w:p>
@@ -213,74 +968,79 @@
         <w:pStyle w:val="ListParagraph"/>
         <w:numPr>
           <w:ilvl w:val="0"/>
-          <w:numId w:val="2"/>
-        </w:numPr>
-      </w:pPr>
-      <w:r>
-        <w:t xml:space="preserve">Autonomy </w:t>
-      </w:r>
-      <w:r>
-        <w:t>Satisfaction</w:t>
-      </w:r>
-    </w:p>
-    <w:p>
-      <w:pPr>
-        <w:pStyle w:val="ListParagraph"/>
-        <w:numPr>
-          <w:ilvl w:val="1"/>
-          <w:numId w:val="4"/>
-        </w:numPr>
-      </w:pPr>
-      <w:r>
-        <w:t>Most things I do, I do because I feel that I must</w:t>
-      </w:r>
-      <w:r>
-        <w:t>.</w:t>
-      </w:r>
-    </w:p>
-    <w:p>
-      <w:pPr>
-        <w:pStyle w:val="ListParagraph"/>
-        <w:numPr>
-          <w:ilvl w:val="1"/>
-          <w:numId w:val="4"/>
-        </w:numPr>
-      </w:pPr>
-      <w:r>
-        <w:t>I feel forced to do many things that I would not have chosen to do</w:t>
-      </w:r>
-      <w:r>
-        <w:t>.</w:t>
-      </w:r>
-    </w:p>
-    <w:p>
-      <w:pPr>
-        <w:pStyle w:val="ListParagraph"/>
-        <w:numPr>
-          <w:ilvl w:val="1"/>
-          <w:numId w:val="4"/>
-        </w:numPr>
-      </w:pPr>
-      <w:r>
-        <w:t>I feel pressured to do many of the things I do</w:t>
-      </w:r>
-      <w:r>
-        <w:t>.</w:t>
-      </w:r>
-    </w:p>
-    <w:p>
-      <w:pPr>
-        <w:pStyle w:val="ListParagraph"/>
-        <w:numPr>
-          <w:ilvl w:val="1"/>
-          <w:numId w:val="4"/>
-        </w:numPr>
-      </w:pPr>
-      <w:r>
-        <w:t>My activities feel like a continuous line of duties</w:t>
-      </w:r>
-      <w:r>
-        <w:t>.</w:t>
+          <w:numId w:val="20"/>
+        </w:numPr>
+        <w:rPr>
+          <w:i/>
+          <w:iCs/>
+        </w:rPr>
+      </w:pPr>
+      <w:r>
+        <w:rPr>
+          <w:i/>
+          <w:iCs/>
+        </w:rPr>
+        <w:t>Perceived Adaptability of AI</w:t>
+      </w:r>
+    </w:p>
+    <w:p>
+      <w:pPr>
+        <w:pStyle w:val="ListParagraph"/>
+        <w:numPr>
+          <w:ilvl w:val="1"/>
+          <w:numId w:val="20"/>
+        </w:numPr>
+      </w:pPr>
+      <w:r>
+        <w:t>ChatGPT</w:t>
+      </w:r>
+      <w:r>
+        <w:t xml:space="preserve"> learns from experience at work</w:t>
+      </w:r>
+    </w:p>
+    <w:p>
+      <w:pPr>
+        <w:pStyle w:val="ListParagraph"/>
+        <w:numPr>
+          <w:ilvl w:val="1"/>
+          <w:numId w:val="20"/>
+        </w:numPr>
+      </w:pPr>
+      <w:r>
+        <w:t>ChatGPT</w:t>
+      </w:r>
+      <w:r>
+        <w:t xml:space="preserve"> improves itself at work</w:t>
+      </w:r>
+    </w:p>
+    <w:p>
+      <w:pPr>
+        <w:pStyle w:val="ListParagraph"/>
+        <w:numPr>
+          <w:ilvl w:val="1"/>
+          <w:numId w:val="20"/>
+        </w:numPr>
+      </w:pPr>
+      <w:r>
+        <w:t>ChatGPT</w:t>
+      </w:r>
+      <w:r>
+        <w:t xml:space="preserve"> can learn at work</w:t>
+      </w:r>
+    </w:p>
+    <w:p>
+      <w:pPr>
+        <w:pStyle w:val="ListParagraph"/>
+        <w:numPr>
+          <w:ilvl w:val="1"/>
+          <w:numId w:val="20"/>
+        </w:numPr>
+      </w:pPr>
+      <w:r>
+        <w:t>ChatGPT</w:t>
+      </w:r>
+      <w:r>
+        <w:t xml:space="preserve"> adapts itself over time at work</w:t>
       </w:r>
     </w:p>
     <w:p>
@@ -288,89 +1048,1037 @@
         <w:pStyle w:val="ListParagraph"/>
         <w:numPr>
           <w:ilvl w:val="0"/>
-          <w:numId w:val="2"/>
-        </w:numPr>
-      </w:pPr>
-      <w:r>
-        <w:t xml:space="preserve">Relatedness </w:t>
-      </w:r>
-      <w:r>
-        <w:t>Satisfaction</w:t>
-      </w:r>
-    </w:p>
-    <w:p>
-      <w:pPr>
-        <w:pStyle w:val="ListParagraph"/>
-        <w:numPr>
-          <w:ilvl w:val="1"/>
-          <w:numId w:val="5"/>
-        </w:numPr>
-      </w:pPr>
-      <w:r>
-        <w:t xml:space="preserve">I feel excluded from the group that I want to be a part of </w:t>
-      </w:r>
-    </w:p>
-    <w:p>
-      <w:pPr>
-        <w:pStyle w:val="ListParagraph"/>
-        <w:numPr>
-          <w:ilvl w:val="1"/>
-          <w:numId w:val="5"/>
-        </w:numPr>
-      </w:pPr>
-      <w:r>
-        <w:t>I feel that the people that are important to me are cold and distant towards me</w:t>
-      </w:r>
-      <w:r>
-        <w:t>.</w:t>
-      </w:r>
-    </w:p>
-    <w:p>
-      <w:pPr>
-        <w:pStyle w:val="ListParagraph"/>
-        <w:numPr>
-          <w:ilvl w:val="1"/>
-          <w:numId w:val="5"/>
-        </w:numPr>
-      </w:pPr>
-      <w:r>
-        <w:t>I have the impression that people that I spend time with dislike me</w:t>
-      </w:r>
-      <w:r>
-        <w:t>.</w:t>
-      </w:r>
-    </w:p>
-    <w:p>
-      <w:pPr>
-        <w:pStyle w:val="ListParagraph"/>
-        <w:numPr>
-          <w:ilvl w:val="1"/>
-          <w:numId w:val="5"/>
-        </w:numPr>
-      </w:pPr>
-      <w:r>
-        <w:t>I feel that the relations I have are only superficial</w:t>
-      </w:r>
-      <w:r>
-        <w:t>.</w:t>
+          <w:numId w:val="20"/>
+        </w:numPr>
+        <w:rPr>
+          <w:i/>
+          <w:iCs/>
+        </w:rPr>
+      </w:pPr>
+      <w:r>
+        <w:rPr>
+          <w:i/>
+          <w:iCs/>
+        </w:rPr>
+        <w:t>Perceived Quality of AI</w:t>
+      </w:r>
+    </w:p>
+    <w:p>
+      <w:pPr>
+        <w:pStyle w:val="ListParagraph"/>
+        <w:numPr>
+          <w:ilvl w:val="1"/>
+          <w:numId w:val="20"/>
+        </w:numPr>
+      </w:pPr>
+      <w:r>
+        <w:t>ChatGPT provides workers with a complete set of information</w:t>
+      </w:r>
+    </w:p>
+    <w:p>
+      <w:pPr>
+        <w:pStyle w:val="ListParagraph"/>
+        <w:numPr>
+          <w:ilvl w:val="1"/>
+          <w:numId w:val="20"/>
+        </w:numPr>
+      </w:pPr>
+      <w:r>
+        <w:t>The information provided by ChatGPT is well formatted</w:t>
+      </w:r>
+    </w:p>
+    <w:p>
+      <w:pPr>
+        <w:pStyle w:val="ListParagraph"/>
+        <w:numPr>
+          <w:ilvl w:val="1"/>
+          <w:numId w:val="20"/>
+        </w:numPr>
+      </w:pPr>
+      <w:r>
+        <w:t>ChatGPT operates reliably</w:t>
+      </w:r>
+    </w:p>
+    <w:p>
+      <w:pPr>
+        <w:pStyle w:val="ListParagraph"/>
+        <w:numPr>
+          <w:ilvl w:val="1"/>
+          <w:numId w:val="20"/>
+        </w:numPr>
+      </w:pPr>
+      <w:r>
+        <w:t>The information from ChatGPT is always up to date</w:t>
+      </w:r>
+    </w:p>
+    <w:p>
+      <w:pPr>
+        <w:pStyle w:val="ListParagraph"/>
+        <w:numPr>
+          <w:ilvl w:val="0"/>
+          <w:numId w:val="20"/>
+        </w:numPr>
+        <w:rPr>
+          <w:i/>
+          <w:iCs/>
+        </w:rPr>
+      </w:pPr>
+      <w:r>
+        <w:rPr>
+          <w:i/>
+          <w:iCs/>
+        </w:rPr>
+        <w:t>ChatGPT</w:t>
+      </w:r>
+      <w:r>
+        <w:rPr>
+          <w:i/>
+          <w:iCs/>
+        </w:rPr>
+        <w:t xml:space="preserve"> Use Anxiety</w:t>
+      </w:r>
+    </w:p>
+    <w:p>
+      <w:pPr>
+        <w:pStyle w:val="ListParagraph"/>
+        <w:numPr>
+          <w:ilvl w:val="1"/>
+          <w:numId w:val="20"/>
+        </w:numPr>
+      </w:pPr>
+      <w:r>
+        <w:t>Using ChatGPT for work is somewhat intimidating to me</w:t>
+      </w:r>
+    </w:p>
+    <w:p>
+      <w:pPr>
+        <w:pStyle w:val="ListParagraph"/>
+        <w:numPr>
+          <w:ilvl w:val="1"/>
+          <w:numId w:val="20"/>
+        </w:numPr>
+      </w:pPr>
+      <w:r>
+        <w:t>I would feel nervous operating ChatGPT in front of other people at work</w:t>
+      </w:r>
+    </w:p>
+    <w:p>
+      <w:pPr>
+        <w:pStyle w:val="ListParagraph"/>
+        <w:numPr>
+          <w:ilvl w:val="1"/>
+          <w:numId w:val="20"/>
+        </w:numPr>
+      </w:pPr>
+      <w:r>
+        <w:t>I would feel uneasy if I was given a job where I had to use ChatGPT</w:t>
+      </w:r>
+    </w:p>
+    <w:p>
+      <w:pPr>
+        <w:pStyle w:val="ListParagraph"/>
+        <w:numPr>
+          <w:ilvl w:val="1"/>
+          <w:numId w:val="20"/>
+        </w:numPr>
+      </w:pPr>
+      <w:r>
+        <w:t>I would feel paranoid talking with ChatGPT at work</w:t>
+      </w:r>
+    </w:p>
+    <w:p>
+      <w:pPr>
+        <w:pStyle w:val="ListParagraph"/>
+        <w:numPr>
+          <w:ilvl w:val="0"/>
+          <w:numId w:val="20"/>
+        </w:numPr>
+        <w:rPr>
+          <w:i/>
+          <w:iCs/>
+        </w:rPr>
+      </w:pPr>
+      <w:r>
+        <w:rPr>
+          <w:i/>
+          <w:iCs/>
+        </w:rPr>
+        <w:t>Job Insecurity</w:t>
+      </w:r>
+    </w:p>
+    <w:p>
+      <w:pPr>
+        <w:pStyle w:val="ListParagraph"/>
+        <w:numPr>
+          <w:ilvl w:val="1"/>
+          <w:numId w:val="20"/>
+        </w:numPr>
+      </w:pPr>
+      <w:r>
+        <w:t>I am worri</w:t>
+      </w:r>
+      <w:r>
+        <w:t>ed</w:t>
+      </w:r>
+      <w:r>
+        <w:t xml:space="preserve"> that what I can do now with my work skills will be replaced by ChatGPT </w:t>
+      </w:r>
+      <w:r>
+        <w:t>today</w:t>
+      </w:r>
+    </w:p>
+    <w:p>
+      <w:pPr>
+        <w:pStyle w:val="ListParagraph"/>
+        <w:numPr>
+          <w:ilvl w:val="1"/>
+          <w:numId w:val="20"/>
+        </w:numPr>
+      </w:pPr>
+      <w:r>
+        <w:t>I am worried about my career due to ChatGPT replacing employees</w:t>
+      </w:r>
+    </w:p>
+    <w:p>
+      <w:pPr>
+        <w:pStyle w:val="ListParagraph"/>
+        <w:numPr>
+          <w:ilvl w:val="1"/>
+          <w:numId w:val="20"/>
+        </w:numPr>
+      </w:pPr>
+      <w:r>
+        <w:t>I think my job could be replaced by ChatGPT</w:t>
+      </w:r>
+    </w:p>
+    <w:p>
+      <w:pPr>
+        <w:pStyle w:val="ListParagraph"/>
+        <w:numPr>
+          <w:ilvl w:val="1"/>
+          <w:numId w:val="20"/>
+        </w:numPr>
+      </w:pPr>
+      <w:r>
+        <w:t>I am worried about ChatGPT replacing what humans can do at work</w:t>
+      </w:r>
+    </w:p>
+    <w:p>
+      <w:pPr>
+        <w:pStyle w:val="ListParagraph"/>
+        <w:numPr>
+          <w:ilvl w:val="0"/>
+          <w:numId w:val="20"/>
+        </w:numPr>
+        <w:rPr>
+          <w:i/>
+          <w:iCs/>
+        </w:rPr>
+      </w:pPr>
+      <w:r>
+        <w:rPr>
+          <w:i/>
+          <w:iCs/>
+        </w:rPr>
+        <w:lastRenderedPageBreak/>
+        <w:t>Personal Utility of AI</w:t>
+      </w:r>
+    </w:p>
+    <w:p>
+      <w:pPr>
+        <w:pStyle w:val="ListParagraph"/>
+        <w:numPr>
+          <w:ilvl w:val="1"/>
+          <w:numId w:val="20"/>
+        </w:numPr>
+      </w:pPr>
+      <w:r>
+        <w:t>Using ChatGPT would allow me to have increased confidence in my skills at work</w:t>
+      </w:r>
+    </w:p>
+    <w:p>
+      <w:pPr>
+        <w:pStyle w:val="ListParagraph"/>
+        <w:numPr>
+          <w:ilvl w:val="1"/>
+          <w:numId w:val="20"/>
+        </w:numPr>
+      </w:pPr>
+      <w:r>
+        <w:t>Using ChatGPT would provide me with personal feelings of worthwhile accomplishment at work</w:t>
+      </w:r>
+    </w:p>
+    <w:p>
+      <w:pPr>
+        <w:pStyle w:val="ListParagraph"/>
+        <w:numPr>
+          <w:ilvl w:val="1"/>
+          <w:numId w:val="20"/>
+        </w:numPr>
+      </w:pPr>
+      <w:r>
+        <w:t>Using ChatGPT would provide me with feelings of enjoyment at work from using the technology</w:t>
+      </w:r>
+    </w:p>
+    <w:p>
+      <w:pPr>
+        <w:pStyle w:val="ListParagraph"/>
+        <w:numPr>
+          <w:ilvl w:val="1"/>
+          <w:numId w:val="20"/>
+        </w:numPr>
+      </w:pPr>
+      <w:r>
+        <w:t>Using ChatGPT would give me greater control over my work</w:t>
       </w:r>
     </w:p>
     <w:p/>
     <w:p>
       <w:pPr>
-        <w:rPr>
-          <w:color w:val="000000"/>
-        </w:rPr>
-      </w:pPr>
-      <w:r>
-        <w:t>Psychological Need Thwarting (</w:t>
+        <w:jc w:val="center"/>
+        <w:rPr>
+          <w:b/>
+          <w:bCs/>
+          <w:sz w:val="36"/>
+          <w:szCs w:val="36"/>
+        </w:rPr>
+      </w:pPr>
+      <w:r>
+        <w:rPr>
+          <w:b/>
+          <w:bCs/>
+          <w:sz w:val="36"/>
+          <w:szCs w:val="36"/>
+        </w:rPr>
+        <w:t>Time Variant</w:t>
+      </w:r>
+    </w:p>
+    <w:p/>
+    <w:p>
+      <w:r>
+        <w:rPr>
+          <w:b/>
+          <w:bCs/>
+          <w:u w:val="single"/>
+        </w:rPr>
+        <w:t>Flag</w:t>
+      </w:r>
+      <w:r>
+        <w:rPr>
+          <w:b/>
+          <w:bCs/>
+          <w:u w:val="single"/>
+        </w:rPr>
+        <w:t>s</w:t>
+      </w:r>
+    </w:p>
+    <w:p>
+      <w:pPr>
+        <w:pStyle w:val="ListParagraph"/>
+        <w:numPr>
+          <w:ilvl w:val="0"/>
+          <w:numId w:val="19"/>
+        </w:numPr>
+        <w:rPr>
+          <w:i/>
+          <w:iCs/>
+        </w:rPr>
+      </w:pPr>
+      <w:r>
+        <w:rPr>
+          <w:i/>
+          <w:iCs/>
+        </w:rPr>
+        <w:t>Meeting</w:t>
+      </w:r>
+      <w:r>
+        <w:rPr>
+          <w:i/>
+          <w:iCs/>
+        </w:rPr>
+        <w:t xml:space="preserve"> </w:t>
+      </w:r>
+      <w:r>
+        <w:t>(I have attended a meeting)</w:t>
+      </w:r>
+    </w:p>
+    <w:p>
+      <w:pPr>
+        <w:pStyle w:val="ListParagraph"/>
+        <w:numPr>
+          <w:ilvl w:val="1"/>
+          <w:numId w:val="19"/>
+        </w:numPr>
+      </w:pPr>
+      <w:r>
+        <w:t>True</w:t>
+      </w:r>
+    </w:p>
+    <w:p>
+      <w:pPr>
+        <w:pStyle w:val="ListParagraph"/>
+        <w:numPr>
+          <w:ilvl w:val="1"/>
+          <w:numId w:val="19"/>
+        </w:numPr>
+      </w:pPr>
+      <w:r>
+        <w:t>False</w:t>
+      </w:r>
+    </w:p>
+    <w:p/>
+    <w:p>
+      <w:pPr>
+        <w:rPr>
+          <w:b/>
+          <w:bCs/>
+          <w:u w:val="single"/>
+        </w:rPr>
+      </w:pPr>
+      <w:r>
+        <w:rPr>
+          <w:b/>
+          <w:bCs/>
+          <w:u w:val="single"/>
+        </w:rPr>
+        <w:t xml:space="preserve">The Shirom-Melamed Burnout Measure (SMBM; </w:t>
+      </w:r>
+      <w:r>
+        <w:rPr>
+          <w:b/>
+          <w:bCs/>
+          <w:u w:val="single"/>
+        </w:rPr>
+        <w:t>Shirom</w:t>
+      </w:r>
+      <w:r>
+        <w:rPr>
+          <w:b/>
+          <w:bCs/>
+          <w:u w:val="single"/>
+        </w:rPr>
+        <w:t xml:space="preserve"> &amp; Melamed, 2006</w:t>
+      </w:r>
+      <w:r>
+        <w:rPr>
+          <w:b/>
+          <w:bCs/>
+          <w:u w:val="single"/>
+        </w:rPr>
+        <w:t>)</w:t>
+      </w:r>
+    </w:p>
+    <w:p>
+      <w:pPr>
+        <w:pStyle w:val="ListParagraph"/>
+        <w:numPr>
+          <w:ilvl w:val="0"/>
+          <w:numId w:val="15"/>
+        </w:numPr>
+        <w:rPr>
+          <w:i/>
+          <w:iCs/>
+        </w:rPr>
+      </w:pPr>
+      <w:r>
+        <w:rPr>
+          <w:i/>
+          <w:iCs/>
+        </w:rPr>
+        <w:t>Physical Fatigue</w:t>
+      </w:r>
+    </w:p>
+    <w:p>
+      <w:pPr>
+        <w:pStyle w:val="ListParagraph"/>
+        <w:numPr>
+          <w:ilvl w:val="1"/>
+          <w:numId w:val="15"/>
+        </w:numPr>
+      </w:pPr>
+      <w:r>
+        <w:t>I feel tired</w:t>
+      </w:r>
+    </w:p>
+    <w:p>
+      <w:pPr>
+        <w:pStyle w:val="ListParagraph"/>
+        <w:numPr>
+          <w:ilvl w:val="1"/>
+          <w:numId w:val="15"/>
+        </w:numPr>
+      </w:pPr>
+      <w:r>
+        <w:t>I am lacking energy for my work</w:t>
+      </w:r>
+    </w:p>
+    <w:p>
+      <w:pPr>
+        <w:pStyle w:val="ListParagraph"/>
+        <w:numPr>
+          <w:ilvl w:val="1"/>
+          <w:numId w:val="15"/>
+        </w:numPr>
+      </w:pPr>
+      <w:r>
+        <w:t>I feel physically drained</w:t>
+      </w:r>
+    </w:p>
+    <w:p>
+      <w:pPr>
+        <w:pStyle w:val="ListParagraph"/>
+        <w:numPr>
+          <w:ilvl w:val="1"/>
+          <w:numId w:val="15"/>
+        </w:numPr>
+      </w:pPr>
+      <w:r>
+        <w:t>I feel fed-up</w:t>
+      </w:r>
+    </w:p>
+    <w:p>
+      <w:pPr>
+        <w:pStyle w:val="ListParagraph"/>
+        <w:numPr>
+          <w:ilvl w:val="1"/>
+          <w:numId w:val="15"/>
+        </w:numPr>
+      </w:pPr>
+      <w:r>
+        <w:t>I feel like my “batteries” are “dead”</w:t>
+      </w:r>
+    </w:p>
+    <w:p>
+      <w:pPr>
+        <w:pStyle w:val="ListParagraph"/>
+        <w:numPr>
+          <w:ilvl w:val="1"/>
+          <w:numId w:val="15"/>
+        </w:numPr>
+      </w:pPr>
+      <w:r>
+        <w:t>I feel burned out</w:t>
+      </w:r>
+    </w:p>
+    <w:p>
+      <w:pPr>
+        <w:pStyle w:val="ListParagraph"/>
+        <w:numPr>
+          <w:ilvl w:val="0"/>
+          <w:numId w:val="15"/>
+        </w:numPr>
+        <w:rPr>
+          <w:i/>
+          <w:iCs/>
+        </w:rPr>
+      </w:pPr>
+      <w:r>
+        <w:rPr>
+          <w:i/>
+          <w:iCs/>
+        </w:rPr>
+        <w:t>Cognitive Weariness</w:t>
+      </w:r>
+    </w:p>
+    <w:p>
+      <w:pPr>
+        <w:pStyle w:val="ListParagraph"/>
+        <w:numPr>
+          <w:ilvl w:val="1"/>
+          <w:numId w:val="15"/>
+        </w:numPr>
+      </w:pPr>
+      <w:r>
+        <w:t>My thinking process is slow</w:t>
+      </w:r>
+    </w:p>
+    <w:p>
+      <w:pPr>
+        <w:pStyle w:val="ListParagraph"/>
+        <w:numPr>
+          <w:ilvl w:val="1"/>
+          <w:numId w:val="15"/>
+        </w:numPr>
+      </w:pPr>
+      <w:r>
+        <w:t>I have difficulty concentrating</w:t>
+      </w:r>
+    </w:p>
+    <w:p>
+      <w:pPr>
+        <w:pStyle w:val="ListParagraph"/>
+        <w:numPr>
+          <w:ilvl w:val="1"/>
+          <w:numId w:val="15"/>
+        </w:numPr>
+      </w:pPr>
+      <w:r>
+        <w:t>I feel I am not thinking clearly</w:t>
+      </w:r>
+    </w:p>
+    <w:p>
+      <w:pPr>
+        <w:pStyle w:val="ListParagraph"/>
+        <w:numPr>
+          <w:ilvl w:val="1"/>
+          <w:numId w:val="15"/>
+        </w:numPr>
+      </w:pPr>
+      <w:r>
+        <w:t>I feel I am not focused on my thinking</w:t>
+      </w:r>
+    </w:p>
+    <w:p>
+      <w:pPr>
+        <w:pStyle w:val="ListParagraph"/>
+        <w:numPr>
+          <w:ilvl w:val="1"/>
+          <w:numId w:val="15"/>
+        </w:numPr>
+      </w:pPr>
+      <w:r>
+        <w:t>I have difficulty thinking about complex things</w:t>
+      </w:r>
+    </w:p>
+    <w:p>
+      <w:pPr>
+        <w:pStyle w:val="ListParagraph"/>
+        <w:numPr>
+          <w:ilvl w:val="0"/>
+          <w:numId w:val="15"/>
+        </w:numPr>
+        <w:rPr>
+          <w:i/>
+          <w:iCs/>
+        </w:rPr>
+      </w:pPr>
+      <w:r>
+        <w:rPr>
+          <w:i/>
+          <w:iCs/>
+        </w:rPr>
+        <w:t>Emotional Exhaustion</w:t>
+      </w:r>
+    </w:p>
+    <w:p>
+      <w:pPr>
+        <w:pStyle w:val="ListParagraph"/>
+        <w:numPr>
+          <w:ilvl w:val="1"/>
+          <w:numId w:val="15"/>
+        </w:numPr>
+      </w:pPr>
+      <w:r>
+        <w:t>I feel I am unable to be sensitive to the needs of coworkers or customers</w:t>
+      </w:r>
+    </w:p>
+    <w:p>
+      <w:pPr>
+        <w:pStyle w:val="ListParagraph"/>
+        <w:numPr>
+          <w:ilvl w:val="1"/>
+          <w:numId w:val="15"/>
+        </w:numPr>
+      </w:pPr>
+      <w:r>
+        <w:t>I feel I am not capable of investing emotionally in coworkers or customers</w:t>
+      </w:r>
+    </w:p>
+    <w:p>
+      <w:pPr>
+        <w:pStyle w:val="ListParagraph"/>
+        <w:numPr>
+          <w:ilvl w:val="1"/>
+          <w:numId w:val="15"/>
+        </w:numPr>
+      </w:pPr>
+      <w:r>
+        <w:t>I feel I am not capable of being sympathetic to coworkers or customers</w:t>
+      </w:r>
+    </w:p>
+    <w:p/>
+    <w:p>
+      <w:pPr>
+        <w:rPr>
+          <w:b/>
+          <w:bCs/>
+          <w:u w:val="single"/>
+        </w:rPr>
+      </w:pPr>
+      <w:r>
+        <w:rPr>
+          <w:b/>
+          <w:bCs/>
+          <w:u w:val="single"/>
+        </w:rPr>
+        <w:t>Basic Psychological Need Satisfaction and Scal</w:t>
+      </w:r>
+      <w:r>
+        <w:rPr>
+          <w:b/>
+          <w:bCs/>
+          <w:u w:val="single"/>
+        </w:rPr>
+        <w:t>e (BPNS</w:t>
+      </w:r>
+      <w:r>
+        <w:rPr>
+          <w:b/>
+          <w:bCs/>
+          <w:u w:val="single"/>
+        </w:rPr>
+        <w:t>F</w:t>
+      </w:r>
+      <w:r>
+        <w:rPr>
+          <w:b/>
+          <w:bCs/>
+          <w:u w:val="single"/>
+        </w:rPr>
+        <w:t>WS</w:t>
+      </w:r>
+      <w:r>
+        <w:rPr>
+          <w:b/>
+          <w:bCs/>
+          <w:u w:val="single"/>
+        </w:rPr>
+        <w:t>;</w:t>
+      </w:r>
+      <w:r>
+        <w:rPr>
+          <w:b/>
+          <w:bCs/>
+          <w:u w:val="single"/>
+        </w:rPr>
+        <w:t xml:space="preserve"> </w:t>
       </w:r>
       <w:sdt>
         <w:sdtPr>
           <w:rPr>
+            <w:bCs/>
             <w:color w:val="000000"/>
           </w:rPr>
-          <w:tag w:val="MENDELEY_CITATION_v3_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"/>
+          <w:tag w:val="MENDELEY_CITATION_v3_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"/>
+          <w:id w:val="-2089448314"/>
+          <w:placeholder>
+            <w:docPart w:val="DefaultPlaceholder_-1854013440"/>
+          </w:placeholder>
+        </w:sdtPr>
+        <w:sdtContent>
+          <w:r>
+            <w:rPr>
+              <w:bCs/>
+              <w:color w:val="000000"/>
+            </w:rPr>
+            <w:t>Olafsen et al., 2021</w:t>
+          </w:r>
+        </w:sdtContent>
+      </w:sdt>
+      <w:r>
+        <w:rPr>
+          <w:b/>
+          <w:bCs/>
+          <w:u w:val="single"/>
+        </w:rPr>
+        <w:t>)</w:t>
+      </w:r>
+    </w:p>
+    <w:p>
+      <w:pPr>
+        <w:pStyle w:val="ListParagraph"/>
+        <w:numPr>
+          <w:ilvl w:val="0"/>
+          <w:numId w:val="16"/>
+        </w:numPr>
+        <w:rPr>
+          <w:i/>
+          <w:iCs/>
+        </w:rPr>
+      </w:pPr>
+      <w:r>
+        <w:rPr>
+          <w:i/>
+          <w:iCs/>
+          <w:color w:val="000000"/>
+        </w:rPr>
+        <w:t xml:space="preserve">Competency </w:t>
+      </w:r>
+      <w:r>
+        <w:rPr>
+          <w:i/>
+          <w:iCs/>
+          <w:color w:val="000000"/>
+        </w:rPr>
+        <w:t>Satisfaction</w:t>
+      </w:r>
+    </w:p>
+    <w:p>
+      <w:pPr>
+        <w:pStyle w:val="ListParagraph"/>
+        <w:numPr>
+          <w:ilvl w:val="1"/>
+          <w:numId w:val="16"/>
+        </w:numPr>
+      </w:pPr>
+      <w:r>
+        <w:t xml:space="preserve">I </w:t>
+      </w:r>
+      <w:r>
+        <w:t>feel that the people I care about at work also care about me</w:t>
+      </w:r>
+    </w:p>
+    <w:p>
+      <w:pPr>
+        <w:pStyle w:val="ListParagraph"/>
+        <w:numPr>
+          <w:ilvl w:val="1"/>
+          <w:numId w:val="16"/>
+        </w:numPr>
+      </w:pPr>
+      <w:r>
+        <w:t>I feel connected to the people at work who care about me and whom I care abou</w:t>
+      </w:r>
+      <w:r>
+        <w:t>t</w:t>
+      </w:r>
+    </w:p>
+    <w:p>
+      <w:pPr>
+        <w:pStyle w:val="ListParagraph"/>
+        <w:numPr>
+          <w:ilvl w:val="1"/>
+          <w:numId w:val="16"/>
+        </w:numPr>
+      </w:pPr>
+      <w:r>
+        <w:t>I feel closely connected to other people who are important to me at work</w:t>
+      </w:r>
+    </w:p>
+    <w:p>
+      <w:pPr>
+        <w:pStyle w:val="ListParagraph"/>
+        <w:numPr>
+          <w:ilvl w:val="1"/>
+          <w:numId w:val="16"/>
+        </w:numPr>
+      </w:pPr>
+      <w:r>
+        <w:t>I experience a warm and food feeling with the people I spend time with at work</w:t>
+      </w:r>
+    </w:p>
+    <w:p/>
+    <w:p/>
+    <w:p/>
+    <w:p>
+      <w:pPr>
+        <w:pStyle w:val="ListParagraph"/>
+        <w:numPr>
+          <w:ilvl w:val="0"/>
+          <w:numId w:val="16"/>
+        </w:numPr>
+        <w:rPr>
+          <w:i/>
+          <w:iCs/>
+        </w:rPr>
+      </w:pPr>
+      <w:r>
+        <w:rPr>
+          <w:i/>
+          <w:iCs/>
+        </w:rPr>
+        <w:lastRenderedPageBreak/>
+        <w:t xml:space="preserve">Autonomy </w:t>
+      </w:r>
+      <w:r>
+        <w:rPr>
+          <w:i/>
+          <w:iCs/>
+        </w:rPr>
+        <w:t>Satisfaction</w:t>
+      </w:r>
+    </w:p>
+    <w:p>
+      <w:pPr>
+        <w:pStyle w:val="ListParagraph"/>
+        <w:numPr>
+          <w:ilvl w:val="1"/>
+          <w:numId w:val="16"/>
+        </w:numPr>
+      </w:pPr>
+      <w:r>
+        <w:t>I have a feeling of choice and freedom in what I do at work</w:t>
+      </w:r>
+    </w:p>
+    <w:p>
+      <w:pPr>
+        <w:pStyle w:val="ListParagraph"/>
+        <w:numPr>
+          <w:ilvl w:val="1"/>
+          <w:numId w:val="16"/>
+        </w:numPr>
+      </w:pPr>
+      <w:r>
+        <w:t>I feel that the decisions I make at work reflect what I really want</w:t>
+      </w:r>
+    </w:p>
+    <w:p>
+      <w:pPr>
+        <w:pStyle w:val="ListParagraph"/>
+        <w:numPr>
+          <w:ilvl w:val="1"/>
+          <w:numId w:val="16"/>
+        </w:numPr>
+      </w:pPr>
+      <w:r>
+        <w:t>At work I feel that the choices I make expresses who I really am</w:t>
+      </w:r>
+    </w:p>
+    <w:p>
+      <w:pPr>
+        <w:pStyle w:val="ListParagraph"/>
+        <w:numPr>
+          <w:ilvl w:val="1"/>
+          <w:numId w:val="16"/>
+        </w:numPr>
+      </w:pPr>
+      <w:r>
+        <w:t>At work I feel that I do what really interests me</w:t>
+      </w:r>
+    </w:p>
+    <w:p>
+      <w:pPr>
+        <w:pStyle w:val="ListParagraph"/>
+        <w:ind w:left="1440"/>
+      </w:pPr>
+    </w:p>
+    <w:p>
+      <w:pPr>
+        <w:pStyle w:val="ListParagraph"/>
+        <w:numPr>
+          <w:ilvl w:val="0"/>
+          <w:numId w:val="16"/>
+        </w:numPr>
+        <w:rPr>
+          <w:i/>
+          <w:iCs/>
+        </w:rPr>
+      </w:pPr>
+      <w:r>
+        <w:rPr>
+          <w:i/>
+          <w:iCs/>
+        </w:rPr>
+        <w:t xml:space="preserve">Relatedness </w:t>
+      </w:r>
+      <w:r>
+        <w:rPr>
+          <w:i/>
+          <w:iCs/>
+        </w:rPr>
+        <w:t>Satisfaction</w:t>
+      </w:r>
+    </w:p>
+    <w:p>
+      <w:pPr>
+        <w:pStyle w:val="ListParagraph"/>
+        <w:numPr>
+          <w:ilvl w:val="1"/>
+          <w:numId w:val="16"/>
+        </w:numPr>
+      </w:pPr>
+      <w:r>
+        <w:t xml:space="preserve">I </w:t>
+      </w:r>
+      <w:r>
+        <w:t>feel confident that I can do things well at work</w:t>
+      </w:r>
+    </w:p>
+    <w:p>
+      <w:pPr>
+        <w:pStyle w:val="ListParagraph"/>
+        <w:numPr>
+          <w:ilvl w:val="1"/>
+          <w:numId w:val="16"/>
+        </w:numPr>
+      </w:pPr>
+      <w:r>
+        <w:t>I feel capable in doing what I do at work</w:t>
+      </w:r>
+    </w:p>
+    <w:p>
+      <w:pPr>
+        <w:pStyle w:val="ListParagraph"/>
+        <w:numPr>
+          <w:ilvl w:val="1"/>
+          <w:numId w:val="16"/>
+        </w:numPr>
+      </w:pPr>
+      <w:r>
+        <w:t>I feel competent to reaching my goals at work</w:t>
+      </w:r>
+    </w:p>
+    <w:p>
+      <w:pPr>
+        <w:pStyle w:val="ListParagraph"/>
+        <w:numPr>
+          <w:ilvl w:val="1"/>
+          <w:numId w:val="16"/>
+        </w:numPr>
+      </w:pPr>
+      <w:r>
+        <w:t>I feel that I can successfully complete difficult tasks at work</w:t>
+      </w:r>
+    </w:p>
+    <w:p/>
+    <w:p>
+      <w:pPr>
+        <w:rPr>
+          <w:b/>
+          <w:bCs/>
+          <w:color w:val="000000"/>
+          <w:u w:val="single"/>
+        </w:rPr>
+      </w:pPr>
+      <w:r>
+        <w:rPr>
+          <w:b/>
+          <w:bCs/>
+          <w:u w:val="single"/>
+        </w:rPr>
+        <w:t>Psychological Need Thwarting</w:t>
+      </w:r>
+      <w:r>
+        <w:rPr>
+          <w:b/>
+          <w:bCs/>
+          <w:u w:val="single"/>
+        </w:rPr>
+        <w:t xml:space="preserve"> Scale</w:t>
+      </w:r>
+      <w:r>
+        <w:rPr>
+          <w:b/>
+          <w:bCs/>
+          <w:u w:val="single"/>
+        </w:rPr>
+        <w:t xml:space="preserve"> (</w:t>
+      </w:r>
+      <w:r>
+        <w:rPr>
+          <w:b/>
+          <w:bCs/>
+          <w:u w:val="single"/>
+        </w:rPr>
+        <w:t xml:space="preserve">PNTS; </w:t>
+      </w:r>
+      <w:sdt>
+        <w:sdtPr>
+          <w:rPr>
+            <w:bCs/>
+            <w:color w:val="000000"/>
+          </w:rPr>
+          <w:tag w:val="MENDELEY_CITATION_v3_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"/>
           <w:id w:val="-1508907225"/>
           <w:placeholder>
             <w:docPart w:val="DefaultPlaceholder_-1854013440"/>
@@ -379,6 +2087,7 @@
         <w:sdtContent>
           <w:r>
             <w:rPr>
+              <w:bCs/>
               <w:color w:val="000000"/>
             </w:rPr>
             <w:t>Bartholomew et al., 2011)</w:t>
@@ -391,22 +2100,34 @@
         <w:pStyle w:val="ListParagraph"/>
         <w:numPr>
           <w:ilvl w:val="0"/>
-          <w:numId w:val="2"/>
-        </w:numPr>
-      </w:pPr>
-      <w:r>
+          <w:numId w:val="17"/>
+        </w:numPr>
+        <w:rPr>
+          <w:i/>
+          <w:iCs/>
+        </w:rPr>
+      </w:pPr>
+      <w:r>
+        <w:rPr>
+          <w:i/>
+          <w:iCs/>
+        </w:rPr>
         <w:t>Compet</w:t>
       </w:r>
       <w:r>
-        <w:t>ency Thwarting:</w:t>
-      </w:r>
-    </w:p>
-    <w:p>
-      <w:pPr>
-        <w:pStyle w:val="ListParagraph"/>
-        <w:numPr>
-          <w:ilvl w:val="1"/>
-          <w:numId w:val="6"/>
+        <w:rPr>
+          <w:i/>
+          <w:iCs/>
+        </w:rPr>
+        <w:t>ency Thwarting</w:t>
+      </w:r>
+    </w:p>
+    <w:p>
+      <w:pPr>
+        <w:pStyle w:val="ListParagraph"/>
+        <w:numPr>
+          <w:ilvl w:val="1"/>
+          <w:numId w:val="17"/>
         </w:numPr>
       </w:pPr>
       <w:r>
@@ -418,7 +2139,7 @@
         <w:pStyle w:val="ListParagraph"/>
         <w:numPr>
           <w:ilvl w:val="1"/>
-          <w:numId w:val="6"/>
+          <w:numId w:val="17"/>
         </w:numPr>
       </w:pPr>
       <w:r>
@@ -430,7 +2151,7 @@
         <w:pStyle w:val="ListParagraph"/>
         <w:numPr>
           <w:ilvl w:val="1"/>
-          <w:numId w:val="6"/>
+          <w:numId w:val="17"/>
         </w:numPr>
       </w:pPr>
       <w:r>
@@ -442,7 +2163,7 @@
         <w:pStyle w:val="ListParagraph"/>
         <w:numPr>
           <w:ilvl w:val="1"/>
-          <w:numId w:val="6"/>
+          <w:numId w:val="17"/>
         </w:numPr>
       </w:pPr>
       <w:r>
@@ -454,19 +2175,27 @@
         <w:pStyle w:val="ListParagraph"/>
         <w:numPr>
           <w:ilvl w:val="0"/>
-          <w:numId w:val="2"/>
-        </w:numPr>
-      </w:pPr>
-      <w:r>
-        <w:t>Autonomy Thwarting:</w:t>
-      </w:r>
-    </w:p>
-    <w:p>
-      <w:pPr>
-        <w:pStyle w:val="ListParagraph"/>
-        <w:numPr>
-          <w:ilvl w:val="1"/>
-          <w:numId w:val="7"/>
+          <w:numId w:val="17"/>
+        </w:numPr>
+        <w:rPr>
+          <w:i/>
+          <w:iCs/>
+        </w:rPr>
+      </w:pPr>
+      <w:r>
+        <w:rPr>
+          <w:i/>
+          <w:iCs/>
+        </w:rPr>
+        <w:t>Autonomy Thwarting</w:t>
+      </w:r>
+    </w:p>
+    <w:p>
+      <w:pPr>
+        <w:pStyle w:val="ListParagraph"/>
+        <w:numPr>
+          <w:ilvl w:val="1"/>
+          <w:numId w:val="17"/>
         </w:numPr>
       </w:pPr>
       <w:r>
@@ -478,7 +2207,7 @@
         <w:pStyle w:val="ListParagraph"/>
         <w:numPr>
           <w:ilvl w:val="1"/>
-          <w:numId w:val="7"/>
+          <w:numId w:val="17"/>
         </w:numPr>
       </w:pPr>
       <w:r>
@@ -490,7 +2219,7 @@
         <w:pStyle w:val="ListParagraph"/>
         <w:numPr>
           <w:ilvl w:val="1"/>
-          <w:numId w:val="7"/>
+          <w:numId w:val="17"/>
         </w:numPr>
       </w:pPr>
       <w:r>
@@ -502,7 +2231,7 @@
         <w:pStyle w:val="ListParagraph"/>
         <w:numPr>
           <w:ilvl w:val="1"/>
-          <w:numId w:val="7"/>
+          <w:numId w:val="17"/>
         </w:numPr>
       </w:pPr>
       <w:r>
@@ -514,19 +2243,34 @@
         <w:pStyle w:val="ListParagraph"/>
         <w:numPr>
           <w:ilvl w:val="0"/>
-          <w:numId w:val="7"/>
-        </w:numPr>
-      </w:pPr>
-      <w:r>
+          <w:numId w:val="17"/>
+        </w:numPr>
+        <w:rPr>
+          <w:i/>
+          <w:iCs/>
+        </w:rPr>
+      </w:pPr>
+      <w:r>
+        <w:rPr>
+          <w:i/>
+          <w:iCs/>
+        </w:rPr>
         <w:t>Relatedness Thwarting</w:t>
       </w:r>
-    </w:p>
-    <w:p>
-      <w:pPr>
-        <w:pStyle w:val="ListParagraph"/>
-        <w:numPr>
-          <w:ilvl w:val="1"/>
-          <w:numId w:val="7"/>
+      <w:r>
+        <w:rPr>
+          <w:i/>
+          <w:iCs/>
+        </w:rPr>
+        <w:tab/>
+      </w:r>
+    </w:p>
+    <w:p>
+      <w:pPr>
+        <w:pStyle w:val="ListParagraph"/>
+        <w:numPr>
+          <w:ilvl w:val="1"/>
+          <w:numId w:val="17"/>
         </w:numPr>
       </w:pPr>
       <w:r>
@@ -538,7 +2282,7 @@
         <w:pStyle w:val="ListParagraph"/>
         <w:numPr>
           <w:ilvl w:val="1"/>
-          <w:numId w:val="7"/>
+          <w:numId w:val="17"/>
         </w:numPr>
       </w:pPr>
       <w:r>
@@ -550,7 +2294,7 @@
         <w:pStyle w:val="ListParagraph"/>
         <w:numPr>
           <w:ilvl w:val="1"/>
-          <w:numId w:val="7"/>
+          <w:numId w:val="17"/>
         </w:numPr>
       </w:pPr>
       <w:r>
@@ -562,7 +2306,7 @@
         <w:pStyle w:val="ListParagraph"/>
         <w:numPr>
           <w:ilvl w:val="1"/>
-          <w:numId w:val="7"/>
+          <w:numId w:val="17"/>
         </w:numPr>
       </w:pPr>
       <w:r>
@@ -695,6 +2439,232 @@
     </w:lvl>
   </w:abstractNum>
   <w:abstractNum w:abstractNumId="1" w15:restartNumberingAfterBreak="0">
+    <w:nsid w:val="081075B1"/>
+    <w:multiLevelType w:val="hybridMultilevel"/>
+    <w:tmpl w:val="C2E41C1C"/>
+    <w:lvl w:ilvl="0" w:tplc="08090001">
+      <w:start w:val="1"/>
+      <w:numFmt w:val="bullet"/>
+      <w:lvlText w:val=""/>
+      <w:lvlJc w:val="left"/>
+      <w:pPr>
+        <w:ind w:left="720" w:hanging="360"/>
+      </w:pPr>
+      <w:rPr>
+        <w:rFonts w:ascii="Symbol" w:hAnsi="Symbol" w:hint="default"/>
+      </w:rPr>
+    </w:lvl>
+    <w:lvl w:ilvl="1" w:tplc="08090003">
+      <w:start w:val="1"/>
+      <w:numFmt w:val="bullet"/>
+      <w:lvlText w:val="o"/>
+      <w:lvlJc w:val="left"/>
+      <w:pPr>
+        <w:ind w:left="1440" w:hanging="360"/>
+      </w:pPr>
+      <w:rPr>
+        <w:rFonts w:ascii="Courier New" w:hAnsi="Courier New" w:cs="Courier New" w:hint="default"/>
+      </w:rPr>
+    </w:lvl>
+    <w:lvl w:ilvl="2" w:tplc="08090005" w:tentative="1">
+      <w:start w:val="1"/>
+      <w:numFmt w:val="bullet"/>
+      <w:lvlText w:val=""/>
+      <w:lvlJc w:val="left"/>
+      <w:pPr>
+        <w:ind w:left="2160" w:hanging="360"/>
+      </w:pPr>
+      <w:rPr>
+        <w:rFonts w:ascii="Wingdings" w:hAnsi="Wingdings" w:hint="default"/>
+      </w:rPr>
+    </w:lvl>
+    <w:lvl w:ilvl="3" w:tplc="08090001" w:tentative="1">
+      <w:start w:val="1"/>
+      <w:numFmt w:val="bullet"/>
+      <w:lvlText w:val=""/>
+      <w:lvlJc w:val="left"/>
+      <w:pPr>
+        <w:ind w:left="2880" w:hanging="360"/>
+      </w:pPr>
+      <w:rPr>
+        <w:rFonts w:ascii="Symbol" w:hAnsi="Symbol" w:hint="default"/>
+      </w:rPr>
+    </w:lvl>
+    <w:lvl w:ilvl="4" w:tplc="08090003" w:tentative="1">
+      <w:start w:val="1"/>
+      <w:numFmt w:val="bullet"/>
+      <w:lvlText w:val="o"/>
+      <w:lvlJc w:val="left"/>
+      <w:pPr>
+        <w:ind w:left="3600" w:hanging="360"/>
+      </w:pPr>
+      <w:rPr>
+        <w:rFonts w:ascii="Courier New" w:hAnsi="Courier New" w:cs="Courier New" w:hint="default"/>
+      </w:rPr>
+    </w:lvl>
+    <w:lvl w:ilvl="5" w:tplc="08090005" w:tentative="1">
+      <w:start w:val="1"/>
+      <w:numFmt w:val="bullet"/>
+      <w:lvlText w:val=""/>
+      <w:lvlJc w:val="left"/>
+      <w:pPr>
+        <w:ind w:left="4320" w:hanging="360"/>
+      </w:pPr>
+      <w:rPr>
+        <w:rFonts w:ascii="Wingdings" w:hAnsi="Wingdings" w:hint="default"/>
+      </w:rPr>
+    </w:lvl>
+    <w:lvl w:ilvl="6" w:tplc="08090001" w:tentative="1">
+      <w:start w:val="1"/>
+      <w:numFmt w:val="bullet"/>
+      <w:lvlText w:val=""/>
+      <w:lvlJc w:val="left"/>
+      <w:pPr>
+        <w:ind w:left="5040" w:hanging="360"/>
+      </w:pPr>
+      <w:rPr>
+        <w:rFonts w:ascii="Symbol" w:hAnsi="Symbol" w:hint="default"/>
+      </w:rPr>
+    </w:lvl>
+    <w:lvl w:ilvl="7" w:tplc="08090003" w:tentative="1">
+      <w:start w:val="1"/>
+      <w:numFmt w:val="bullet"/>
+      <w:lvlText w:val="o"/>
+      <w:lvlJc w:val="left"/>
+      <w:pPr>
+        <w:ind w:left="5760" w:hanging="360"/>
+      </w:pPr>
+      <w:rPr>
+        <w:rFonts w:ascii="Courier New" w:hAnsi="Courier New" w:cs="Courier New" w:hint="default"/>
+      </w:rPr>
+    </w:lvl>
+    <w:lvl w:ilvl="8" w:tplc="08090005" w:tentative="1">
+      <w:start w:val="1"/>
+      <w:numFmt w:val="bullet"/>
+      <w:lvlText w:val=""/>
+      <w:lvlJc w:val="left"/>
+      <w:pPr>
+        <w:ind w:left="6480" w:hanging="360"/>
+      </w:pPr>
+      <w:rPr>
+        <w:rFonts w:ascii="Wingdings" w:hAnsi="Wingdings" w:hint="default"/>
+      </w:rPr>
+    </w:lvl>
+  </w:abstractNum>
+  <w:abstractNum w:abstractNumId="2" w15:restartNumberingAfterBreak="0">
+    <w:nsid w:val="0E2835F2"/>
+    <w:multiLevelType w:val="hybridMultilevel"/>
+    <w:tmpl w:val="9984F8C8"/>
+    <w:lvl w:ilvl="0" w:tplc="08090003">
+      <w:start w:val="1"/>
+      <w:numFmt w:val="bullet"/>
+      <w:lvlText w:val="o"/>
+      <w:lvlJc w:val="left"/>
+      <w:pPr>
+        <w:ind w:left="720" w:hanging="360"/>
+      </w:pPr>
+      <w:rPr>
+        <w:rFonts w:ascii="Courier New" w:hAnsi="Courier New" w:cs="Courier New" w:hint="default"/>
+      </w:rPr>
+    </w:lvl>
+    <w:lvl w:ilvl="1" w:tplc="08090003">
+      <w:start w:val="1"/>
+      <w:numFmt w:val="bullet"/>
+      <w:lvlText w:val="o"/>
+      <w:lvlJc w:val="left"/>
+      <w:pPr>
+        <w:ind w:left="1440" w:hanging="360"/>
+      </w:pPr>
+      <w:rPr>
+        <w:rFonts w:ascii="Courier New" w:hAnsi="Courier New" w:cs="Courier New" w:hint="default"/>
+      </w:rPr>
+    </w:lvl>
+    <w:lvl w:ilvl="2" w:tplc="08090005" w:tentative="1">
+      <w:start w:val="1"/>
+      <w:numFmt w:val="bullet"/>
+      <w:lvlText w:val=""/>
+      <w:lvlJc w:val="left"/>
+      <w:pPr>
+        <w:ind w:left="2160" w:hanging="360"/>
+      </w:pPr>
+      <w:rPr>
+        <w:rFonts w:ascii="Wingdings" w:hAnsi="Wingdings" w:hint="default"/>
+      </w:rPr>
+    </w:lvl>
+    <w:lvl w:ilvl="3" w:tplc="08090001" w:tentative="1">
+      <w:start w:val="1"/>
+      <w:numFmt w:val="bullet"/>
+      <w:lvlText w:val=""/>
+      <w:lvlJc w:val="left"/>
+      <w:pPr>
+        <w:ind w:left="2880" w:hanging="360"/>
+      </w:pPr>
+      <w:rPr>
+        <w:rFonts w:ascii="Symbol" w:hAnsi="Symbol" w:hint="default"/>
+      </w:rPr>
+    </w:lvl>
+    <w:lvl w:ilvl="4" w:tplc="08090003" w:tentative="1">
+      <w:start w:val="1"/>
+      <w:numFmt w:val="bullet"/>
+      <w:lvlText w:val="o"/>
+      <w:lvlJc w:val="left"/>
+      <w:pPr>
+        <w:ind w:left="3600" w:hanging="360"/>
+      </w:pPr>
+      <w:rPr>
+        <w:rFonts w:ascii="Courier New" w:hAnsi="Courier New" w:cs="Courier New" w:hint="default"/>
+      </w:rPr>
+    </w:lvl>
+    <w:lvl w:ilvl="5" w:tplc="08090005" w:tentative="1">
+      <w:start w:val="1"/>
+      <w:numFmt w:val="bullet"/>
+      <w:lvlText w:val=""/>
+      <w:lvlJc w:val="left"/>
+      <w:pPr>
+        <w:ind w:left="4320" w:hanging="360"/>
+      </w:pPr>
+      <w:rPr>
+        <w:rFonts w:ascii="Wingdings" w:hAnsi="Wingdings" w:hint="default"/>
+      </w:rPr>
+    </w:lvl>
+    <w:lvl w:ilvl="6" w:tplc="08090001" w:tentative="1">
+      <w:start w:val="1"/>
+      <w:numFmt w:val="bullet"/>
+      <w:lvlText w:val=""/>
+      <w:lvlJc w:val="left"/>
+      <w:pPr>
+        <w:ind w:left="5040" w:hanging="360"/>
+      </w:pPr>
+      <w:rPr>
+        <w:rFonts w:ascii="Symbol" w:hAnsi="Symbol" w:hint="default"/>
+      </w:rPr>
+    </w:lvl>
+    <w:lvl w:ilvl="7" w:tplc="08090003" w:tentative="1">
+      <w:start w:val="1"/>
+      <w:numFmt w:val="bullet"/>
+      <w:lvlText w:val="o"/>
+      <w:lvlJc w:val="left"/>
+      <w:pPr>
+        <w:ind w:left="5760" w:hanging="360"/>
+      </w:pPr>
+      <w:rPr>
+        <w:rFonts w:ascii="Courier New" w:hAnsi="Courier New" w:cs="Courier New" w:hint="default"/>
+      </w:rPr>
+    </w:lvl>
+    <w:lvl w:ilvl="8" w:tplc="08090005" w:tentative="1">
+      <w:start w:val="1"/>
+      <w:numFmt w:val="bullet"/>
+      <w:lvlText w:val=""/>
+      <w:lvlJc w:val="left"/>
+      <w:pPr>
+        <w:ind w:left="6480" w:hanging="360"/>
+      </w:pPr>
+      <w:rPr>
+        <w:rFonts w:ascii="Wingdings" w:hAnsi="Wingdings" w:hint="default"/>
+      </w:rPr>
+    </w:lvl>
+  </w:abstractNum>
+  <w:abstractNum w:abstractNumId="3" w15:restartNumberingAfterBreak="0">
     <w:nsid w:val="1C192D40"/>
     <w:multiLevelType w:val="hybridMultilevel"/>
     <w:tmpl w:val="C994A65E"/>
@@ -803,7 +2773,459 @@
       </w:rPr>
     </w:lvl>
   </w:abstractNum>
-  <w:abstractNum w:abstractNumId="2" w15:restartNumberingAfterBreak="0">
+  <w:abstractNum w:abstractNumId="4" w15:restartNumberingAfterBreak="0">
+    <w:nsid w:val="28D6482B"/>
+    <w:multiLevelType w:val="hybridMultilevel"/>
+    <w:tmpl w:val="B0B4680C"/>
+    <w:lvl w:ilvl="0" w:tplc="08090001">
+      <w:start w:val="1"/>
+      <w:numFmt w:val="bullet"/>
+      <w:lvlText w:val=""/>
+      <w:lvlJc w:val="left"/>
+      <w:pPr>
+        <w:ind w:left="720" w:hanging="360"/>
+      </w:pPr>
+      <w:rPr>
+        <w:rFonts w:ascii="Symbol" w:hAnsi="Symbol" w:hint="default"/>
+      </w:rPr>
+    </w:lvl>
+    <w:lvl w:ilvl="1" w:tplc="08090003">
+      <w:start w:val="1"/>
+      <w:numFmt w:val="bullet"/>
+      <w:lvlText w:val="o"/>
+      <w:lvlJc w:val="left"/>
+      <w:pPr>
+        <w:ind w:left="1440" w:hanging="360"/>
+      </w:pPr>
+      <w:rPr>
+        <w:rFonts w:ascii="Courier New" w:hAnsi="Courier New" w:cs="Courier New" w:hint="default"/>
+      </w:rPr>
+    </w:lvl>
+    <w:lvl w:ilvl="2" w:tplc="08090005">
+      <w:start w:val="1"/>
+      <w:numFmt w:val="bullet"/>
+      <w:lvlText w:val=""/>
+      <w:lvlJc w:val="left"/>
+      <w:pPr>
+        <w:ind w:left="2160" w:hanging="360"/>
+      </w:pPr>
+      <w:rPr>
+        <w:rFonts w:ascii="Wingdings" w:hAnsi="Wingdings" w:hint="default"/>
+      </w:rPr>
+    </w:lvl>
+    <w:lvl w:ilvl="3" w:tplc="08090001" w:tentative="1">
+      <w:start w:val="1"/>
+      <w:numFmt w:val="bullet"/>
+      <w:lvlText w:val=""/>
+      <w:lvlJc w:val="left"/>
+      <w:pPr>
+        <w:ind w:left="2880" w:hanging="360"/>
+      </w:pPr>
+      <w:rPr>
+        <w:rFonts w:ascii="Symbol" w:hAnsi="Symbol" w:hint="default"/>
+      </w:rPr>
+    </w:lvl>
+    <w:lvl w:ilvl="4" w:tplc="08090003" w:tentative="1">
+      <w:start w:val="1"/>
+      <w:numFmt w:val="bullet"/>
+      <w:lvlText w:val="o"/>
+      <w:lvlJc w:val="left"/>
+      <w:pPr>
+        <w:ind w:left="3600" w:hanging="360"/>
+      </w:pPr>
+      <w:rPr>
+        <w:rFonts w:ascii="Courier New" w:hAnsi="Courier New" w:cs="Courier New" w:hint="default"/>
+      </w:rPr>
+    </w:lvl>
+    <w:lvl w:ilvl="5" w:tplc="08090005" w:tentative="1">
+      <w:start w:val="1"/>
+      <w:numFmt w:val="bullet"/>
+      <w:lvlText w:val=""/>
+      <w:lvlJc w:val="left"/>
+      <w:pPr>
+        <w:ind w:left="4320" w:hanging="360"/>
+      </w:pPr>
+      <w:rPr>
+        <w:rFonts w:ascii="Wingdings" w:hAnsi="Wingdings" w:hint="default"/>
+      </w:rPr>
+    </w:lvl>
+    <w:lvl w:ilvl="6" w:tplc="08090001" w:tentative="1">
+      <w:start w:val="1"/>
+      <w:numFmt w:val="bullet"/>
+      <w:lvlText w:val=""/>
+      <w:lvlJc w:val="left"/>
+      <w:pPr>
+        <w:ind w:left="5040" w:hanging="360"/>
+      </w:pPr>
+      <w:rPr>
+        <w:rFonts w:ascii="Symbol" w:hAnsi="Symbol" w:hint="default"/>
+      </w:rPr>
+    </w:lvl>
+    <w:lvl w:ilvl="7" w:tplc="08090003" w:tentative="1">
+      <w:start w:val="1"/>
+      <w:numFmt w:val="bullet"/>
+      <w:lvlText w:val="o"/>
+      <w:lvlJc w:val="left"/>
+      <w:pPr>
+        <w:ind w:left="5760" w:hanging="360"/>
+      </w:pPr>
+      <w:rPr>
+        <w:rFonts w:ascii="Courier New" w:hAnsi="Courier New" w:cs="Courier New" w:hint="default"/>
+      </w:rPr>
+    </w:lvl>
+    <w:lvl w:ilvl="8" w:tplc="08090005" w:tentative="1">
+      <w:start w:val="1"/>
+      <w:numFmt w:val="bullet"/>
+      <w:lvlText w:val=""/>
+      <w:lvlJc w:val="left"/>
+      <w:pPr>
+        <w:ind w:left="6480" w:hanging="360"/>
+      </w:pPr>
+      <w:rPr>
+        <w:rFonts w:ascii="Wingdings" w:hAnsi="Wingdings" w:hint="default"/>
+      </w:rPr>
+    </w:lvl>
+  </w:abstractNum>
+  <w:abstractNum w:abstractNumId="5" w15:restartNumberingAfterBreak="0">
+    <w:nsid w:val="34D05543"/>
+    <w:multiLevelType w:val="hybridMultilevel"/>
+    <w:tmpl w:val="4CFCB28A"/>
+    <w:lvl w:ilvl="0" w:tplc="08090003">
+      <w:start w:val="1"/>
+      <w:numFmt w:val="bullet"/>
+      <w:lvlText w:val="o"/>
+      <w:lvlJc w:val="left"/>
+      <w:pPr>
+        <w:ind w:left="720" w:hanging="360"/>
+      </w:pPr>
+      <w:rPr>
+        <w:rFonts w:ascii="Courier New" w:hAnsi="Courier New" w:cs="Courier New" w:hint="default"/>
+      </w:rPr>
+    </w:lvl>
+    <w:lvl w:ilvl="1" w:tplc="08090003" w:tentative="1">
+      <w:start w:val="1"/>
+      <w:numFmt w:val="bullet"/>
+      <w:lvlText w:val="o"/>
+      <w:lvlJc w:val="left"/>
+      <w:pPr>
+        <w:ind w:left="1440" w:hanging="360"/>
+      </w:pPr>
+      <w:rPr>
+        <w:rFonts w:ascii="Courier New" w:hAnsi="Courier New" w:cs="Courier New" w:hint="default"/>
+      </w:rPr>
+    </w:lvl>
+    <w:lvl w:ilvl="2" w:tplc="08090005" w:tentative="1">
+      <w:start w:val="1"/>
+      <w:numFmt w:val="bullet"/>
+      <w:lvlText w:val=""/>
+      <w:lvlJc w:val="left"/>
+      <w:pPr>
+        <w:ind w:left="2160" w:hanging="360"/>
+      </w:pPr>
+      <w:rPr>
+        <w:rFonts w:ascii="Wingdings" w:hAnsi="Wingdings" w:hint="default"/>
+      </w:rPr>
+    </w:lvl>
+    <w:lvl w:ilvl="3" w:tplc="08090001" w:tentative="1">
+      <w:start w:val="1"/>
+      <w:numFmt w:val="bullet"/>
+      <w:lvlText w:val=""/>
+      <w:lvlJc w:val="left"/>
+      <w:pPr>
+        <w:ind w:left="2880" w:hanging="360"/>
+      </w:pPr>
+      <w:rPr>
+        <w:rFonts w:ascii="Symbol" w:hAnsi="Symbol" w:hint="default"/>
+      </w:rPr>
+    </w:lvl>
+    <w:lvl w:ilvl="4" w:tplc="08090003" w:tentative="1">
+      <w:start w:val="1"/>
+      <w:numFmt w:val="bullet"/>
+      <w:lvlText w:val="o"/>
+      <w:lvlJc w:val="left"/>
+      <w:pPr>
+        <w:ind w:left="3600" w:hanging="360"/>
+      </w:pPr>
+      <w:rPr>
+        <w:rFonts w:ascii="Courier New" w:hAnsi="Courier New" w:cs="Courier New" w:hint="default"/>
+      </w:rPr>
+    </w:lvl>
+    <w:lvl w:ilvl="5" w:tplc="08090005" w:tentative="1">
+      <w:start w:val="1"/>
+      <w:numFmt w:val="bullet"/>
+      <w:lvlText w:val=""/>
+      <w:lvlJc w:val="left"/>
+      <w:pPr>
+        <w:ind w:left="4320" w:hanging="360"/>
+      </w:pPr>
+      <w:rPr>
+        <w:rFonts w:ascii="Wingdings" w:hAnsi="Wingdings" w:hint="default"/>
+      </w:rPr>
+    </w:lvl>
+    <w:lvl w:ilvl="6" w:tplc="08090001" w:tentative="1">
+      <w:start w:val="1"/>
+      <w:numFmt w:val="bullet"/>
+      <w:lvlText w:val=""/>
+      <w:lvlJc w:val="left"/>
+      <w:pPr>
+        <w:ind w:left="5040" w:hanging="360"/>
+      </w:pPr>
+      <w:rPr>
+        <w:rFonts w:ascii="Symbol" w:hAnsi="Symbol" w:hint="default"/>
+      </w:rPr>
+    </w:lvl>
+    <w:lvl w:ilvl="7" w:tplc="08090003" w:tentative="1">
+      <w:start w:val="1"/>
+      <w:numFmt w:val="bullet"/>
+      <w:lvlText w:val="o"/>
+      <w:lvlJc w:val="left"/>
+      <w:pPr>
+        <w:ind w:left="5760" w:hanging="360"/>
+      </w:pPr>
+      <w:rPr>
+        <w:rFonts w:ascii="Courier New" w:hAnsi="Courier New" w:cs="Courier New" w:hint="default"/>
+      </w:rPr>
+    </w:lvl>
+    <w:lvl w:ilvl="8" w:tplc="08090005" w:tentative="1">
+      <w:start w:val="1"/>
+      <w:numFmt w:val="bullet"/>
+      <w:lvlText w:val=""/>
+      <w:lvlJc w:val="left"/>
+      <w:pPr>
+        <w:ind w:left="6480" w:hanging="360"/>
+      </w:pPr>
+      <w:rPr>
+        <w:rFonts w:ascii="Wingdings" w:hAnsi="Wingdings" w:hint="default"/>
+      </w:rPr>
+    </w:lvl>
+  </w:abstractNum>
+  <w:abstractNum w:abstractNumId="6" w15:restartNumberingAfterBreak="0">
+    <w:nsid w:val="3F316D34"/>
+    <w:multiLevelType w:val="hybridMultilevel"/>
+    <w:tmpl w:val="6246ABD8"/>
+    <w:lvl w:ilvl="0" w:tplc="08090001">
+      <w:start w:val="1"/>
+      <w:numFmt w:val="bullet"/>
+      <w:lvlText w:val=""/>
+      <w:lvlJc w:val="left"/>
+      <w:pPr>
+        <w:ind w:left="720" w:hanging="360"/>
+      </w:pPr>
+      <w:rPr>
+        <w:rFonts w:ascii="Symbol" w:hAnsi="Symbol" w:hint="default"/>
+      </w:rPr>
+    </w:lvl>
+    <w:lvl w:ilvl="1" w:tplc="08090003" w:tentative="1">
+      <w:start w:val="1"/>
+      <w:numFmt w:val="bullet"/>
+      <w:lvlText w:val="o"/>
+      <w:lvlJc w:val="left"/>
+      <w:pPr>
+        <w:ind w:left="1440" w:hanging="360"/>
+      </w:pPr>
+      <w:rPr>
+        <w:rFonts w:ascii="Courier New" w:hAnsi="Courier New" w:cs="Courier New" w:hint="default"/>
+      </w:rPr>
+    </w:lvl>
+    <w:lvl w:ilvl="2" w:tplc="08090005" w:tentative="1">
+      <w:start w:val="1"/>
+      <w:numFmt w:val="bullet"/>
+      <w:lvlText w:val=""/>
+      <w:lvlJc w:val="left"/>
+      <w:pPr>
+        <w:ind w:left="2160" w:hanging="360"/>
+      </w:pPr>
+      <w:rPr>
+        <w:rFonts w:ascii="Wingdings" w:hAnsi="Wingdings" w:hint="default"/>
+      </w:rPr>
+    </w:lvl>
+    <w:lvl w:ilvl="3" w:tplc="08090001" w:tentative="1">
+      <w:start w:val="1"/>
+      <w:numFmt w:val="bullet"/>
+      <w:lvlText w:val=""/>
+      <w:lvlJc w:val="left"/>
+      <w:pPr>
+        <w:ind w:left="2880" w:hanging="360"/>
+      </w:pPr>
+      <w:rPr>
+        <w:rFonts w:ascii="Symbol" w:hAnsi="Symbol" w:hint="default"/>
+      </w:rPr>
+    </w:lvl>
+    <w:lvl w:ilvl="4" w:tplc="08090003" w:tentative="1">
+      <w:start w:val="1"/>
+      <w:numFmt w:val="bullet"/>
+      <w:lvlText w:val="o"/>
+      <w:lvlJc w:val="left"/>
+      <w:pPr>
+        <w:ind w:left="3600" w:hanging="360"/>
+      </w:pPr>
+      <w:rPr>
+        <w:rFonts w:ascii="Courier New" w:hAnsi="Courier New" w:cs="Courier New" w:hint="default"/>
+      </w:rPr>
+    </w:lvl>
+    <w:lvl w:ilvl="5" w:tplc="08090005" w:tentative="1">
+      <w:start w:val="1"/>
+      <w:numFmt w:val="bullet"/>
+      <w:lvlText w:val=""/>
+      <w:lvlJc w:val="left"/>
+      <w:pPr>
+        <w:ind w:left="4320" w:hanging="360"/>
+      </w:pPr>
+      <w:rPr>
+        <w:rFonts w:ascii="Wingdings" w:hAnsi="Wingdings" w:hint="default"/>
+      </w:rPr>
+    </w:lvl>
+    <w:lvl w:ilvl="6" w:tplc="08090001" w:tentative="1">
+      <w:start w:val="1"/>
+      <w:numFmt w:val="bullet"/>
+      <w:lvlText w:val=""/>
+      <w:lvlJc w:val="left"/>
+      <w:pPr>
+        <w:ind w:left="5040" w:hanging="360"/>
+      </w:pPr>
+      <w:rPr>
+        <w:rFonts w:ascii="Symbol" w:hAnsi="Symbol" w:hint="default"/>
+      </w:rPr>
+    </w:lvl>
+    <w:lvl w:ilvl="7" w:tplc="08090003" w:tentative="1">
+      <w:start w:val="1"/>
+      <w:numFmt w:val="bullet"/>
+      <w:lvlText w:val="o"/>
+      <w:lvlJc w:val="left"/>
+      <w:pPr>
+        <w:ind w:left="5760" w:hanging="360"/>
+      </w:pPr>
+      <w:rPr>
+        <w:rFonts w:ascii="Courier New" w:hAnsi="Courier New" w:cs="Courier New" w:hint="default"/>
+      </w:rPr>
+    </w:lvl>
+    <w:lvl w:ilvl="8" w:tplc="08090005" w:tentative="1">
+      <w:start w:val="1"/>
+      <w:numFmt w:val="bullet"/>
+      <w:lvlText w:val=""/>
+      <w:lvlJc w:val="left"/>
+      <w:pPr>
+        <w:ind w:left="6480" w:hanging="360"/>
+      </w:pPr>
+      <w:rPr>
+        <w:rFonts w:ascii="Wingdings" w:hAnsi="Wingdings" w:hint="default"/>
+      </w:rPr>
+    </w:lvl>
+  </w:abstractNum>
+  <w:abstractNum w:abstractNumId="7" w15:restartNumberingAfterBreak="0">
+    <w:nsid w:val="45980B87"/>
+    <w:multiLevelType w:val="hybridMultilevel"/>
+    <w:tmpl w:val="70B8C404"/>
+    <w:lvl w:ilvl="0" w:tplc="08090001">
+      <w:start w:val="1"/>
+      <w:numFmt w:val="bullet"/>
+      <w:lvlText w:val=""/>
+      <w:lvlJc w:val="left"/>
+      <w:pPr>
+        <w:ind w:left="720" w:hanging="360"/>
+      </w:pPr>
+      <w:rPr>
+        <w:rFonts w:ascii="Symbol" w:hAnsi="Symbol" w:hint="default"/>
+      </w:rPr>
+    </w:lvl>
+    <w:lvl w:ilvl="1" w:tplc="08090003">
+      <w:start w:val="1"/>
+      <w:numFmt w:val="bullet"/>
+      <w:lvlText w:val="o"/>
+      <w:lvlJc w:val="left"/>
+      <w:pPr>
+        <w:ind w:left="1440" w:hanging="360"/>
+      </w:pPr>
+      <w:rPr>
+        <w:rFonts w:ascii="Courier New" w:hAnsi="Courier New" w:cs="Courier New" w:hint="default"/>
+      </w:rPr>
+    </w:lvl>
+    <w:lvl w:ilvl="2" w:tplc="08090005" w:tentative="1">
+      <w:start w:val="1"/>
+      <w:numFmt w:val="bullet"/>
+      <w:lvlText w:val=""/>
+      <w:lvlJc w:val="left"/>
+      <w:pPr>
+        <w:ind w:left="2160" w:hanging="360"/>
+      </w:pPr>
+      <w:rPr>
+        <w:rFonts w:ascii="Wingdings" w:hAnsi="Wingdings" w:hint="default"/>
+      </w:rPr>
+    </w:lvl>
+    <w:lvl w:ilvl="3" w:tplc="08090001" w:tentative="1">
+      <w:start w:val="1"/>
+      <w:numFmt w:val="bullet"/>
+      <w:lvlText w:val=""/>
+      <w:lvlJc w:val="left"/>
+      <w:pPr>
+        <w:ind w:left="2880" w:hanging="360"/>
+      </w:pPr>
+      <w:rPr>
+        <w:rFonts w:ascii="Symbol" w:hAnsi="Symbol" w:hint="default"/>
+      </w:rPr>
+    </w:lvl>
+    <w:lvl w:ilvl="4" w:tplc="08090003" w:tentative="1">
+      <w:start w:val="1"/>
+      <w:numFmt w:val="bullet"/>
+      <w:lvlText w:val="o"/>
+      <w:lvlJc w:val="left"/>
+      <w:pPr>
+        <w:ind w:left="3600" w:hanging="360"/>
+      </w:pPr>
+      <w:rPr>
+        <w:rFonts w:ascii="Courier New" w:hAnsi="Courier New" w:cs="Courier New" w:hint="default"/>
+      </w:rPr>
+    </w:lvl>
+    <w:lvl w:ilvl="5" w:tplc="08090005" w:tentative="1">
+      <w:start w:val="1"/>
+      <w:numFmt w:val="bullet"/>
+      <w:lvlText w:val=""/>
+      <w:lvlJc w:val="left"/>
+      <w:pPr>
+        <w:ind w:left="4320" w:hanging="360"/>
+      </w:pPr>
+      <w:rPr>
+        <w:rFonts w:ascii="Wingdings" w:hAnsi="Wingdings" w:hint="default"/>
+      </w:rPr>
+    </w:lvl>
+    <w:lvl w:ilvl="6" w:tplc="08090001" w:tentative="1">
+      <w:start w:val="1"/>
+      <w:numFmt w:val="bullet"/>
+      <w:lvlText w:val=""/>
+      <w:lvlJc w:val="left"/>
+      <w:pPr>
+        <w:ind w:left="5040" w:hanging="360"/>
+      </w:pPr>
+      <w:rPr>
+        <w:rFonts w:ascii="Symbol" w:hAnsi="Symbol" w:hint="default"/>
+      </w:rPr>
+    </w:lvl>
+    <w:lvl w:ilvl="7" w:tplc="08090003" w:tentative="1">
+      <w:start w:val="1"/>
+      <w:numFmt w:val="bullet"/>
+      <w:lvlText w:val="o"/>
+      <w:lvlJc w:val="left"/>
+      <w:pPr>
+        <w:ind w:left="5760" w:hanging="360"/>
+      </w:pPr>
+      <w:rPr>
+        <w:rFonts w:ascii="Courier New" w:hAnsi="Courier New" w:cs="Courier New" w:hint="default"/>
+      </w:rPr>
+    </w:lvl>
+    <w:lvl w:ilvl="8" w:tplc="08090005" w:tentative="1">
+      <w:start w:val="1"/>
+      <w:numFmt w:val="bullet"/>
+      <w:lvlText w:val=""/>
+      <w:lvlJc w:val="left"/>
+      <w:pPr>
+        <w:ind w:left="6480" w:hanging="360"/>
+      </w:pPr>
+      <w:rPr>
+        <w:rFonts w:ascii="Wingdings" w:hAnsi="Wingdings" w:hint="default"/>
+      </w:rPr>
+    </w:lvl>
+  </w:abstractNum>
+  <w:abstractNum w:abstractNumId="8" w15:restartNumberingAfterBreak="0">
     <w:nsid w:val="4B442A1D"/>
     <w:multiLevelType w:val="hybridMultilevel"/>
     <w:tmpl w:val="0BFAEA2A"/>
@@ -912,7 +3334,7 @@
       </w:rPr>
     </w:lvl>
   </w:abstractNum>
-  <w:abstractNum w:abstractNumId="3" w15:restartNumberingAfterBreak="0">
+  <w:abstractNum w:abstractNumId="9" w15:restartNumberingAfterBreak="0">
     <w:nsid w:val="4C0B7E66"/>
     <w:multiLevelType w:val="hybridMultilevel"/>
     <w:tmpl w:val="0E3EB3B4"/>
@@ -1024,7 +3446,346 @@
       </w:rPr>
     </w:lvl>
   </w:abstractNum>
-  <w:abstractNum w:abstractNumId="4" w15:restartNumberingAfterBreak="0">
+  <w:abstractNum w:abstractNumId="10" w15:restartNumberingAfterBreak="0">
+    <w:nsid w:val="4D6864C2"/>
+    <w:multiLevelType w:val="hybridMultilevel"/>
+    <w:tmpl w:val="E2020AAE"/>
+    <w:lvl w:ilvl="0" w:tplc="08090001">
+      <w:start w:val="1"/>
+      <w:numFmt w:val="bullet"/>
+      <w:lvlText w:val=""/>
+      <w:lvlJc w:val="left"/>
+      <w:pPr>
+        <w:ind w:left="720" w:hanging="360"/>
+      </w:pPr>
+      <w:rPr>
+        <w:rFonts w:ascii="Symbol" w:hAnsi="Symbol" w:hint="default"/>
+      </w:rPr>
+    </w:lvl>
+    <w:lvl w:ilvl="1" w:tplc="08090003">
+      <w:start w:val="1"/>
+      <w:numFmt w:val="bullet"/>
+      <w:lvlText w:val="o"/>
+      <w:lvlJc w:val="left"/>
+      <w:pPr>
+        <w:ind w:left="1440" w:hanging="360"/>
+      </w:pPr>
+      <w:rPr>
+        <w:rFonts w:ascii="Courier New" w:hAnsi="Courier New" w:cs="Courier New" w:hint="default"/>
+      </w:rPr>
+    </w:lvl>
+    <w:lvl w:ilvl="2" w:tplc="08090005" w:tentative="1">
+      <w:start w:val="1"/>
+      <w:numFmt w:val="bullet"/>
+      <w:lvlText w:val=""/>
+      <w:lvlJc w:val="left"/>
+      <w:pPr>
+        <w:ind w:left="2160" w:hanging="360"/>
+      </w:pPr>
+      <w:rPr>
+        <w:rFonts w:ascii="Wingdings" w:hAnsi="Wingdings" w:hint="default"/>
+      </w:rPr>
+    </w:lvl>
+    <w:lvl w:ilvl="3" w:tplc="08090001" w:tentative="1">
+      <w:start w:val="1"/>
+      <w:numFmt w:val="bullet"/>
+      <w:lvlText w:val=""/>
+      <w:lvlJc w:val="left"/>
+      <w:pPr>
+        <w:ind w:left="2880" w:hanging="360"/>
+      </w:pPr>
+      <w:rPr>
+        <w:rFonts w:ascii="Symbol" w:hAnsi="Symbol" w:hint="default"/>
+      </w:rPr>
+    </w:lvl>
+    <w:lvl w:ilvl="4" w:tplc="08090003" w:tentative="1">
+      <w:start w:val="1"/>
+      <w:numFmt w:val="bullet"/>
+      <w:lvlText w:val="o"/>
+      <w:lvlJc w:val="left"/>
+      <w:pPr>
+        <w:ind w:left="3600" w:hanging="360"/>
+      </w:pPr>
+      <w:rPr>
+        <w:rFonts w:ascii="Courier New" w:hAnsi="Courier New" w:cs="Courier New" w:hint="default"/>
+      </w:rPr>
+    </w:lvl>
+    <w:lvl w:ilvl="5" w:tplc="08090005" w:tentative="1">
+      <w:start w:val="1"/>
+      <w:numFmt w:val="bullet"/>
+      <w:lvlText w:val=""/>
+      <w:lvlJc w:val="left"/>
+      <w:pPr>
+        <w:ind w:left="4320" w:hanging="360"/>
+      </w:pPr>
+      <w:rPr>
+        <w:rFonts w:ascii="Wingdings" w:hAnsi="Wingdings" w:hint="default"/>
+      </w:rPr>
+    </w:lvl>
+    <w:lvl w:ilvl="6" w:tplc="08090001" w:tentative="1">
+      <w:start w:val="1"/>
+      <w:numFmt w:val="bullet"/>
+      <w:lvlText w:val=""/>
+      <w:lvlJc w:val="left"/>
+      <w:pPr>
+        <w:ind w:left="5040" w:hanging="360"/>
+      </w:pPr>
+      <w:rPr>
+        <w:rFonts w:ascii="Symbol" w:hAnsi="Symbol" w:hint="default"/>
+      </w:rPr>
+    </w:lvl>
+    <w:lvl w:ilvl="7" w:tplc="08090003" w:tentative="1">
+      <w:start w:val="1"/>
+      <w:numFmt w:val="bullet"/>
+      <w:lvlText w:val="o"/>
+      <w:lvlJc w:val="left"/>
+      <w:pPr>
+        <w:ind w:left="5760" w:hanging="360"/>
+      </w:pPr>
+      <w:rPr>
+        <w:rFonts w:ascii="Courier New" w:hAnsi="Courier New" w:cs="Courier New" w:hint="default"/>
+      </w:rPr>
+    </w:lvl>
+    <w:lvl w:ilvl="8" w:tplc="08090005" w:tentative="1">
+      <w:start w:val="1"/>
+      <w:numFmt w:val="bullet"/>
+      <w:lvlText w:val=""/>
+      <w:lvlJc w:val="left"/>
+      <w:pPr>
+        <w:ind w:left="6480" w:hanging="360"/>
+      </w:pPr>
+      <w:rPr>
+        <w:rFonts w:ascii="Wingdings" w:hAnsi="Wingdings" w:hint="default"/>
+      </w:rPr>
+    </w:lvl>
+  </w:abstractNum>
+  <w:abstractNum w:abstractNumId="11" w15:restartNumberingAfterBreak="0">
+    <w:nsid w:val="4F1345B3"/>
+    <w:multiLevelType w:val="hybridMultilevel"/>
+    <w:tmpl w:val="3A868890"/>
+    <w:lvl w:ilvl="0" w:tplc="08090001">
+      <w:start w:val="1"/>
+      <w:numFmt w:val="bullet"/>
+      <w:lvlText w:val=""/>
+      <w:lvlJc w:val="left"/>
+      <w:pPr>
+        <w:ind w:left="720" w:hanging="360"/>
+      </w:pPr>
+      <w:rPr>
+        <w:rFonts w:ascii="Symbol" w:hAnsi="Symbol" w:hint="default"/>
+      </w:rPr>
+    </w:lvl>
+    <w:lvl w:ilvl="1" w:tplc="08090003">
+      <w:start w:val="1"/>
+      <w:numFmt w:val="bullet"/>
+      <w:lvlText w:val="o"/>
+      <w:lvlJc w:val="left"/>
+      <w:pPr>
+        <w:ind w:left="1440" w:hanging="360"/>
+      </w:pPr>
+      <w:rPr>
+        <w:rFonts w:ascii="Courier New" w:hAnsi="Courier New" w:cs="Courier New" w:hint="default"/>
+      </w:rPr>
+    </w:lvl>
+    <w:lvl w:ilvl="2" w:tplc="08090005" w:tentative="1">
+      <w:start w:val="1"/>
+      <w:numFmt w:val="bullet"/>
+      <w:lvlText w:val=""/>
+      <w:lvlJc w:val="left"/>
+      <w:pPr>
+        <w:ind w:left="2160" w:hanging="360"/>
+      </w:pPr>
+      <w:rPr>
+        <w:rFonts w:ascii="Wingdings" w:hAnsi="Wingdings" w:hint="default"/>
+      </w:rPr>
+    </w:lvl>
+    <w:lvl w:ilvl="3" w:tplc="08090001" w:tentative="1">
+      <w:start w:val="1"/>
+      <w:numFmt w:val="bullet"/>
+      <w:lvlText w:val=""/>
+      <w:lvlJc w:val="left"/>
+      <w:pPr>
+        <w:ind w:left="2880" w:hanging="360"/>
+      </w:pPr>
+      <w:rPr>
+        <w:rFonts w:ascii="Symbol" w:hAnsi="Symbol" w:hint="default"/>
+      </w:rPr>
+    </w:lvl>
+    <w:lvl w:ilvl="4" w:tplc="08090003" w:tentative="1">
+      <w:start w:val="1"/>
+      <w:numFmt w:val="bullet"/>
+      <w:lvlText w:val="o"/>
+      <w:lvlJc w:val="left"/>
+      <w:pPr>
+        <w:ind w:left="3600" w:hanging="360"/>
+      </w:pPr>
+      <w:rPr>
+        <w:rFonts w:ascii="Courier New" w:hAnsi="Courier New" w:cs="Courier New" w:hint="default"/>
+      </w:rPr>
+    </w:lvl>
+    <w:lvl w:ilvl="5" w:tplc="08090005" w:tentative="1">
+      <w:start w:val="1"/>
+      <w:numFmt w:val="bullet"/>
+      <w:lvlText w:val=""/>
+      <w:lvlJc w:val="left"/>
+      <w:pPr>
+        <w:ind w:left="4320" w:hanging="360"/>
+      </w:pPr>
+      <w:rPr>
+        <w:rFonts w:ascii="Wingdings" w:hAnsi="Wingdings" w:hint="default"/>
+      </w:rPr>
+    </w:lvl>
+    <w:lvl w:ilvl="6" w:tplc="08090001" w:tentative="1">
+      <w:start w:val="1"/>
+      <w:numFmt w:val="bullet"/>
+      <w:lvlText w:val=""/>
+      <w:lvlJc w:val="left"/>
+      <w:pPr>
+        <w:ind w:left="5040" w:hanging="360"/>
+      </w:pPr>
+      <w:rPr>
+        <w:rFonts w:ascii="Symbol" w:hAnsi="Symbol" w:hint="default"/>
+      </w:rPr>
+    </w:lvl>
+    <w:lvl w:ilvl="7" w:tplc="08090003" w:tentative="1">
+      <w:start w:val="1"/>
+      <w:numFmt w:val="bullet"/>
+      <w:lvlText w:val="o"/>
+      <w:lvlJc w:val="left"/>
+      <w:pPr>
+        <w:ind w:left="5760" w:hanging="360"/>
+      </w:pPr>
+      <w:rPr>
+        <w:rFonts w:ascii="Courier New" w:hAnsi="Courier New" w:cs="Courier New" w:hint="default"/>
+      </w:rPr>
+    </w:lvl>
+    <w:lvl w:ilvl="8" w:tplc="08090005" w:tentative="1">
+      <w:start w:val="1"/>
+      <w:numFmt w:val="bullet"/>
+      <w:lvlText w:val=""/>
+      <w:lvlJc w:val="left"/>
+      <w:pPr>
+        <w:ind w:left="6480" w:hanging="360"/>
+      </w:pPr>
+      <w:rPr>
+        <w:rFonts w:ascii="Wingdings" w:hAnsi="Wingdings" w:hint="default"/>
+      </w:rPr>
+    </w:lvl>
+  </w:abstractNum>
+  <w:abstractNum w:abstractNumId="12" w15:restartNumberingAfterBreak="0">
+    <w:nsid w:val="5A82672F"/>
+    <w:multiLevelType w:val="hybridMultilevel"/>
+    <w:tmpl w:val="ECFAF878"/>
+    <w:lvl w:ilvl="0" w:tplc="08090001">
+      <w:start w:val="1"/>
+      <w:numFmt w:val="bullet"/>
+      <w:lvlText w:val=""/>
+      <w:lvlJc w:val="left"/>
+      <w:pPr>
+        <w:ind w:left="720" w:hanging="360"/>
+      </w:pPr>
+      <w:rPr>
+        <w:rFonts w:ascii="Symbol" w:hAnsi="Symbol" w:hint="default"/>
+      </w:rPr>
+    </w:lvl>
+    <w:lvl w:ilvl="1" w:tplc="08090003">
+      <w:start w:val="1"/>
+      <w:numFmt w:val="bullet"/>
+      <w:lvlText w:val="o"/>
+      <w:lvlJc w:val="left"/>
+      <w:pPr>
+        <w:ind w:left="1440" w:hanging="360"/>
+      </w:pPr>
+      <w:rPr>
+        <w:rFonts w:ascii="Courier New" w:hAnsi="Courier New" w:cs="Courier New" w:hint="default"/>
+      </w:rPr>
+    </w:lvl>
+    <w:lvl w:ilvl="2" w:tplc="08090005" w:tentative="1">
+      <w:start w:val="1"/>
+      <w:numFmt w:val="bullet"/>
+      <w:lvlText w:val=""/>
+      <w:lvlJc w:val="left"/>
+      <w:pPr>
+        <w:ind w:left="2160" w:hanging="360"/>
+      </w:pPr>
+      <w:rPr>
+        <w:rFonts w:ascii="Wingdings" w:hAnsi="Wingdings" w:hint="default"/>
+      </w:rPr>
+    </w:lvl>
+    <w:lvl w:ilvl="3" w:tplc="08090001" w:tentative="1">
+      <w:start w:val="1"/>
+      <w:numFmt w:val="bullet"/>
+      <w:lvlText w:val=""/>
+      <w:lvlJc w:val="left"/>
+      <w:pPr>
+        <w:ind w:left="2880" w:hanging="360"/>
+      </w:pPr>
+      <w:rPr>
+        <w:rFonts w:ascii="Symbol" w:hAnsi="Symbol" w:hint="default"/>
+      </w:rPr>
+    </w:lvl>
+    <w:lvl w:ilvl="4" w:tplc="08090003" w:tentative="1">
+      <w:start w:val="1"/>
+      <w:numFmt w:val="bullet"/>
+      <w:lvlText w:val="o"/>
+      <w:lvlJc w:val="left"/>
+      <w:pPr>
+        <w:ind w:left="3600" w:hanging="360"/>
+      </w:pPr>
+      <w:rPr>
+        <w:rFonts w:ascii="Courier New" w:hAnsi="Courier New" w:cs="Courier New" w:hint="default"/>
+      </w:rPr>
+    </w:lvl>
+    <w:lvl w:ilvl="5" w:tplc="08090005" w:tentative="1">
+      <w:start w:val="1"/>
+      <w:numFmt w:val="bullet"/>
+      <w:lvlText w:val=""/>
+      <w:lvlJc w:val="left"/>
+      <w:pPr>
+        <w:ind w:left="4320" w:hanging="360"/>
+      </w:pPr>
+      <w:rPr>
+        <w:rFonts w:ascii="Wingdings" w:hAnsi="Wingdings" w:hint="default"/>
+      </w:rPr>
+    </w:lvl>
+    <w:lvl w:ilvl="6" w:tplc="08090001" w:tentative="1">
+      <w:start w:val="1"/>
+      <w:numFmt w:val="bullet"/>
+      <w:lvlText w:val=""/>
+      <w:lvlJc w:val="left"/>
+      <w:pPr>
+        <w:ind w:left="5040" w:hanging="360"/>
+      </w:pPr>
+      <w:rPr>
+        <w:rFonts w:ascii="Symbol" w:hAnsi="Symbol" w:hint="default"/>
+      </w:rPr>
+    </w:lvl>
+    <w:lvl w:ilvl="7" w:tplc="08090003" w:tentative="1">
+      <w:start w:val="1"/>
+      <w:numFmt w:val="bullet"/>
+      <w:lvlText w:val="o"/>
+      <w:lvlJc w:val="left"/>
+      <w:pPr>
+        <w:ind w:left="5760" w:hanging="360"/>
+      </w:pPr>
+      <w:rPr>
+        <w:rFonts w:ascii="Courier New" w:hAnsi="Courier New" w:cs="Courier New" w:hint="default"/>
+      </w:rPr>
+    </w:lvl>
+    <w:lvl w:ilvl="8" w:tplc="08090005" w:tentative="1">
+      <w:start w:val="1"/>
+      <w:numFmt w:val="bullet"/>
+      <w:lvlText w:val=""/>
+      <w:lvlJc w:val="left"/>
+      <w:pPr>
+        <w:ind w:left="6480" w:hanging="360"/>
+      </w:pPr>
+      <w:rPr>
+        <w:rFonts w:ascii="Wingdings" w:hAnsi="Wingdings" w:hint="default"/>
+      </w:rPr>
+    </w:lvl>
+  </w:abstractNum>
+  <w:abstractNum w:abstractNumId="13" w15:restartNumberingAfterBreak="0">
     <w:nsid w:val="61FA784F"/>
     <w:multiLevelType w:val="hybridMultilevel"/>
     <w:tmpl w:val="ADCCF17E"/>
@@ -1133,7 +3894,459 @@
       </w:rPr>
     </w:lvl>
   </w:abstractNum>
-  <w:abstractNum w:abstractNumId="5" w15:restartNumberingAfterBreak="0">
+  <w:abstractNum w:abstractNumId="14" w15:restartNumberingAfterBreak="0">
+    <w:nsid w:val="63DB086C"/>
+    <w:multiLevelType w:val="hybridMultilevel"/>
+    <w:tmpl w:val="AB36C28C"/>
+    <w:lvl w:ilvl="0" w:tplc="08090003">
+      <w:start w:val="1"/>
+      <w:numFmt w:val="bullet"/>
+      <w:lvlText w:val="o"/>
+      <w:lvlJc w:val="left"/>
+      <w:pPr>
+        <w:ind w:left="720" w:hanging="360"/>
+      </w:pPr>
+      <w:rPr>
+        <w:rFonts w:ascii="Courier New" w:hAnsi="Courier New" w:cs="Courier New" w:hint="default"/>
+      </w:rPr>
+    </w:lvl>
+    <w:lvl w:ilvl="1" w:tplc="08090003">
+      <w:start w:val="1"/>
+      <w:numFmt w:val="bullet"/>
+      <w:lvlText w:val="o"/>
+      <w:lvlJc w:val="left"/>
+      <w:pPr>
+        <w:ind w:left="1440" w:hanging="360"/>
+      </w:pPr>
+      <w:rPr>
+        <w:rFonts w:ascii="Courier New" w:hAnsi="Courier New" w:cs="Courier New" w:hint="default"/>
+      </w:rPr>
+    </w:lvl>
+    <w:lvl w:ilvl="2" w:tplc="08090005" w:tentative="1">
+      <w:start w:val="1"/>
+      <w:numFmt w:val="bullet"/>
+      <w:lvlText w:val=""/>
+      <w:lvlJc w:val="left"/>
+      <w:pPr>
+        <w:ind w:left="2160" w:hanging="360"/>
+      </w:pPr>
+      <w:rPr>
+        <w:rFonts w:ascii="Wingdings" w:hAnsi="Wingdings" w:hint="default"/>
+      </w:rPr>
+    </w:lvl>
+    <w:lvl w:ilvl="3" w:tplc="08090001" w:tentative="1">
+      <w:start w:val="1"/>
+      <w:numFmt w:val="bullet"/>
+      <w:lvlText w:val=""/>
+      <w:lvlJc w:val="left"/>
+      <w:pPr>
+        <w:ind w:left="2880" w:hanging="360"/>
+      </w:pPr>
+      <w:rPr>
+        <w:rFonts w:ascii="Symbol" w:hAnsi="Symbol" w:hint="default"/>
+      </w:rPr>
+    </w:lvl>
+    <w:lvl w:ilvl="4" w:tplc="08090003" w:tentative="1">
+      <w:start w:val="1"/>
+      <w:numFmt w:val="bullet"/>
+      <w:lvlText w:val="o"/>
+      <w:lvlJc w:val="left"/>
+      <w:pPr>
+        <w:ind w:left="3600" w:hanging="360"/>
+      </w:pPr>
+      <w:rPr>
+        <w:rFonts w:ascii="Courier New" w:hAnsi="Courier New" w:cs="Courier New" w:hint="default"/>
+      </w:rPr>
+    </w:lvl>
+    <w:lvl w:ilvl="5" w:tplc="08090005" w:tentative="1">
+      <w:start w:val="1"/>
+      <w:numFmt w:val="bullet"/>
+      <w:lvlText w:val=""/>
+      <w:lvlJc w:val="left"/>
+      <w:pPr>
+        <w:ind w:left="4320" w:hanging="360"/>
+      </w:pPr>
+      <w:rPr>
+        <w:rFonts w:ascii="Wingdings" w:hAnsi="Wingdings" w:hint="default"/>
+      </w:rPr>
+    </w:lvl>
+    <w:lvl w:ilvl="6" w:tplc="08090001" w:tentative="1">
+      <w:start w:val="1"/>
+      <w:numFmt w:val="bullet"/>
+      <w:lvlText w:val=""/>
+      <w:lvlJc w:val="left"/>
+      <w:pPr>
+        <w:ind w:left="5040" w:hanging="360"/>
+      </w:pPr>
+      <w:rPr>
+        <w:rFonts w:ascii="Symbol" w:hAnsi="Symbol" w:hint="default"/>
+      </w:rPr>
+    </w:lvl>
+    <w:lvl w:ilvl="7" w:tplc="08090003" w:tentative="1">
+      <w:start w:val="1"/>
+      <w:numFmt w:val="bullet"/>
+      <w:lvlText w:val="o"/>
+      <w:lvlJc w:val="left"/>
+      <w:pPr>
+        <w:ind w:left="5760" w:hanging="360"/>
+      </w:pPr>
+      <w:rPr>
+        <w:rFonts w:ascii="Courier New" w:hAnsi="Courier New" w:cs="Courier New" w:hint="default"/>
+      </w:rPr>
+    </w:lvl>
+    <w:lvl w:ilvl="8" w:tplc="08090005" w:tentative="1">
+      <w:start w:val="1"/>
+      <w:numFmt w:val="bullet"/>
+      <w:lvlText w:val=""/>
+      <w:lvlJc w:val="left"/>
+      <w:pPr>
+        <w:ind w:left="6480" w:hanging="360"/>
+      </w:pPr>
+      <w:rPr>
+        <w:rFonts w:ascii="Wingdings" w:hAnsi="Wingdings" w:hint="default"/>
+      </w:rPr>
+    </w:lvl>
+  </w:abstractNum>
+  <w:abstractNum w:abstractNumId="15" w15:restartNumberingAfterBreak="0">
+    <w:nsid w:val="640013E5"/>
+    <w:multiLevelType w:val="hybridMultilevel"/>
+    <w:tmpl w:val="D56E799A"/>
+    <w:lvl w:ilvl="0" w:tplc="08090001">
+      <w:start w:val="1"/>
+      <w:numFmt w:val="bullet"/>
+      <w:lvlText w:val=""/>
+      <w:lvlJc w:val="left"/>
+      <w:pPr>
+        <w:ind w:left="720" w:hanging="360"/>
+      </w:pPr>
+      <w:rPr>
+        <w:rFonts w:ascii="Symbol" w:hAnsi="Symbol" w:hint="default"/>
+      </w:rPr>
+    </w:lvl>
+    <w:lvl w:ilvl="1" w:tplc="08090003">
+      <w:start w:val="1"/>
+      <w:numFmt w:val="bullet"/>
+      <w:lvlText w:val="o"/>
+      <w:lvlJc w:val="left"/>
+      <w:pPr>
+        <w:ind w:left="1440" w:hanging="360"/>
+      </w:pPr>
+      <w:rPr>
+        <w:rFonts w:ascii="Courier New" w:hAnsi="Courier New" w:cs="Courier New" w:hint="default"/>
+      </w:rPr>
+    </w:lvl>
+    <w:lvl w:ilvl="2" w:tplc="08090005" w:tentative="1">
+      <w:start w:val="1"/>
+      <w:numFmt w:val="bullet"/>
+      <w:lvlText w:val=""/>
+      <w:lvlJc w:val="left"/>
+      <w:pPr>
+        <w:ind w:left="2160" w:hanging="360"/>
+      </w:pPr>
+      <w:rPr>
+        <w:rFonts w:ascii="Wingdings" w:hAnsi="Wingdings" w:hint="default"/>
+      </w:rPr>
+    </w:lvl>
+    <w:lvl w:ilvl="3" w:tplc="08090001" w:tentative="1">
+      <w:start w:val="1"/>
+      <w:numFmt w:val="bullet"/>
+      <w:lvlText w:val=""/>
+      <w:lvlJc w:val="left"/>
+      <w:pPr>
+        <w:ind w:left="2880" w:hanging="360"/>
+      </w:pPr>
+      <w:rPr>
+        <w:rFonts w:ascii="Symbol" w:hAnsi="Symbol" w:hint="default"/>
+      </w:rPr>
+    </w:lvl>
+    <w:lvl w:ilvl="4" w:tplc="08090003" w:tentative="1">
+      <w:start w:val="1"/>
+      <w:numFmt w:val="bullet"/>
+      <w:lvlText w:val="o"/>
+      <w:lvlJc w:val="left"/>
+      <w:pPr>
+        <w:ind w:left="3600" w:hanging="360"/>
+      </w:pPr>
+      <w:rPr>
+        <w:rFonts w:ascii="Courier New" w:hAnsi="Courier New" w:cs="Courier New" w:hint="default"/>
+      </w:rPr>
+    </w:lvl>
+    <w:lvl w:ilvl="5" w:tplc="08090005" w:tentative="1">
+      <w:start w:val="1"/>
+      <w:numFmt w:val="bullet"/>
+      <w:lvlText w:val=""/>
+      <w:lvlJc w:val="left"/>
+      <w:pPr>
+        <w:ind w:left="4320" w:hanging="360"/>
+      </w:pPr>
+      <w:rPr>
+        <w:rFonts w:ascii="Wingdings" w:hAnsi="Wingdings" w:hint="default"/>
+      </w:rPr>
+    </w:lvl>
+    <w:lvl w:ilvl="6" w:tplc="08090001" w:tentative="1">
+      <w:start w:val="1"/>
+      <w:numFmt w:val="bullet"/>
+      <w:lvlText w:val=""/>
+      <w:lvlJc w:val="left"/>
+      <w:pPr>
+        <w:ind w:left="5040" w:hanging="360"/>
+      </w:pPr>
+      <w:rPr>
+        <w:rFonts w:ascii="Symbol" w:hAnsi="Symbol" w:hint="default"/>
+      </w:rPr>
+    </w:lvl>
+    <w:lvl w:ilvl="7" w:tplc="08090003" w:tentative="1">
+      <w:start w:val="1"/>
+      <w:numFmt w:val="bullet"/>
+      <w:lvlText w:val="o"/>
+      <w:lvlJc w:val="left"/>
+      <w:pPr>
+        <w:ind w:left="5760" w:hanging="360"/>
+      </w:pPr>
+      <w:rPr>
+        <w:rFonts w:ascii="Courier New" w:hAnsi="Courier New" w:cs="Courier New" w:hint="default"/>
+      </w:rPr>
+    </w:lvl>
+    <w:lvl w:ilvl="8" w:tplc="08090005" w:tentative="1">
+      <w:start w:val="1"/>
+      <w:numFmt w:val="bullet"/>
+      <w:lvlText w:val=""/>
+      <w:lvlJc w:val="left"/>
+      <w:pPr>
+        <w:ind w:left="6480" w:hanging="360"/>
+      </w:pPr>
+      <w:rPr>
+        <w:rFonts w:ascii="Wingdings" w:hAnsi="Wingdings" w:hint="default"/>
+      </w:rPr>
+    </w:lvl>
+  </w:abstractNum>
+  <w:abstractNum w:abstractNumId="16" w15:restartNumberingAfterBreak="0">
+    <w:nsid w:val="64491D45"/>
+    <w:multiLevelType w:val="hybridMultilevel"/>
+    <w:tmpl w:val="31E0EEA0"/>
+    <w:lvl w:ilvl="0" w:tplc="08090001">
+      <w:start w:val="1"/>
+      <w:numFmt w:val="bullet"/>
+      <w:lvlText w:val=""/>
+      <w:lvlJc w:val="left"/>
+      <w:pPr>
+        <w:ind w:left="720" w:hanging="360"/>
+      </w:pPr>
+      <w:rPr>
+        <w:rFonts w:ascii="Symbol" w:hAnsi="Symbol" w:hint="default"/>
+      </w:rPr>
+    </w:lvl>
+    <w:lvl w:ilvl="1" w:tplc="08090003">
+      <w:start w:val="1"/>
+      <w:numFmt w:val="bullet"/>
+      <w:lvlText w:val="o"/>
+      <w:lvlJc w:val="left"/>
+      <w:pPr>
+        <w:ind w:left="1440" w:hanging="360"/>
+      </w:pPr>
+      <w:rPr>
+        <w:rFonts w:ascii="Courier New" w:hAnsi="Courier New" w:cs="Courier New" w:hint="default"/>
+      </w:rPr>
+    </w:lvl>
+    <w:lvl w:ilvl="2" w:tplc="08090005" w:tentative="1">
+      <w:start w:val="1"/>
+      <w:numFmt w:val="bullet"/>
+      <w:lvlText w:val=""/>
+      <w:lvlJc w:val="left"/>
+      <w:pPr>
+        <w:ind w:left="2160" w:hanging="360"/>
+      </w:pPr>
+      <w:rPr>
+        <w:rFonts w:ascii="Wingdings" w:hAnsi="Wingdings" w:hint="default"/>
+      </w:rPr>
+    </w:lvl>
+    <w:lvl w:ilvl="3" w:tplc="08090001" w:tentative="1">
+      <w:start w:val="1"/>
+      <w:numFmt w:val="bullet"/>
+      <w:lvlText w:val=""/>
+      <w:lvlJc w:val="left"/>
+      <w:pPr>
+        <w:ind w:left="2880" w:hanging="360"/>
+      </w:pPr>
+      <w:rPr>
+        <w:rFonts w:ascii="Symbol" w:hAnsi="Symbol" w:hint="default"/>
+      </w:rPr>
+    </w:lvl>
+    <w:lvl w:ilvl="4" w:tplc="08090003" w:tentative="1">
+      <w:start w:val="1"/>
+      <w:numFmt w:val="bullet"/>
+      <w:lvlText w:val="o"/>
+      <w:lvlJc w:val="left"/>
+      <w:pPr>
+        <w:ind w:left="3600" w:hanging="360"/>
+      </w:pPr>
+      <w:rPr>
+        <w:rFonts w:ascii="Courier New" w:hAnsi="Courier New" w:cs="Courier New" w:hint="default"/>
+      </w:rPr>
+    </w:lvl>
+    <w:lvl w:ilvl="5" w:tplc="08090005" w:tentative="1">
+      <w:start w:val="1"/>
+      <w:numFmt w:val="bullet"/>
+      <w:lvlText w:val=""/>
+      <w:lvlJc w:val="left"/>
+      <w:pPr>
+        <w:ind w:left="4320" w:hanging="360"/>
+      </w:pPr>
+      <w:rPr>
+        <w:rFonts w:ascii="Wingdings" w:hAnsi="Wingdings" w:hint="default"/>
+      </w:rPr>
+    </w:lvl>
+    <w:lvl w:ilvl="6" w:tplc="08090001" w:tentative="1">
+      <w:start w:val="1"/>
+      <w:numFmt w:val="bullet"/>
+      <w:lvlText w:val=""/>
+      <w:lvlJc w:val="left"/>
+      <w:pPr>
+        <w:ind w:left="5040" w:hanging="360"/>
+      </w:pPr>
+      <w:rPr>
+        <w:rFonts w:ascii="Symbol" w:hAnsi="Symbol" w:hint="default"/>
+      </w:rPr>
+    </w:lvl>
+    <w:lvl w:ilvl="7" w:tplc="08090003" w:tentative="1">
+      <w:start w:val="1"/>
+      <w:numFmt w:val="bullet"/>
+      <w:lvlText w:val="o"/>
+      <w:lvlJc w:val="left"/>
+      <w:pPr>
+        <w:ind w:left="5760" w:hanging="360"/>
+      </w:pPr>
+      <w:rPr>
+        <w:rFonts w:ascii="Courier New" w:hAnsi="Courier New" w:cs="Courier New" w:hint="default"/>
+      </w:rPr>
+    </w:lvl>
+    <w:lvl w:ilvl="8" w:tplc="08090005" w:tentative="1">
+      <w:start w:val="1"/>
+      <w:numFmt w:val="bullet"/>
+      <w:lvlText w:val=""/>
+      <w:lvlJc w:val="left"/>
+      <w:pPr>
+        <w:ind w:left="6480" w:hanging="360"/>
+      </w:pPr>
+      <w:rPr>
+        <w:rFonts w:ascii="Wingdings" w:hAnsi="Wingdings" w:hint="default"/>
+      </w:rPr>
+    </w:lvl>
+  </w:abstractNum>
+  <w:abstractNum w:abstractNumId="17" w15:restartNumberingAfterBreak="0">
+    <w:nsid w:val="79B90492"/>
+    <w:multiLevelType w:val="hybridMultilevel"/>
+    <w:tmpl w:val="FBEC50D2"/>
+    <w:lvl w:ilvl="0" w:tplc="08090003">
+      <w:start w:val="1"/>
+      <w:numFmt w:val="bullet"/>
+      <w:lvlText w:val="o"/>
+      <w:lvlJc w:val="left"/>
+      <w:pPr>
+        <w:ind w:left="720" w:hanging="360"/>
+      </w:pPr>
+      <w:rPr>
+        <w:rFonts w:ascii="Courier New" w:hAnsi="Courier New" w:cs="Courier New" w:hint="default"/>
+      </w:rPr>
+    </w:lvl>
+    <w:lvl w:ilvl="1" w:tplc="08090003" w:tentative="1">
+      <w:start w:val="1"/>
+      <w:numFmt w:val="bullet"/>
+      <w:lvlText w:val="o"/>
+      <w:lvlJc w:val="left"/>
+      <w:pPr>
+        <w:ind w:left="1440" w:hanging="360"/>
+      </w:pPr>
+      <w:rPr>
+        <w:rFonts w:ascii="Courier New" w:hAnsi="Courier New" w:cs="Courier New" w:hint="default"/>
+      </w:rPr>
+    </w:lvl>
+    <w:lvl w:ilvl="2" w:tplc="08090005" w:tentative="1">
+      <w:start w:val="1"/>
+      <w:numFmt w:val="bullet"/>
+      <w:lvlText w:val=""/>
+      <w:lvlJc w:val="left"/>
+      <w:pPr>
+        <w:ind w:left="2160" w:hanging="360"/>
+      </w:pPr>
+      <w:rPr>
+        <w:rFonts w:ascii="Wingdings" w:hAnsi="Wingdings" w:hint="default"/>
+      </w:rPr>
+    </w:lvl>
+    <w:lvl w:ilvl="3" w:tplc="08090001" w:tentative="1">
+      <w:start w:val="1"/>
+      <w:numFmt w:val="bullet"/>
+      <w:lvlText w:val=""/>
+      <w:lvlJc w:val="left"/>
+      <w:pPr>
+        <w:ind w:left="2880" w:hanging="360"/>
+      </w:pPr>
+      <w:rPr>
+        <w:rFonts w:ascii="Symbol" w:hAnsi="Symbol" w:hint="default"/>
+      </w:rPr>
+    </w:lvl>
+    <w:lvl w:ilvl="4" w:tplc="08090003" w:tentative="1">
+      <w:start w:val="1"/>
+      <w:numFmt w:val="bullet"/>
+      <w:lvlText w:val="o"/>
+      <w:lvlJc w:val="left"/>
+      <w:pPr>
+        <w:ind w:left="3600" w:hanging="360"/>
+      </w:pPr>
+      <w:rPr>
+        <w:rFonts w:ascii="Courier New" w:hAnsi="Courier New" w:cs="Courier New" w:hint="default"/>
+      </w:rPr>
+    </w:lvl>
+    <w:lvl w:ilvl="5" w:tplc="08090005" w:tentative="1">
+      <w:start w:val="1"/>
+      <w:numFmt w:val="bullet"/>
+      <w:lvlText w:val=""/>
+      <w:lvlJc w:val="left"/>
+      <w:pPr>
+        <w:ind w:left="4320" w:hanging="360"/>
+      </w:pPr>
+      <w:rPr>
+        <w:rFonts w:ascii="Wingdings" w:hAnsi="Wingdings" w:hint="default"/>
+      </w:rPr>
+    </w:lvl>
+    <w:lvl w:ilvl="6" w:tplc="08090001" w:tentative="1">
+      <w:start w:val="1"/>
+      <w:numFmt w:val="bullet"/>
+      <w:lvlText w:val=""/>
+      <w:lvlJc w:val="left"/>
+      <w:pPr>
+        <w:ind w:left="5040" w:hanging="360"/>
+      </w:pPr>
+      <w:rPr>
+        <w:rFonts w:ascii="Symbol" w:hAnsi="Symbol" w:hint="default"/>
+      </w:rPr>
+    </w:lvl>
+    <w:lvl w:ilvl="7" w:tplc="08090003" w:tentative="1">
+      <w:start w:val="1"/>
+      <w:numFmt w:val="bullet"/>
+      <w:lvlText w:val="o"/>
+      <w:lvlJc w:val="left"/>
+      <w:pPr>
+        <w:ind w:left="5760" w:hanging="360"/>
+      </w:pPr>
+      <w:rPr>
+        <w:rFonts w:ascii="Courier New" w:hAnsi="Courier New" w:cs="Courier New" w:hint="default"/>
+      </w:rPr>
+    </w:lvl>
+    <w:lvl w:ilvl="8" w:tplc="08090005" w:tentative="1">
+      <w:start w:val="1"/>
+      <w:numFmt w:val="bullet"/>
+      <w:lvlText w:val=""/>
+      <w:lvlJc w:val="left"/>
+      <w:pPr>
+        <w:ind w:left="6480" w:hanging="360"/>
+      </w:pPr>
+      <w:rPr>
+        <w:rFonts w:ascii="Wingdings" w:hAnsi="Wingdings" w:hint="default"/>
+      </w:rPr>
+    </w:lvl>
+  </w:abstractNum>
+  <w:abstractNum w:abstractNumId="18" w15:restartNumberingAfterBreak="0">
     <w:nsid w:val="7DCC3DE9"/>
     <w:multiLevelType w:val="hybridMultilevel"/>
     <w:tmpl w:val="70668BE0"/>
@@ -1242,7 +4455,7 @@
       </w:rPr>
     </w:lvl>
   </w:abstractNum>
-  <w:abstractNum w:abstractNumId="6" w15:restartNumberingAfterBreak="0">
+  <w:abstractNum w:abstractNumId="19" w15:restartNumberingAfterBreak="0">
     <w:nsid w:val="7E7802AF"/>
     <w:multiLevelType w:val="hybridMultilevel"/>
     <w:tmpl w:val="9B545E8C"/>
@@ -1352,25 +4565,64 @@
     </w:lvl>
   </w:abstractNum>
   <w:num w:numId="1" w16cid:durableId="1244727745">
-    <w:abstractNumId w:val="3"/>
+    <w:abstractNumId w:val="9"/>
   </w:num>
   <w:num w:numId="2" w16cid:durableId="2021346976">
     <w:abstractNumId w:val="0"/>
   </w:num>
   <w:num w:numId="3" w16cid:durableId="1492523754">
+    <w:abstractNumId w:val="18"/>
+  </w:num>
+  <w:num w:numId="4" w16cid:durableId="541207446">
+    <w:abstractNumId w:val="19"/>
+  </w:num>
+  <w:num w:numId="5" w16cid:durableId="896009871">
+    <w:abstractNumId w:val="13"/>
+  </w:num>
+  <w:num w:numId="6" w16cid:durableId="776874369">
+    <w:abstractNumId w:val="3"/>
+  </w:num>
+  <w:num w:numId="7" w16cid:durableId="1136337071">
+    <w:abstractNumId w:val="8"/>
+  </w:num>
+  <w:num w:numId="8" w16cid:durableId="464353751">
+    <w:abstractNumId w:val="1"/>
+  </w:num>
+  <w:num w:numId="9" w16cid:durableId="169487517">
+    <w:abstractNumId w:val="7"/>
+  </w:num>
+  <w:num w:numId="10" w16cid:durableId="551698068">
+    <w:abstractNumId w:val="17"/>
+  </w:num>
+  <w:num w:numId="11" w16cid:durableId="222452987">
+    <w:abstractNumId w:val="14"/>
+  </w:num>
+  <w:num w:numId="12" w16cid:durableId="1886017668">
+    <w:abstractNumId w:val="2"/>
+  </w:num>
+  <w:num w:numId="13" w16cid:durableId="1192258237">
     <w:abstractNumId w:val="5"/>
   </w:num>
-  <w:num w:numId="4" w16cid:durableId="541207446">
+  <w:num w:numId="14" w16cid:durableId="211431681">
     <w:abstractNumId w:val="6"/>
   </w:num>
-  <w:num w:numId="5" w16cid:durableId="896009871">
+  <w:num w:numId="15" w16cid:durableId="2067028526">
+    <w:abstractNumId w:val="15"/>
+  </w:num>
+  <w:num w:numId="16" w16cid:durableId="1281379294">
+    <w:abstractNumId w:val="10"/>
+  </w:num>
+  <w:num w:numId="17" w16cid:durableId="1557551582">
+    <w:abstractNumId w:val="12"/>
+  </w:num>
+  <w:num w:numId="18" w16cid:durableId="923952912">
     <w:abstractNumId w:val="4"/>
   </w:num>
-  <w:num w:numId="6" w16cid:durableId="776874369">
-    <w:abstractNumId w:val="1"/>
+  <w:num w:numId="19" w16cid:durableId="159664134">
+    <w:abstractNumId w:val="11"/>
   </w:num>
-  <w:num w:numId="7" w16cid:durableId="1136337071">
-    <w:abstractNumId w:val="2"/>
+  <w:num w:numId="20" w16cid:durableId="1161122723">
+    <w:abstractNumId w:val="16"/>
   </w:num>
 </w:numbering>
 </file>
@@ -1908,9 +5160,9 @@
   <w:font w:name="Aptos Display">
     <w:panose1 w:val="020B0004020202020204"/>
     <w:charset w:val="00"/>
-    <w:family w:val="roman"/>
-    <w:notTrueType/>
-    <w:pitch w:val="default"/>
+    <w:family w:val="swiss"/>
+    <w:pitch w:val="variable"/>
+    <w:sig w:usb0="20000287" w:usb1="00000003" w:usb2="00000000" w:usb3="00000000" w:csb0="0000019F" w:csb1="00000000"/>
   </w:font>
 </w:fonts>
 </file>
@@ -1931,11 +5183,18 @@
   </w:compat>
   <w:rsids>
     <w:rsidRoot w:val="00B20DFC"/>
+    <w:rsid w:val="000738D1"/>
+    <w:rsid w:val="00096BC0"/>
     <w:rsid w:val="001300B7"/>
+    <w:rsid w:val="001C09D2"/>
     <w:rsid w:val="00284DE3"/>
     <w:rsid w:val="003A4C6E"/>
     <w:rsid w:val="009952EF"/>
     <w:rsid w:val="00B20DFC"/>
+    <w:rsid w:val="00DA5FB4"/>
+    <w:rsid w:val="00E42B2C"/>
+    <w:rsid w:val="00E901F0"/>
+    <w:rsid w:val="00FD269B"/>
   </w:rsids>
   <m:mathPr>
     <m:mathFont m:val="Cambria Math"/>
@@ -2385,7 +5644,7 @@
     <w:basedOn w:val="DefaultParagraphFont"/>
     <w:uiPriority w:val="99"/>
     <w:semiHidden/>
-    <w:rsid w:val="00B20DFC"/>
+    <w:rsid w:val="00E901F0"/>
     <w:rPr>
       <w:color w:val="808080"/>
     </w:rPr>
@@ -2710,7 +5969,7 @@
     <we:reference id="wa104382081" version="1.46.0.0" store="" storeType="OMEX"/>
   </we:alternateReferences>
   <we:properties>
-    <we:property name="MENDELEY_CITATIONS" value="[{&quot;citationID&quot;:&quot;MENDELEY_CITATION_c831b7b7-1575-4e0a-9a56-a68963b86514&quot;,&quot;properties&quot;:{&quot;noteIndex&quot;:0},&quot;isEdited&quot;:false,&quot;manualOverride&quot;:{&quot;isManuallyOverridden&quot;:false,&quot;citeprocText&quot;:&quot;(Olafsen et al., 2021)&quot;,&quot;manualOverrideText&quot;:&quot;&quot;},&quot;citationTag&quot;:&quot;MENDELEY_CITATION_v3_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&quot;,&quot;citationItems&quot;:[{&quot;id&quot;:&quot;cc0fe627-9f16-3f5a-9188-14a651a10fbd&quot;,&quot;itemData&quot;:{&quot;type&quot;:&quot;article-journal&quot;,&quot;id&quot;:&quot;cc0fe627-9f16-3f5a-9188-14a651a10fbd&quot;,&quot;title&quot;:&quot;The basic psychological need satisfaction and need frustration at work scale: A validation study&quot;,&quot;author&quot;:[{&quot;family&quot;:&quot;Olafsen&quot;,&quot;given&quot;:&quot;Anja H.&quot;,&quot;parse-names&quot;:false,&quot;dropping-particle&quot;:&quot;&quot;,&quot;non-dropping-particle&quot;:&quot;&quot;},{&quot;family&quot;:&quot;Halvari&quot;,&quot;given&quot;:&quot;Hallgeir&quot;,&quot;parse-names&quot;:false,&quot;dropping-particle&quot;:&quot;&quot;,&quot;non-dropping-particle&quot;:&quot;&quot;},{&quot;family&quot;:&quot;Frølund&quot;,&quot;given&quot;:&quot;Claus Wiemann&quot;,&quot;parse-names&quot;:false,&quot;dropping-particle&quot;:&quot;&quot;,&quot;non-dropping-particle&quot;:&quot;&quot;}],&quot;container-title&quot;:&quot;Frontiers in Psychology&quot;,&quot;container-title-short&quot;:&quot;Front Psychol&quot;,&quot;DOI&quot;:&quot;10.3389/fpsyg.2021.697306&quot;,&quot;ISSN&quot;:&quot;16641078&quot;,&quot;issued&quot;:{&quot;date-parts&quot;:[[2021]]},&quot;page&quot;:&quot;1-12&quot;,&quot;abstract&quot;:&quot;The aim of the present study was to adapt and validate the Basic Psychological Need Satisfaction and Frustration Scale within self-determination theory (SDT) within the work domain. Confirmatory factor analyses of three Norwegian samples and one English sample as well as multi-group analyses to examine measurement invariance were performed. The results showed that the adapted work-related scale with its six-factor structure fitted the data well in all four samples, and partial measurement invariance was obtained across samples and languages. Furthermore, internal consistencies for the subscales were acceptable and the subscales predicted work-related correlates as expected, demonstrating the criterion validity of the scale. The current study contributes to a unifying measurement for future research on one of the central underpinnings of SDT within the work domain.&quot;,&quot;issue&quot;:&quot;July&quot;,&quot;volume&quot;:&quot;12&quot;},&quot;isTemporary&quot;:false}]},{&quot;citationID&quot;:&quot;MENDELEY_CITATION_d6a34195-bb0c-46c1-9506-f7391086a51f&quot;,&quot;properties&quot;:{&quot;noteIndex&quot;:0},&quot;isEdited&quot;:false,&quot;manualOverride&quot;:{&quot;isManuallyOverridden&quot;:false,&quot;citeprocText&quot;:&quot;(Bartholomew et al., 2011)&quot;,&quot;manualOverrideText&quot;:&quot;&quot;},&quot;citationTag&quot;:&quot;MENDELEY_CITATION_v3_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&quot;,&quot;citationItems&quot;:[{&quot;id&quot;:&quot;9d58587a-86c2-3366-9e1b-84bbdff321f8&quot;,&quot;itemData&quot;:{&quot;type&quot;:&quot;article-journal&quot;,&quot;id&quot;:&quot;9d58587a-86c2-3366-9e1b-84bbdff321f8&quot;,&quot;title&quot;:&quot;Psychological need thwarting in the sport context: Assessing the darker side of athletic experience&quot;,&quot;author&quot;:[{&quot;family&quot;:&quot;Bartholomew&quot;,&quot;given&quot;:&quot;Kimberley J.&quot;,&quot;parse-names&quot;:false,&quot;dropping-particle&quot;:&quot;&quot;,&quot;non-dropping-particle&quot;:&quot;&quot;},{&quot;family&quot;:&quot;Ntoumanis&quot;,&quot;given&quot;:&quot;Nikos&quot;,&quot;parse-names&quot;:false,&quot;dropping-particle&quot;:&quot;&quot;,&quot;non-dropping-particle&quot;:&quot;&quot;},{&quot;family&quot;:&quot;Ryan&quot;,&quot;given&quot;:&quot;Richard M.&quot;,&quot;parse-names&quot;:false,&quot;dropping-particle&quot;:&quot;&quot;,&quot;non-dropping-particle&quot;:&quot;&quot;},{&quot;family&quot;:&quot;Thøgersen-Ntoumani&quot;,&quot;given&quot;:&quot;Cecilie&quot;,&quot;parse-names&quot;:false,&quot;dropping-particle&quot;:&quot;&quot;,&quot;non-dropping-particle&quot;:&quot;&quot;}],&quot;container-title&quot;:&quot;Journal of Sport and Exercise Psychology&quot;,&quot;container-title-short&quot;:&quot;J Sport Exerc Psychol&quot;,&quot;DOI&quot;:&quot;10.1123/jsep.33.1.75&quot;,&quot;ISSN&quot;:&quot;15432904&quot;,&quot;PMID&quot;:&quot;21451172&quot;,&quot;issued&quot;:{&quot;date-parts&quot;:[[2011]]},&quot;page&quot;:&quot;75-102&quot;,&quot;abstract&quot;:&quot;Research in self-determination theory (Ryan &amp; Deci, 2002) has shown that satisfaction of autonomy, competence, and relatedness needs in sport contexts is associated with enhanced engagement, performance, and well-being. This article outlines the initial development of a multidimensional measure designed to assess psychological need thwarting, an under-studied area of conceptual and practical importance. Study 1 generated a pool of items designed to tap the negative experiential state that occurs when athletes perceive their needs for autonomy, competence, and relatedness to be actively undermined. Study 2 tested the factorial structure of the questionnaire using confirmatory factor analysis. The supported model comprised 3 factors, which represented the hypothesized interrelated dimensions of need thwarting. The model was refined and cross-validated using an independent sample in Study 3. Overall, the psychological need thwarting scale (PNTS) demonstrated good content, factorial, and predictive validity, as well as internal consistency and invariance across gender, sport type, competitive level, and competitive experience. The conceptualization of psychological need thwarting is discussed, and suggestions are made regarding the use of the PNTS in research pertaining to the darker side of sport participation. © 2011 Human Kinetics, Inc.&quot;,&quot;issue&quot;:&quot;1&quot;,&quot;volume&quot;:&quot;33&quot;},&quot;isTemporary&quot;:false,&quot;suppress-author&quot;:false,&quot;composite&quot;:false,&quot;author-only&quot;:false}]}]"/>
+    <we:property name="MENDELEY_CITATIONS" value="[{&quot;citationID&quot;:&quot;MENDELEY_CITATION_bfa3441a-201e-4f8e-99ff-ec5fcb2e6d0d&quot;,&quot;properties&quot;:{&quot;noteIndex&quot;:0},&quot;isEdited&quot;:false,&quot;manualOverride&quot;:{&quot;isManuallyOverridden&quot;:false,&quot;citeprocText&quot;:&quot;(Park et al., 2024)&quot;,&quot;manualOverrideText&quot;:&quot;&quot;},&quot;citationTag&quot;:&quot;MENDELEY_CITATION_v3_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&quot;,&quot;citationItems&quot;:[{&quot;id&quot;:&quot;789140b1-b48e-37fb-8920-bfcf3ff50eda&quot;,&quot;itemData&quot;:{&quot;type&quot;:&quot;article-journal&quot;,&quot;id&quot;:&quot;789140b1-b48e-37fb-8920-bfcf3ff50eda&quot;,&quot;title&quot;:&quot;Attitudes towards artificial intelligence at work: Scale development and validation&quot;,&quot;author&quot;:[{&quot;family&quot;:&quot;Park&quot;,&quot;given&quot;:&quot;Jiyoung&quot;,&quot;parse-names&quot;:false,&quot;dropping-particle&quot;:&quot;&quot;,&quot;non-dropping-particle&quot;:&quot;&quot;},{&quot;family&quot;:&quot;Woo&quot;,&quot;given&quot;:&quot;Sang Eun&quot;,&quot;parse-names&quot;:false,&quot;dropping-particle&quot;:&quot;&quot;,&quot;non-dropping-particle&quot;:&quot;&quot;},{&quot;family&quot;:&quot;Kim&quot;,&quot;given&quot;:&quot;JeongJin&quot;,&quot;parse-names&quot;:false,&quot;dropping-particle&quot;:&quot;&quot;,&quot;non-dropping-particle&quot;:&quot;&quot;}],&quot;container-title&quot;:&quot;Journal of Occupational and Organizational Psychology&quot;,&quot;container-title-short&quot;:&quot;J Occup Organ Psychol&quot;,&quot;DOI&quot;:&quot;10.1111/joop.12502&quot;,&quot;ISSN&quot;:&quot;0963-1798&quot;,&quot;URL&quot;:&quot;https://bpspsychub.onlinelibrary.wiley.com/doi/10.1111/joop.12502&quot;,&quot;issued&quot;:{&quot;date-parts&quot;:[[2024,3,15]]},&quot;page&quot;:&quot;1-32&quot;,&quot;abstract&quot;:&quot;Research suggests that understanding workers' attitudes towards artificial intelligence (AI) application is a prerequisite to successfully integrating AI into an organization. However, few studies have clarified the meaning of attitudes towards AI application at work (AAAW) as a multifaceted construct that can be assessed with psychometric validity. To address this issue, we developed and validated a scale to capture individuals' AAAW using three independent samples (total N = 2841). The resulting 25‐item scale covers an overall construct of AAAW as well as six dimensions that are subsumed under the construct (i.e., perceived humanlikeness, perceived adaptability, perceived quality of AI, AI use anxiety, job insecurity and personal utility). Our findings suggest that the AAAW scale has good psychometric properties and can be used to predict important recruiting outcomes. The scale offers opportunities to better understand and measure workers' attitudes towards AI application at work in a comprehensive and integrative manner.&quot;,&quot;issue&quot;:&quot;00&quot;},&quot;isTemporary&quot;:false,&quot;suppress-author&quot;:false,&quot;composite&quot;:false,&quot;author-only&quot;:false}]},{&quot;citationID&quot;:&quot;MENDELEY_CITATION_b199f930-1e08-483e-b98c-629680132c91&quot;,&quot;properties&quot;:{&quot;noteIndex&quot;:0},&quot;isEdited&quot;:false,&quot;manualOverride&quot;:{&quot;isManuallyOverridden&quot;:true,&quot;citeprocText&quot;:&quot;(Olafsen et al., 2021)&quot;,&quot;manualOverrideText&quot;:&quot;Olafsen et al., 2021&quot;},&quot;citationTag&quot;:&quot;MENDELEY_CITATION_v3_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&quot;,&quot;citationItems&quot;:[{&quot;id&quot;:&quot;cd46dbc3-4c66-387c-af26-ef2c325a918f&quot;,&quot;itemData&quot;:{&quot;type&quot;:&quot;article-journal&quot;,&quot;id&quot;:&quot;cd46dbc3-4c66-387c-af26-ef2c325a918f&quot;,&quot;title&quot;:&quot;The basic psychological need satisfaction and need frustration at work scale: A validation study&quot;,&quot;author&quot;:[{&quot;family&quot;:&quot;Olafsen&quot;,&quot;given&quot;:&quot;Anja Hagen&quot;,&quot;parse-names&quot;:false,&quot;dropping-particle&quot;:&quot;&quot;,&quot;non-dropping-particle&quot;:&quot;&quot;},{&quot;family&quot;:&quot;Halvari&quot;,&quot;given&quot;:&quot;Hallgeir&quot;,&quot;parse-names&quot;:false,&quot;dropping-particle&quot;:&quot;&quot;,&quot;non-dropping-particle&quot;:&quot;&quot;},{&quot;family&quot;:&quot;Frølund&quot;,&quot;given&quot;:&quot;Claus Wiemann&quot;,&quot;parse-names&quot;:false,&quot;dropping-particle&quot;:&quot;&quot;,&quot;non-dropping-particle&quot;:&quot;&quot;}],&quot;container-title&quot;:&quot;Frontiers in Psychology&quot;,&quot;container-title-short&quot;:&quot;Front Psychol&quot;,&quot;DOI&quot;:&quot;10.3389/fpsyg.2021.697306&quot;,&quot;ISSN&quot;:&quot;16641078&quot;,&quot;issued&quot;:{&quot;date-parts&quot;:[[2021]]},&quot;page&quot;:&quot;1-12&quot;,&quot;abstract&quot;:&quot;The aim of the present study was to adapt and validate the Basic Psychological Need Satisfaction and Frustration Scale within self-determination theory (SDT) within the work domain. Confirmatory factor analyses of three Norwegian samples and one English sample as well as multi-group analyses to examine measurement invariance were performed. The results showed that the adapted work-related scale with its six-factor structure fitted the data well in all four samples, and partial measurement invariance was obtained across samples and languages. Furthermore, internal consistencies for the subscales were acceptable and the subscales predicted work-related correlates as expected, demonstrating the criterion validity of the scale. The current study contributes to a unifying measurement for future research on one of the central underpinnings of SDT within the work domain.&quot;,&quot;issue&quot;:&quot;July&quot;,&quot;volume&quot;:&quot;12&quot;},&quot;isTemporary&quot;:false}]},{&quot;citationID&quot;:&quot;MENDELEY_CITATION_d6a34195-bb0c-46c1-9506-f7391086a51f&quot;,&quot;properties&quot;:{&quot;noteIndex&quot;:0},&quot;isEdited&quot;:false,&quot;manualOverride&quot;:{&quot;isManuallyOverridden&quot;:true,&quot;citeprocText&quot;:&quot;(Bartholomew et al., 2011)&quot;,&quot;manualOverrideText&quot;:&quot;Bartholomew et al., 2011)&quot;},&quot;citationTag&quot;:&quot;MENDELEY_CITATION_v3_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&quot;,&quot;citationItems&quot;:[{&quot;id&quot;:&quot;9d58587a-86c2-3366-9e1b-84bbdff321f8&quot;,&quot;itemData&quot;:{&quot;type&quot;:&quot;article-journal&quot;,&quot;id&quot;:&quot;9d58587a-86c2-3366-9e1b-84bbdff321f8&quot;,&quot;title&quot;:&quot;Psychological need thwarting in the sport context: Assessing the darker side of athletic experience&quot;,&quot;author&quot;:[{&quot;family&quot;:&quot;Bartholomew&quot;,&quot;given&quot;:&quot;Kimberley J.&quot;,&quot;parse-names&quot;:false,&quot;dropping-particle&quot;:&quot;&quot;,&quot;non-dropping-particle&quot;:&quot;&quot;},{&quot;family&quot;:&quot;Ntoumanis&quot;,&quot;given&quot;:&quot;Nikos&quot;,&quot;parse-names&quot;:false,&quot;dropping-particle&quot;:&quot;&quot;,&quot;non-dropping-particle&quot;:&quot;&quot;},{&quot;family&quot;:&quot;Ryan&quot;,&quot;given&quot;:&quot;Richard M.&quot;,&quot;parse-names&quot;:false,&quot;dropping-particle&quot;:&quot;&quot;,&quot;non-dropping-particle&quot;:&quot;&quot;},{&quot;family&quot;:&quot;Thøgersen-Ntoumani&quot;,&quot;given&quot;:&quot;Cecilie&quot;,&quot;parse-names&quot;:false,&quot;dropping-particle&quot;:&quot;&quot;,&quot;non-dropping-particle&quot;:&quot;&quot;}],&quot;container-title&quot;:&quot;Journal of Sport and Exercise Psychology&quot;,&quot;container-title-short&quot;:&quot;J Sport Exerc Psychol&quot;,&quot;DOI&quot;:&quot;10.1123/jsep.33.1.75&quot;,&quot;ISSN&quot;:&quot;15432904&quot;,&quot;PMID&quot;:&quot;21451172&quot;,&quot;issued&quot;:{&quot;date-parts&quot;:[[2011]]},&quot;page&quot;:&quot;75-102&quot;,&quot;abstract&quot;:&quot;Research in self-determination theory (Ryan &amp; Deci, 2002) has shown that satisfaction of autonomy, competence, and relatedness needs in sport contexts is associated with enhanced engagement, performance, and well-being. This article outlines the initial development of a multidimensional measure designed to assess psychological need thwarting, an under-studied area of conceptual and practical importance. Study 1 generated a pool of items designed to tap the negative experiential state that occurs when athletes perceive their needs for autonomy, competence, and relatedness to be actively undermined. Study 2 tested the factorial structure of the questionnaire using confirmatory factor analysis. The supported model comprised 3 factors, which represented the hypothesized interrelated dimensions of need thwarting. The model was refined and cross-validated using an independent sample in Study 3. Overall, the psychological need thwarting scale (PNTS) demonstrated good content, factorial, and predictive validity, as well as internal consistency and invariance across gender, sport type, competitive level, and competitive experience. The conceptualization of psychological need thwarting is discussed, and suggestions are made regarding the use of the PNTS in research pertaining to the darker side of sport participation. © 2011 Human Kinetics, Inc.&quot;,&quot;issue&quot;:&quot;1&quot;,&quot;volume&quot;:&quot;33&quot;},&quot;isTemporary&quot;:false,&quot;suppress-author&quot;:false,&quot;composite&quot;:false,&quot;author-only&quot;:false}]}]"/>
     <we:property name="MENDELEY_CITATIONS_STYLE" value="{&quot;id&quot;:&quot;https://www.zotero.org/styles/apa&quot;,&quot;title&quot;:&quot;American Psychological Association 7th edition&quot;,&quot;format&quot;:&quot;author-date&quot;,&quot;defaultLocale&quot;:null,&quot;isLocaleCodeValid&quot;:true}"/>
   </we:properties>
   <we:bindings/>

</xml_diff>